<commit_message>
TZ.docx. deleted some syntax mistakes
</commit_message>
<xml_diff>
--- a/TZ.docx
+++ b/TZ.docx
@@ -1,6 +1,6 @@
 
 <file path=word/document.xml><?xml version="1.0" encoding="utf-8"?>
-<w:document xmlns:wpc="http://schemas.microsoft.com/office/word/2010/wordprocessingCanvas" xmlns:cx="http://schemas.microsoft.com/office/drawing/2014/chartex" xmlns:cx1="http://schemas.microsoft.com/office/drawing/2015/9/8/chartex" xmlns:cx2="http://schemas.microsoft.com/office/drawing/2015/10/21/chartex" xmlns:cx3="http://schemas.microsoft.com/office/drawing/2016/5/9/chartex" xmlns:cx4="http://schemas.microsoft.com/office/drawing/2016/5/10/chartex" xmlns:cx5="http://schemas.microsoft.com/office/drawing/2016/5/11/chartex" xmlns:cx6="http://schemas.microsoft.com/office/drawing/2016/5/12/chartex" xmlns:cx7="http://schemas.microsoft.com/office/drawing/2016/5/13/chartex" xmlns:cx8="http://schemas.microsoft.com/office/drawing/2016/5/14/chartex" xmlns:mc="http://schemas.openxmlformats.org/markup-compatibility/2006" xmlns:aink="http://schemas.microsoft.com/office/drawing/2016/ink" xmlns:am3d="http://schemas.microsoft.com/office/drawing/2017/model3d" xmlns:o="urn:schemas-microsoft-com:office:office" xmlns:r="http://schemas.openxmlformats.org/officeDocument/2006/relationships" xmlns:m="http://schemas.openxmlformats.org/officeDocument/2006/math" xmlns:v="urn:schemas-microsoft-com:vml" xmlns:wp14="http://schemas.microsoft.com/office/word/2010/wordprocessingDrawing" xmlns:wp="http://schemas.openxmlformats.org/drawingml/2006/wordprocessingDrawing" xmlns:w10="urn:schemas-microsoft-com:office:word" xmlns:w="http://schemas.openxmlformats.org/wordprocessingml/2006/main" xmlns:w14="http://schemas.microsoft.com/office/word/2010/wordml" xmlns:w15="http://schemas.microsoft.com/office/word/2012/wordml" xmlns:w16cex="http://schemas.microsoft.com/office/word/2018/wordml/cex" xmlns:w16cid="http://schemas.microsoft.com/office/word/2016/wordml/cid" xmlns:w16="http://schemas.microsoft.com/office/word/2018/wordml" xmlns:w16se="http://schemas.microsoft.com/office/word/2015/wordml/symex" xmlns:wpg="http://schemas.microsoft.com/office/word/2010/wordprocessingGroup" xmlns:wpi="http://schemas.microsoft.com/office/word/2010/wordprocessingInk" xmlns:wne="http://schemas.microsoft.com/office/word/2006/wordml" xmlns:wps="http://schemas.microsoft.com/office/word/2010/wordprocessingShape" mc:Ignorable="w14 w15 w16se w16cid w16 w16cex wp14">
+<w:document xmlns:wpc="http://schemas.microsoft.com/office/word/2010/wordprocessingCanvas" xmlns:mc="http://schemas.openxmlformats.org/markup-compatibility/2006" xmlns:o="urn:schemas-microsoft-com:office:office" xmlns:r="http://schemas.openxmlformats.org/officeDocument/2006/relationships" xmlns:m="http://schemas.openxmlformats.org/officeDocument/2006/math" xmlns:v="urn:schemas-microsoft-com:vml" xmlns:wp14="http://schemas.microsoft.com/office/word/2010/wordprocessingDrawing" xmlns:wp="http://schemas.openxmlformats.org/drawingml/2006/wordprocessingDrawing" xmlns:w10="urn:schemas-microsoft-com:office:word" xmlns:w="http://schemas.openxmlformats.org/wordprocessingml/2006/main" xmlns:w14="http://schemas.microsoft.com/office/word/2010/wordml" xmlns:wpg="http://schemas.microsoft.com/office/word/2010/wordprocessingGroup" xmlns:wpi="http://schemas.microsoft.com/office/word/2010/wordprocessingInk" xmlns:wne="http://schemas.microsoft.com/office/word/2006/wordml" xmlns:wps="http://schemas.microsoft.com/office/word/2010/wordprocessingShape" mc:Ignorable="w14 wp14">
   <w:body>
     <w:p>
       <w:pPr>
@@ -86,7 +86,15 @@
         <w:jc w:val="center"/>
       </w:pPr>
       <w:r>
-        <w:t>Образовательная программа бакалавриата «Программная инженерия»</w:t>
+        <w:t xml:space="preserve">Образовательная программа </w:t>
+      </w:r>
+      <w:proofErr w:type="spellStart"/>
+      <w:r>
+        <w:t>бакалавриата</w:t>
+      </w:r>
+      <w:proofErr w:type="spellEnd"/>
+      <w:r>
+        <w:t xml:space="preserve"> «Программная инженерия»</w:t>
       </w:r>
       <w:bookmarkEnd w:id="0"/>
     </w:p>
@@ -119,8 +127,8 @@
           <w:szCs w:val="24"/>
         </w:rPr>
         <w:sectPr>
-          <w:headerReference w:type="default" r:id="rId8"/>
-          <w:footerReference w:type="default" r:id="rId9"/>
+          <w:headerReference w:type="default" r:id="rId9"/>
+          <w:footerReference w:type="default" r:id="rId10"/>
           <w:pgSz w:w="11906" w:h="16838"/>
           <w:pgMar w:top="1134" w:right="850" w:bottom="1134" w:left="1701" w:header="720" w:footer="720" w:gutter="0"/>
           <w:cols w:space="720"/>
@@ -194,7 +202,21 @@
               <w:rPr>
                 <w:szCs w:val="24"/>
               </w:rPr>
-              <w:t>канд. техн. наук, приглашенный преподаватель департамента программной инженерии</w:t>
+              <w:t xml:space="preserve">канд. </w:t>
+            </w:r>
+            <w:proofErr w:type="spellStart"/>
+            <w:r>
+              <w:rPr>
+                <w:szCs w:val="24"/>
+              </w:rPr>
+              <w:t>техн</w:t>
+            </w:r>
+            <w:proofErr w:type="spellEnd"/>
+            <w:r>
+              <w:rPr>
+                <w:szCs w:val="24"/>
+              </w:rPr>
+              <w:t>. наук, приглашенный преподаватель департамента программной инженерии</w:t>
             </w:r>
           </w:p>
           <w:p>
@@ -245,12 +267,14 @@
         </w:rPr>
         <w:t xml:space="preserve">. </w:t>
       </w:r>
+      <w:proofErr w:type="spellStart"/>
       <w:r>
         <w:rPr>
           <w:szCs w:val="24"/>
         </w:rPr>
         <w:t>Максименкова</w:t>
       </w:r>
+      <w:proofErr w:type="spellEnd"/>
     </w:p>
     <w:p>
       <w:pPr>
@@ -331,6 +355,7 @@
               <w:jc w:val="center"/>
             </w:pPr>
             <w:r>
+              <w:lastRenderedPageBreak/>
               <w:t>УТВЕРЖДАЮ</w:t>
             </w:r>
           </w:p>
@@ -369,7 +394,25 @@
                 <w:szCs w:val="24"/>
                 <w:lang w:eastAsia="ja-JP"/>
               </w:rPr>
-              <w:t>программной инженерии, канд. техн.</w:t>
+              <w:t xml:space="preserve">программной инженерии, канд. </w:t>
+            </w:r>
+            <w:proofErr w:type="spellStart"/>
+            <w:r>
+              <w:rPr>
+                <w:color w:val="000000"/>
+                <w:szCs w:val="24"/>
+                <w:lang w:eastAsia="ja-JP"/>
+              </w:rPr>
+              <w:t>техн</w:t>
+            </w:r>
+            <w:proofErr w:type="spellEnd"/>
+            <w:r>
+              <w:rPr>
+                <w:color w:val="000000"/>
+                <w:szCs w:val="24"/>
+                <w:lang w:eastAsia="ja-JP"/>
+              </w:rPr>
+              <w:t>.</w:t>
             </w:r>
             <w:r>
               <w:rPr>
@@ -524,6 +567,7 @@
           <w:noProof/>
           <w:szCs w:val="24"/>
         </w:rPr>
+        <w:lastRenderedPageBreak/>
         <mc:AlternateContent>
           <mc:Choice Requires="wpg">
             <w:drawing>
@@ -673,7 +717,21 @@
                                 <w:rPr>
                                   <w:szCs w:val="24"/>
                                 </w:rPr>
-                                <w:t>Инв. № дубл.</w:t>
+                                <w:t xml:space="preserve">Инв. № </w:t>
+                              </w:r>
+                              <w:proofErr w:type="spellStart"/>
+                              <w:r>
+                                <w:rPr>
+                                  <w:szCs w:val="24"/>
+                                </w:rPr>
+                                <w:t>дубл</w:t>
+                              </w:r>
+                              <w:proofErr w:type="spellEnd"/>
+                              <w:r>
+                                <w:rPr>
+                                  <w:szCs w:val="24"/>
+                                </w:rPr>
+                                <w:t>.</w:t>
                               </w:r>
                             </w:p>
                           </w:txbxContent>
@@ -732,11 +790,19 @@
                                   <w:szCs w:val="24"/>
                                 </w:rPr>
                               </w:pPr>
+                              <w:proofErr w:type="spellStart"/>
                               <w:r>
                                 <w:rPr>
                                   <w:szCs w:val="24"/>
                                 </w:rPr>
-                                <w:t>Взам. инв. №</w:t>
+                                <w:t>Взам</w:t>
+                              </w:r>
+                              <w:proofErr w:type="spellEnd"/>
+                              <w:r>
+                                <w:rPr>
+                                  <w:szCs w:val="24"/>
+                                </w:rPr>
+                                <w:t>. инв. №</w:t>
                               </w:r>
                             </w:p>
                           </w:txbxContent>
@@ -3947,7 +4013,7 @@
               </wp:anchor>
             </w:drawing>
           </mc:Choice>
-          <mc:Fallback>
+          <mc:Fallback xmlns:w16se="http://schemas.microsoft.com/office/word/2015/wordml/symex" xmlns:w16="http://schemas.microsoft.com/office/word/2018/wordml" xmlns:w16cid="http://schemas.microsoft.com/office/word/2016/wordml/cid" xmlns:w16cex="http://schemas.microsoft.com/office/word/2018/wordml/cex" xmlns:w15="http://schemas.microsoft.com/office/word/2012/wordml" xmlns:am3d="http://schemas.microsoft.com/office/drawing/2017/model3d" xmlns:aink="http://schemas.microsoft.com/office/drawing/2016/ink" xmlns:cx8="http://schemas.microsoft.com/office/drawing/2016/5/14/chartex" xmlns:cx7="http://schemas.microsoft.com/office/drawing/2016/5/13/chartex" xmlns:cx6="http://schemas.microsoft.com/office/drawing/2016/5/12/chartex" xmlns:cx5="http://schemas.microsoft.com/office/drawing/2016/5/11/chartex" xmlns:cx4="http://schemas.microsoft.com/office/drawing/2016/5/10/chartex" xmlns:cx3="http://schemas.microsoft.com/office/drawing/2016/5/9/chartex" xmlns:cx2="http://schemas.microsoft.com/office/drawing/2015/10/21/chartex" xmlns:cx1="http://schemas.microsoft.com/office/drawing/2015/9/8/chartex" xmlns:cx="http://schemas.microsoft.com/office/drawing/2014/chartex">
             <w:pict>
               <v:group w14:anchorId="38A440FC" id="Группа 57" o:spid="_x0000_s1026" style="position:absolute;margin-left:-40.4pt;margin-top:15.05pt;width:43.3pt;height:435.25pt;z-index:251660288" coordorigin="415,5961" coordsize="866,8705" o:gfxdata="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">
                 <v:shapetype id="_x0000_t202" coordsize="21600,21600" o:spt="202" path="m,l,21600r21600,l21600,xe">
@@ -4643,8 +4709,16 @@
         <w:rPr>
           <w:szCs w:val="24"/>
         </w:rPr>
-        <w:t>С. И. Неугодников</w:t>
-      </w:r>
+        <w:t xml:space="preserve">С. И. </w:t>
+      </w:r>
+      <w:proofErr w:type="spellStart"/>
+      <w:r>
+        <w:rPr>
+          <w:szCs w:val="24"/>
+        </w:rPr>
+        <w:t>Неугодников</w:t>
+      </w:r>
+      <w:proofErr w:type="spellEnd"/>
       <w:r>
         <w:rPr>
           <w:szCs w:val="24"/>
@@ -4712,7 +4786,13 @@
         <w:rPr>
           <w:szCs w:val="24"/>
         </w:rPr>
-        <w:t>О. Э</w:t>
+        <w:t>А</w:t>
+      </w:r>
+      <w:r>
+        <w:rPr>
+          <w:szCs w:val="24"/>
+        </w:rPr>
+        <w:t>. Э</w:t>
       </w:r>
       <w:r>
         <w:rPr>
@@ -5359,7 +5439,21 @@
                                 <w:rPr>
                                   <w:szCs w:val="24"/>
                                 </w:rPr>
-                                <w:t>Инв. № дубл.</w:t>
+                                <w:t xml:space="preserve">Инв. № </w:t>
+                              </w:r>
+                              <w:proofErr w:type="spellStart"/>
+                              <w:r>
+                                <w:rPr>
+                                  <w:szCs w:val="24"/>
+                                </w:rPr>
+                                <w:t>дубл</w:t>
+                              </w:r>
+                              <w:proofErr w:type="spellEnd"/>
+                              <w:r>
+                                <w:rPr>
+                                  <w:szCs w:val="24"/>
+                                </w:rPr>
+                                <w:t>.</w:t>
                               </w:r>
                             </w:p>
                           </w:txbxContent>
@@ -5418,11 +5512,19 @@
                                   <w:szCs w:val="24"/>
                                 </w:rPr>
                               </w:pPr>
+                              <w:proofErr w:type="spellStart"/>
                               <w:r>
                                 <w:rPr>
                                   <w:szCs w:val="24"/>
                                 </w:rPr>
-                                <w:t>Взам. инв. №</w:t>
+                                <w:t>Взам</w:t>
+                              </w:r>
+                              <w:proofErr w:type="spellEnd"/>
+                              <w:r>
+                                <w:rPr>
+                                  <w:szCs w:val="24"/>
+                                </w:rPr>
+                                <w:t>. инв. №</w:t>
                               </w:r>
                             </w:p>
                           </w:txbxContent>
@@ -8621,7 +8723,7 @@
               </wp:anchor>
             </w:drawing>
           </mc:Choice>
-          <mc:Fallback>
+          <mc:Fallback xmlns:w16se="http://schemas.microsoft.com/office/word/2015/wordml/symex" xmlns:w16="http://schemas.microsoft.com/office/word/2018/wordml" xmlns:w16cid="http://schemas.microsoft.com/office/word/2016/wordml/cid" xmlns:w16cex="http://schemas.microsoft.com/office/word/2018/wordml/cex" xmlns:w15="http://schemas.microsoft.com/office/word/2012/wordml" xmlns:am3d="http://schemas.microsoft.com/office/drawing/2017/model3d" xmlns:aink="http://schemas.microsoft.com/office/drawing/2016/ink" xmlns:cx8="http://schemas.microsoft.com/office/drawing/2016/5/14/chartex" xmlns:cx7="http://schemas.microsoft.com/office/drawing/2016/5/13/chartex" xmlns:cx6="http://schemas.microsoft.com/office/drawing/2016/5/12/chartex" xmlns:cx5="http://schemas.microsoft.com/office/drawing/2016/5/11/chartex" xmlns:cx4="http://schemas.microsoft.com/office/drawing/2016/5/10/chartex" xmlns:cx3="http://schemas.microsoft.com/office/drawing/2016/5/9/chartex" xmlns:cx2="http://schemas.microsoft.com/office/drawing/2015/10/21/chartex" xmlns:cx1="http://schemas.microsoft.com/office/drawing/2015/9/8/chartex" xmlns:cx="http://schemas.microsoft.com/office/drawing/2014/chartex">
             <w:pict>
               <v:group w14:anchorId="6E2D3FB2" id="Группа 1" o:spid="_x0000_s1082" style="position:absolute;left:0;text-align:left;margin-left:-19.8pt;margin-top:7.4pt;width:43.3pt;height:435.25pt;z-index:251659264" coordorigin="415,5961" coordsize="866,8705" o:gfxdata="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">
                 <v:shape id="Text Box 3" o:spid="_x0000_s1083" type="#_x0000_t202" style="position:absolute;left:539;top:6315;width:240;height:1516;visibility:visible;mso-wrap-style:square;v-text-anchor:top" o:gfxdata="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" filled="f" stroked="f">
@@ -8965,7 +9067,6 @@
         <w:jc w:val="center"/>
         <w:rPr>
           <w:b/>
-          <w:lang w:val="en-US"/>
         </w:rPr>
       </w:pPr>
       <w:bookmarkStart w:id="6" w:name="_Toc446596303"/>
@@ -8985,7 +9086,6 @@
       <w:r>
         <w:rPr>
           <w:b/>
-          <w:lang w:val="en-US"/>
         </w:rPr>
         <w:t>6</w:t>
       </w:r>
@@ -9555,9 +9655,6 @@
     <w:p>
       <w:pPr>
         <w:jc w:val="both"/>
-        <w:rPr>
-          <w:lang w:val="en-US"/>
-        </w:rPr>
       </w:pPr>
       <w:bookmarkStart w:id="7" w:name="_Toc25517664"/>
       <w:r>
@@ -9800,18 +9897,12 @@
         <w:t>мке работы………………………………………………..1</w:t>
       </w:r>
       <w:r>
-        <w:rPr>
-          <w:lang w:val="en-US"/>
-        </w:rPr>
         <w:t>4</w:t>
       </w:r>
       <w:r>
         <w:t xml:space="preserve"> СПИСОК ИСПОЛЬЗУЕМОЙ ЛИТЕРАТУРЫ……………………………………………...1</w:t>
       </w:r>
       <w:r>
-        <w:rPr>
-          <w:lang w:val="en-US"/>
-        </w:rPr>
         <w:t>5</w:t>
       </w:r>
       <w:r>
@@ -9827,9 +9918,6 @@
         <w:t>………1</w:t>
       </w:r>
       <w:r>
-        <w:rPr>
-          <w:lang w:val="en-US"/>
-        </w:rPr>
         <w:t>6</w:t>
       </w:r>
     </w:p>
@@ -9889,7 +9977,77 @@
         <w:rPr>
           <w:szCs w:val="24"/>
         </w:rPr>
-        <w:t>Компьютерная игра “Which is Real” на Unreal Engine 4</w:t>
+        <w:t>Компьютерная игра “</w:t>
+      </w:r>
+      <w:proofErr w:type="spellStart"/>
+      <w:r>
+        <w:rPr>
+          <w:szCs w:val="24"/>
+        </w:rPr>
+        <w:t>Which</w:t>
+      </w:r>
+      <w:proofErr w:type="spellEnd"/>
+      <w:r>
+        <w:rPr>
+          <w:szCs w:val="24"/>
+        </w:rPr>
+        <w:t xml:space="preserve"> </w:t>
+      </w:r>
+      <w:proofErr w:type="spellStart"/>
+      <w:r>
+        <w:rPr>
+          <w:szCs w:val="24"/>
+        </w:rPr>
+        <w:t>is</w:t>
+      </w:r>
+      <w:proofErr w:type="spellEnd"/>
+      <w:r>
+        <w:rPr>
+          <w:szCs w:val="24"/>
+        </w:rPr>
+        <w:t xml:space="preserve"> </w:t>
+      </w:r>
+      <w:proofErr w:type="spellStart"/>
+      <w:r>
+        <w:rPr>
+          <w:szCs w:val="24"/>
+        </w:rPr>
+        <w:t>Real</w:t>
+      </w:r>
+      <w:proofErr w:type="spellEnd"/>
+      <w:r>
+        <w:rPr>
+          <w:szCs w:val="24"/>
+        </w:rPr>
+        <w:t xml:space="preserve">” на </w:t>
+      </w:r>
+      <w:proofErr w:type="spellStart"/>
+      <w:r>
+        <w:rPr>
+          <w:szCs w:val="24"/>
+        </w:rPr>
+        <w:t>Unreal</w:t>
+      </w:r>
+      <w:proofErr w:type="spellEnd"/>
+      <w:r>
+        <w:rPr>
+          <w:szCs w:val="24"/>
+        </w:rPr>
+        <w:t xml:space="preserve"> </w:t>
+      </w:r>
+      <w:proofErr w:type="spellStart"/>
+      <w:r>
+        <w:rPr>
+          <w:szCs w:val="24"/>
+        </w:rPr>
+        <w:t>Engine</w:t>
+      </w:r>
+      <w:proofErr w:type="spellEnd"/>
+      <w:r>
+        <w:rPr>
+          <w:szCs w:val="24"/>
+        </w:rPr>
+        <w:t xml:space="preserve"> 4</w:t>
       </w:r>
       <w:r>
         <w:rPr>
@@ -9947,7 +10105,77 @@
         <w:rPr>
           <w:szCs w:val="24"/>
         </w:rPr>
-        <w:t>Компьютерная игра “Which is Real” на Unreal Engine 4</w:t>
+        <w:t>Компьютерная игра “</w:t>
+      </w:r>
+      <w:proofErr w:type="spellStart"/>
+      <w:r>
+        <w:rPr>
+          <w:szCs w:val="24"/>
+        </w:rPr>
+        <w:t>Which</w:t>
+      </w:r>
+      <w:proofErr w:type="spellEnd"/>
+      <w:r>
+        <w:rPr>
+          <w:szCs w:val="24"/>
+        </w:rPr>
+        <w:t xml:space="preserve"> </w:t>
+      </w:r>
+      <w:proofErr w:type="spellStart"/>
+      <w:r>
+        <w:rPr>
+          <w:szCs w:val="24"/>
+        </w:rPr>
+        <w:t>is</w:t>
+      </w:r>
+      <w:proofErr w:type="spellEnd"/>
+      <w:r>
+        <w:rPr>
+          <w:szCs w:val="24"/>
+        </w:rPr>
+        <w:t xml:space="preserve"> </w:t>
+      </w:r>
+      <w:proofErr w:type="spellStart"/>
+      <w:r>
+        <w:rPr>
+          <w:szCs w:val="24"/>
+        </w:rPr>
+        <w:t>Real</w:t>
+      </w:r>
+      <w:proofErr w:type="spellEnd"/>
+      <w:r>
+        <w:rPr>
+          <w:szCs w:val="24"/>
+        </w:rPr>
+        <w:t xml:space="preserve">” на </w:t>
+      </w:r>
+      <w:proofErr w:type="spellStart"/>
+      <w:r>
+        <w:rPr>
+          <w:szCs w:val="24"/>
+        </w:rPr>
+        <w:t>Unreal</w:t>
+      </w:r>
+      <w:proofErr w:type="spellEnd"/>
+      <w:r>
+        <w:rPr>
+          <w:szCs w:val="24"/>
+        </w:rPr>
+        <w:t xml:space="preserve"> </w:t>
+      </w:r>
+      <w:proofErr w:type="spellStart"/>
+      <w:r>
+        <w:rPr>
+          <w:szCs w:val="24"/>
+        </w:rPr>
+        <w:t>Engine</w:t>
+      </w:r>
+      <w:proofErr w:type="spellEnd"/>
+      <w:r>
+        <w:rPr>
+          <w:szCs w:val="24"/>
+        </w:rPr>
+        <w:t xml:space="preserve"> 4</w:t>
       </w:r>
       <w:r>
         <w:rPr>
@@ -10030,7 +10258,47 @@
         <w:t>Раздел «Технико-экономические показатели» содержит ориентировочную экономическую эффективность, предполагаемую годовую потребность, экономические преимущества разработки «</w:t>
       </w:r>
       <w:r>
-        <w:t>Компьютерная игра “Which is Real” на Unreal Engine 4</w:t>
+        <w:t>Компьютерная игра “</w:t>
+      </w:r>
+      <w:proofErr w:type="spellStart"/>
+      <w:r>
+        <w:t>Which</w:t>
+      </w:r>
+      <w:proofErr w:type="spellEnd"/>
+      <w:r>
+        <w:t xml:space="preserve"> </w:t>
+      </w:r>
+      <w:proofErr w:type="spellStart"/>
+      <w:r>
+        <w:t>is</w:t>
+      </w:r>
+      <w:proofErr w:type="spellEnd"/>
+      <w:r>
+        <w:t xml:space="preserve"> </w:t>
+      </w:r>
+      <w:proofErr w:type="spellStart"/>
+      <w:r>
+        <w:t>Real</w:t>
+      </w:r>
+      <w:proofErr w:type="spellEnd"/>
+      <w:r>
+        <w:t xml:space="preserve">” на </w:t>
+      </w:r>
+      <w:proofErr w:type="spellStart"/>
+      <w:r>
+        <w:t>Unreal</w:t>
+      </w:r>
+      <w:proofErr w:type="spellEnd"/>
+      <w:r>
+        <w:t xml:space="preserve"> </w:t>
+      </w:r>
+      <w:proofErr w:type="spellStart"/>
+      <w:r>
+        <w:t>Engine</w:t>
+      </w:r>
+      <w:proofErr w:type="spellEnd"/>
+      <w:r>
+        <w:t xml:space="preserve"> 4</w:t>
       </w:r>
       <w:r>
         <w:t xml:space="preserve">». </w:t>
@@ -11170,11 +11438,19 @@
         </w:rPr>
         <w:t xml:space="preserve">, </w:t>
       </w:r>
-      <w:r>
-        <w:rPr>
-          <w:szCs w:val="24"/>
-        </w:rPr>
-        <w:t>шутеры, интерактивные и многие другие.</w:t>
+      <w:proofErr w:type="spellStart"/>
+      <w:r>
+        <w:rPr>
+          <w:szCs w:val="24"/>
+        </w:rPr>
+        <w:t>шутеры</w:t>
+      </w:r>
+      <w:proofErr w:type="spellEnd"/>
+      <w:r>
+        <w:rPr>
+          <w:szCs w:val="24"/>
+        </w:rPr>
+        <w:t>, интерактивные и многие другие.</w:t>
       </w:r>
     </w:p>
     <w:p>
@@ -11795,7 +12071,31 @@
           <w:szCs w:val="24"/>
           <w:shd w:val="clear" w:color="auto" w:fill="FAFAFA"/>
         </w:rPr>
-        <w:t>Приказ декана факультета компьютерных наук И.В. Аржанцева «</w:t>
+        <w:t xml:space="preserve">Приказ декана факультета компьютерных наук И.В. </w:t>
+      </w:r>
+      <w:proofErr w:type="spellStart"/>
+      <w:r>
+        <w:rPr>
+          <w:rStyle w:val="af5"/>
+          <w:b w:val="0"/>
+          <w:bCs w:val="0"/>
+          <w:color w:val="000000"/>
+          <w:szCs w:val="24"/>
+          <w:shd w:val="clear" w:color="auto" w:fill="FAFAFA"/>
+        </w:rPr>
+        <w:t>Аржанцева</w:t>
+      </w:r>
+      <w:proofErr w:type="spellEnd"/>
+      <w:r>
+        <w:rPr>
+          <w:rStyle w:val="af5"/>
+          <w:b w:val="0"/>
+          <w:bCs w:val="0"/>
+          <w:color w:val="000000"/>
+          <w:szCs w:val="24"/>
+          <w:shd w:val="clear" w:color="auto" w:fill="FAFAFA"/>
+        </w:rPr>
+        <w:t xml:space="preserve"> «</w:t>
       </w:r>
       <w:r>
         <w:rPr>
@@ -14086,6 +14386,42 @@
           <w:szCs w:val="24"/>
         </w:rPr>
       </w:pPr>
+      <w:r>
+        <w:rPr>
+          <w:rFonts w:ascii="Times New Roman" w:hAnsi="Times New Roman" w:cs="Times New Roman"/>
+          <w:bCs/>
+          <w:w w:val="99"/>
+          <w:sz w:val="24"/>
+          <w:szCs w:val="24"/>
+        </w:rPr>
+        <w:t>Обеспечить возможность открытия окна мини-квестов</w:t>
+      </w:r>
+    </w:p>
+    <w:p>
+      <w:pPr>
+        <w:pStyle w:val="af4"/>
+        <w:widowControl w:val="0"/>
+        <w:numPr>
+          <w:ilvl w:val="0"/>
+          <w:numId w:val="8"/>
+        </w:numPr>
+        <w:tabs>
+          <w:tab w:val="left" w:pos="768"/>
+        </w:tabs>
+        <w:autoSpaceDE w:val="0"/>
+        <w:autoSpaceDN w:val="0"/>
+        <w:adjustRightInd w:val="0"/>
+        <w:spacing w:after="0" w:line="240" w:lineRule="auto"/>
+        <w:ind w:right="-20"/>
+        <w:outlineLvl w:val="0"/>
+        <w:rPr>
+          <w:rFonts w:ascii="Times New Roman" w:hAnsi="Times New Roman" w:cs="Times New Roman"/>
+          <w:bCs/>
+          <w:w w:val="99"/>
+          <w:sz w:val="24"/>
+          <w:szCs w:val="24"/>
+        </w:rPr>
+      </w:pPr>
       <w:bookmarkStart w:id="26" w:name="_Toc56885759"/>
       <w:r>
         <w:rPr>
@@ -14867,6 +15203,106 @@
           <w:szCs w:val="24"/>
         </w:rPr>
       </w:pPr>
+      <w:r>
+        <w:rPr>
+          <w:rFonts w:ascii="Times New Roman" w:hAnsi="Times New Roman" w:cs="Times New Roman"/>
+          <w:bCs/>
+          <w:w w:val="99"/>
+          <w:sz w:val="24"/>
+          <w:szCs w:val="24"/>
+        </w:rPr>
+        <w:t>Окно мини-квестов</w:t>
+      </w:r>
+      <w:r>
+        <w:rPr>
+          <w:rFonts w:ascii="Times New Roman" w:hAnsi="Times New Roman" w:cs="Times New Roman"/>
+          <w:bCs/>
+          <w:w w:val="99"/>
+          <w:sz w:val="24"/>
+          <w:szCs w:val="24"/>
+        </w:rPr>
+        <w:t xml:space="preserve">: </w:t>
+      </w:r>
+      <w:r>
+        <w:rPr>
+          <w:rFonts w:ascii="Times New Roman" w:hAnsi="Times New Roman" w:cs="Times New Roman"/>
+          <w:bCs/>
+          <w:w w:val="99"/>
+          <w:sz w:val="24"/>
+          <w:szCs w:val="24"/>
+        </w:rPr>
+        <w:t xml:space="preserve">информация о </w:t>
+      </w:r>
+      <w:proofErr w:type="gramStart"/>
+      <w:r>
+        <w:rPr>
+          <w:rFonts w:ascii="Times New Roman" w:hAnsi="Times New Roman" w:cs="Times New Roman"/>
+          <w:bCs/>
+          <w:w w:val="99"/>
+          <w:sz w:val="24"/>
+          <w:szCs w:val="24"/>
+        </w:rPr>
+        <w:t>доступных</w:t>
+      </w:r>
+      <w:proofErr w:type="gramEnd"/>
+      <w:r>
+        <w:rPr>
+          <w:rFonts w:ascii="Times New Roman" w:hAnsi="Times New Roman" w:cs="Times New Roman"/>
+          <w:bCs/>
+          <w:w w:val="99"/>
+          <w:sz w:val="24"/>
+          <w:szCs w:val="24"/>
+        </w:rPr>
+        <w:t xml:space="preserve"> квестах и выбор соответствующего мини-</w:t>
+      </w:r>
+      <w:proofErr w:type="spellStart"/>
+      <w:r>
+        <w:rPr>
+          <w:rFonts w:ascii="Times New Roman" w:hAnsi="Times New Roman" w:cs="Times New Roman"/>
+          <w:bCs/>
+          <w:w w:val="99"/>
+          <w:sz w:val="24"/>
+          <w:szCs w:val="24"/>
+        </w:rPr>
+        <w:t>квеста</w:t>
+      </w:r>
+      <w:proofErr w:type="spellEnd"/>
+      <w:r>
+        <w:rPr>
+          <w:rFonts w:ascii="Times New Roman" w:hAnsi="Times New Roman" w:cs="Times New Roman"/>
+          <w:bCs/>
+          <w:w w:val="99"/>
+          <w:sz w:val="24"/>
+          <w:szCs w:val="24"/>
+        </w:rPr>
+        <w:t>.</w:t>
+      </w:r>
+    </w:p>
+    <w:p>
+      <w:pPr>
+        <w:pStyle w:val="af4"/>
+        <w:widowControl w:val="0"/>
+        <w:numPr>
+          <w:ilvl w:val="0"/>
+          <w:numId w:val="9"/>
+        </w:numPr>
+        <w:tabs>
+          <w:tab w:val="left" w:pos="768"/>
+        </w:tabs>
+        <w:autoSpaceDE w:val="0"/>
+        <w:autoSpaceDN w:val="0"/>
+        <w:adjustRightInd w:val="0"/>
+        <w:spacing w:after="0" w:line="240" w:lineRule="auto"/>
+        <w:ind w:right="-20"/>
+        <w:outlineLvl w:val="0"/>
+        <w:rPr>
+          <w:rFonts w:ascii="Times New Roman" w:hAnsi="Times New Roman" w:cs="Times New Roman"/>
+          <w:bCs/>
+          <w:w w:val="99"/>
+          <w:sz w:val="24"/>
+          <w:szCs w:val="24"/>
+        </w:rPr>
+      </w:pPr>
       <w:bookmarkStart w:id="39" w:name="_Toc56885772"/>
       <w:r>
         <w:rPr>
@@ -15227,7 +15663,6 @@
           <w:bCs/>
           <w:szCs w:val="24"/>
         </w:rPr>
-        <w:lastRenderedPageBreak/>
         <w:t>4.</w:t>
       </w:r>
       <w:r>
@@ -15420,7 +15855,25 @@
           <w:sz w:val="24"/>
           <w:szCs w:val="24"/>
         </w:rPr>
-        <w:t>Выбор концовки мини-квеста на основе вердикта нейронной сети.</w:t>
+        <w:t>Выбор концовки мини-</w:t>
+      </w:r>
+      <w:proofErr w:type="spellStart"/>
+      <w:r>
+        <w:rPr>
+          <w:rFonts w:ascii="Times New Roman" w:hAnsi="Times New Roman" w:cs="Times New Roman"/>
+          <w:sz w:val="24"/>
+          <w:szCs w:val="24"/>
+        </w:rPr>
+        <w:t>квеста</w:t>
+      </w:r>
+      <w:proofErr w:type="spellEnd"/>
+      <w:r>
+        <w:rPr>
+          <w:rFonts w:ascii="Times New Roman" w:hAnsi="Times New Roman" w:cs="Times New Roman"/>
+          <w:sz w:val="24"/>
+          <w:szCs w:val="24"/>
+        </w:rPr>
+        <w:t xml:space="preserve"> на основе вердикта нейронной сети.</w:t>
       </w:r>
       <w:bookmarkEnd w:id="45"/>
     </w:p>
@@ -16619,17 +17072,56 @@
         <w:rPr>
           <w:b/>
           <w:bCs/>
-          <w:w w:val="99"/>
           <w:szCs w:val="24"/>
         </w:rPr>
       </w:pPr>
       <w:bookmarkStart w:id="70" w:name="_Toc56885798"/>
-      <w:r>
-        <w:rPr>
-          <w:b/>
-          <w:bCs/>
-          <w:szCs w:val="24"/>
-        </w:rPr>
+    </w:p>
+    <w:p>
+      <w:pPr>
+        <w:widowControl w:val="0"/>
+        <w:tabs>
+          <w:tab w:val="left" w:pos="768"/>
+        </w:tabs>
+        <w:autoSpaceDE w:val="0"/>
+        <w:autoSpaceDN w:val="0"/>
+        <w:adjustRightInd w:val="0"/>
+        <w:spacing w:after="0" w:line="240" w:lineRule="auto"/>
+        <w:ind w:right="-20"/>
+        <w:outlineLvl w:val="0"/>
+        <w:rPr>
+          <w:b/>
+          <w:bCs/>
+          <w:szCs w:val="24"/>
+        </w:rPr>
+      </w:pPr>
+    </w:p>
+    <w:p>
+      <w:pPr>
+        <w:widowControl w:val="0"/>
+        <w:tabs>
+          <w:tab w:val="left" w:pos="768"/>
+        </w:tabs>
+        <w:autoSpaceDE w:val="0"/>
+        <w:autoSpaceDN w:val="0"/>
+        <w:adjustRightInd w:val="0"/>
+        <w:spacing w:after="0" w:line="240" w:lineRule="auto"/>
+        <w:ind w:right="-20"/>
+        <w:outlineLvl w:val="0"/>
+        <w:rPr>
+          <w:b/>
+          <w:bCs/>
+          <w:w w:val="99"/>
+          <w:szCs w:val="24"/>
+        </w:rPr>
+      </w:pPr>
+      <w:r>
+        <w:rPr>
+          <w:b/>
+          <w:bCs/>
+          <w:szCs w:val="24"/>
+        </w:rPr>
+        <w:lastRenderedPageBreak/>
         <w:t>4.</w:t>
       </w:r>
       <w:r>
@@ -16788,6 +17280,7 @@
         </w:rPr>
         <w:t>W</w:t>
       </w:r>
+      <w:proofErr w:type="spellStart"/>
       <w:r>
         <w:rPr>
           <w:rFonts w:ascii="Times New Roman" w:hAnsi="Times New Roman" w:cs="Times New Roman"/>
@@ -16796,7 +17289,18 @@
           <w:sz w:val="24"/>
           <w:szCs w:val="24"/>
         </w:rPr>
-        <w:t>indows 8 или 10</w:t>
+        <w:t>indows</w:t>
+      </w:r>
+      <w:proofErr w:type="spellEnd"/>
+      <w:r>
+        <w:rPr>
+          <w:rFonts w:ascii="Times New Roman" w:hAnsi="Times New Roman" w:cs="Times New Roman"/>
+          <w:bCs/>
+          <w:w w:val="99"/>
+          <w:sz w:val="24"/>
+          <w:szCs w:val="24"/>
+        </w:rPr>
+        <w:t xml:space="preserve"> 8 или 10</w:t>
       </w:r>
       <w:r>
         <w:rPr>
@@ -16906,7 +17410,6 @@
           <w:w w:val="99"/>
           <w:szCs w:val="24"/>
         </w:rPr>
-        <w:lastRenderedPageBreak/>
         <w:t>4.9.</w:t>
       </w:r>
       <w:r>
@@ -17828,7 +18331,6 @@
       </w:pPr>
       <w:bookmarkStart w:id="77" w:name="_Toc56885805"/>
       <w:r>
-        <w:lastRenderedPageBreak/>
         <w:t>5.</w:t>
       </w:r>
       <w:r>
@@ -18572,7 +19074,21 @@
         <w:rPr>
           <w:szCs w:val="24"/>
         </w:rPr>
-        <w:t>Текст программы (ГОСТ 19.401-78);</w:t>
+        <w:t>Те</w:t>
+      </w:r>
+      <w:proofErr w:type="gramStart"/>
+      <w:r>
+        <w:rPr>
+          <w:szCs w:val="24"/>
+        </w:rPr>
+        <w:t>кст пр</w:t>
+      </w:r>
+      <w:proofErr w:type="gramEnd"/>
+      <w:r>
+        <w:rPr>
+          <w:szCs w:val="24"/>
+        </w:rPr>
+        <w:t>ограммы (ГОСТ 19.401-78);</w:t>
       </w:r>
     </w:p>
     <w:p>
@@ -19163,7 +19679,25 @@
           <w:sz w:val="24"/>
           <w:szCs w:val="24"/>
         </w:rPr>
-        <w:t xml:space="preserve">Пояснительная записка должна быть загружена в систему Антиплагиат через ЛМС НИУ ВШЭ. Лист, подтверждающий загрузку пояснительной записки, сдается в учебный офис вместе со всеми материалами не позже, чем за день до защиты курсовой работы. </w:t>
+        <w:t xml:space="preserve">Пояснительная записка должна быть загружена в систему </w:t>
+      </w:r>
+      <w:proofErr w:type="spellStart"/>
+      <w:r>
+        <w:rPr>
+          <w:rFonts w:ascii="Times New Roman" w:hAnsi="Times New Roman" w:cs="Times New Roman"/>
+          <w:sz w:val="24"/>
+          <w:szCs w:val="24"/>
+        </w:rPr>
+        <w:t>Антиплагиат</w:t>
+      </w:r>
+      <w:proofErr w:type="spellEnd"/>
+      <w:r>
+        <w:rPr>
+          <w:rFonts w:ascii="Times New Roman" w:hAnsi="Times New Roman" w:cs="Times New Roman"/>
+          <w:sz w:val="24"/>
+          <w:szCs w:val="24"/>
+        </w:rPr>
+        <w:t xml:space="preserve"> через ЛМС НИУ ВШЭ. Лист, подтверждающий загрузку пояснительной записки, сдается в учебный офис вместе со всеми материалами не позже, чем за день до защиты курсовой работы. </w:t>
       </w:r>
     </w:p>
     <w:p>
@@ -19185,7 +19719,17 @@
           <w:sz w:val="24"/>
           <w:szCs w:val="24"/>
         </w:rPr>
-        <w:t xml:space="preserve">Вся документация сдается в печатном виде, при этом она должна быть обязательно подписана академическим руководителем образовательной программы 09.03.04 «Программная инженерия», руководителем разработки и исполнителем перед сдачей курсовой работы в учебный офис не позже одного дня до защиты. </w:t>
+        <w:t xml:space="preserve">Вся </w:t>
+      </w:r>
+      <w:bookmarkStart w:id="83" w:name="_GoBack"/>
+      <w:bookmarkEnd w:id="83"/>
+      <w:r>
+        <w:rPr>
+          <w:rFonts w:ascii="Times New Roman" w:hAnsi="Times New Roman" w:cs="Times New Roman"/>
+          <w:sz w:val="24"/>
+          <w:szCs w:val="24"/>
+        </w:rPr>
+        <w:t xml:space="preserve">должна быть обязательно подписана академическим руководителем образовательной программы 09.03.04 «Программная инженерия», руководителем разработки и исполнителем перед сдачей курсовой работы в учебный офис не позже одного дня до защиты. </w:t>
       </w:r>
     </w:p>
     <w:p>
@@ -19207,7 +19751,79 @@
           <w:sz w:val="24"/>
           <w:szCs w:val="24"/>
         </w:rPr>
-        <w:t xml:space="preserve">Вся документация и программа также сдается в электронном виде в формате .pdf или .docx. в архиве формата .rar или .zip.  </w:t>
+        <w:t>Вся документация и программа также сдается в электронном виде в формате .</w:t>
+      </w:r>
+      <w:proofErr w:type="spellStart"/>
+      <w:r>
+        <w:rPr>
+          <w:rFonts w:ascii="Times New Roman" w:hAnsi="Times New Roman" w:cs="Times New Roman"/>
+          <w:sz w:val="24"/>
+          <w:szCs w:val="24"/>
+        </w:rPr>
+        <w:t>pdf</w:t>
+      </w:r>
+      <w:proofErr w:type="spellEnd"/>
+      <w:r>
+        <w:rPr>
+          <w:rFonts w:ascii="Times New Roman" w:hAnsi="Times New Roman" w:cs="Times New Roman"/>
+          <w:sz w:val="24"/>
+          <w:szCs w:val="24"/>
+        </w:rPr>
+        <w:t xml:space="preserve"> или .</w:t>
+      </w:r>
+      <w:proofErr w:type="spellStart"/>
+      <w:r>
+        <w:rPr>
+          <w:rFonts w:ascii="Times New Roman" w:hAnsi="Times New Roman" w:cs="Times New Roman"/>
+          <w:sz w:val="24"/>
+          <w:szCs w:val="24"/>
+        </w:rPr>
+        <w:t>docx</w:t>
+      </w:r>
+      <w:proofErr w:type="spellEnd"/>
+      <w:r>
+        <w:rPr>
+          <w:rFonts w:ascii="Times New Roman" w:hAnsi="Times New Roman" w:cs="Times New Roman"/>
+          <w:sz w:val="24"/>
+          <w:szCs w:val="24"/>
+        </w:rPr>
+        <w:t>. в архиве формата .</w:t>
+      </w:r>
+      <w:proofErr w:type="spellStart"/>
+      <w:r>
+        <w:rPr>
+          <w:rFonts w:ascii="Times New Roman" w:hAnsi="Times New Roman" w:cs="Times New Roman"/>
+          <w:sz w:val="24"/>
+          <w:szCs w:val="24"/>
+        </w:rPr>
+        <w:t>rar</w:t>
+      </w:r>
+      <w:proofErr w:type="spellEnd"/>
+      <w:r>
+        <w:rPr>
+          <w:rFonts w:ascii="Times New Roman" w:hAnsi="Times New Roman" w:cs="Times New Roman"/>
+          <w:sz w:val="24"/>
+          <w:szCs w:val="24"/>
+        </w:rPr>
+        <w:t xml:space="preserve"> или .</w:t>
+      </w:r>
+      <w:proofErr w:type="spellStart"/>
+      <w:r>
+        <w:rPr>
+          <w:rFonts w:ascii="Times New Roman" w:hAnsi="Times New Roman" w:cs="Times New Roman"/>
+          <w:sz w:val="24"/>
+          <w:szCs w:val="24"/>
+        </w:rPr>
+        <w:t>zip</w:t>
+      </w:r>
+      <w:proofErr w:type="spellEnd"/>
+      <w:r>
+        <w:rPr>
+          <w:rFonts w:ascii="Times New Roman" w:hAnsi="Times New Roman" w:cs="Times New Roman"/>
+          <w:sz w:val="24"/>
+          <w:szCs w:val="24"/>
+        </w:rPr>
+        <w:t xml:space="preserve">.  </w:t>
       </w:r>
     </w:p>
     <w:p>
@@ -19243,13 +19859,67 @@
           <w:sz w:val="24"/>
           <w:szCs w:val="24"/>
         </w:rPr>
-        <w:t xml:space="preserve"> среду НИУ ВШЭ LMS (Learning management system) в личном кабинете, дисциплина - «Курсовая работа», одним архивом (см. п.3)</w:t>
-      </w:r>
-      <w:r>
-        <w:rPr>
+        <w:t xml:space="preserve"> среду НИУ ВШЭ LMS (</w:t>
+      </w:r>
+      <w:proofErr w:type="spellStart"/>
+      <w:r>
+        <w:rPr>
+          <w:rFonts w:ascii="Times New Roman" w:hAnsi="Times New Roman" w:cs="Times New Roman"/>
           <w:sz w:val="24"/>
           <w:szCs w:val="24"/>
         </w:rPr>
+        <w:t>Learning</w:t>
+      </w:r>
+      <w:proofErr w:type="spellEnd"/>
+      <w:r>
+        <w:rPr>
+          <w:rFonts w:ascii="Times New Roman" w:hAnsi="Times New Roman" w:cs="Times New Roman"/>
+          <w:sz w:val="24"/>
+          <w:szCs w:val="24"/>
+        </w:rPr>
+        <w:t xml:space="preserve"> </w:t>
+      </w:r>
+      <w:proofErr w:type="spellStart"/>
+      <w:r>
+        <w:rPr>
+          <w:rFonts w:ascii="Times New Roman" w:hAnsi="Times New Roman" w:cs="Times New Roman"/>
+          <w:sz w:val="24"/>
+          <w:szCs w:val="24"/>
+        </w:rPr>
+        <w:t>management</w:t>
+      </w:r>
+      <w:proofErr w:type="spellEnd"/>
+      <w:r>
+        <w:rPr>
+          <w:rFonts w:ascii="Times New Roman" w:hAnsi="Times New Roman" w:cs="Times New Roman"/>
+          <w:sz w:val="24"/>
+          <w:szCs w:val="24"/>
+        </w:rPr>
+        <w:t xml:space="preserve"> </w:t>
+      </w:r>
+      <w:proofErr w:type="spellStart"/>
+      <w:r>
+        <w:rPr>
+          <w:rFonts w:ascii="Times New Roman" w:hAnsi="Times New Roman" w:cs="Times New Roman"/>
+          <w:sz w:val="24"/>
+          <w:szCs w:val="24"/>
+        </w:rPr>
+        <w:t>system</w:t>
+      </w:r>
+      <w:proofErr w:type="spellEnd"/>
+      <w:r>
+        <w:rPr>
+          <w:rFonts w:ascii="Times New Roman" w:hAnsi="Times New Roman" w:cs="Times New Roman"/>
+          <w:sz w:val="24"/>
+          <w:szCs w:val="24"/>
+        </w:rPr>
+        <w:t>) в личном кабинете, дисциплина - «Курсовая работа», одним архивом (см. п.3)</w:t>
+      </w:r>
+      <w:r>
+        <w:rPr>
+          <w:sz w:val="24"/>
+          <w:szCs w:val="24"/>
+        </w:rPr>
         <w:t xml:space="preserve">   </w:t>
       </w:r>
       <w:bookmarkEnd w:id="82"/>
@@ -19264,7 +19934,7 @@
       <w:pPr>
         <w:pStyle w:val="1"/>
       </w:pPr>
-      <w:bookmarkStart w:id="83" w:name="_Toc56885808"/>
+      <w:bookmarkStart w:id="84" w:name="_Toc56885808"/>
       <w:r>
         <w:lastRenderedPageBreak/>
         <w:t>6.</w:t>
@@ -19278,7 +19948,7 @@
       <w:r>
         <w:t>ТЕХНИКО-ЭКОНОМИЧЕСКИЕ ПОКАЗАТЕЛИ</w:t>
       </w:r>
-      <w:bookmarkEnd w:id="83"/>
+      <w:bookmarkEnd w:id="84"/>
     </w:p>
     <w:p>
       <w:pPr>
@@ -19325,7 +19995,7 @@
           <w:szCs w:val="24"/>
         </w:rPr>
       </w:pPr>
-      <w:bookmarkStart w:id="84" w:name="_Toc56885809"/>
+      <w:bookmarkStart w:id="85" w:name="_Toc56885809"/>
       <w:r>
         <w:rPr>
           <w:b/>
@@ -19683,7 +20353,7 @@
         </w:rPr>
         <w:t>ь</w:t>
       </w:r>
-      <w:bookmarkEnd w:id="84"/>
+      <w:bookmarkEnd w:id="85"/>
     </w:p>
     <w:p>
       <w:pPr>
@@ -19770,7 +20440,7 @@
           <w:szCs w:val="24"/>
         </w:rPr>
       </w:pPr>
-      <w:bookmarkStart w:id="85" w:name="_Toc56885810"/>
+      <w:bookmarkStart w:id="86" w:name="_Toc56885810"/>
       <w:r>
         <w:rPr>
           <w:b/>
@@ -19991,7 +20661,7 @@
         </w:rPr>
         <w:t>ь</w:t>
       </w:r>
-      <w:bookmarkEnd w:id="85"/>
+      <w:bookmarkEnd w:id="86"/>
     </w:p>
     <w:p>
       <w:pPr>
@@ -20073,7 +20743,21 @@
         <w:rPr>
           <w:szCs w:val="24"/>
         </w:rPr>
-        <w:t>и даже некоторые инди-игры в этом жанре способны принести немалую прибыль</w:t>
+        <w:t xml:space="preserve">и даже некоторые </w:t>
+      </w:r>
+      <w:proofErr w:type="spellStart"/>
+      <w:r>
+        <w:rPr>
+          <w:szCs w:val="24"/>
+        </w:rPr>
+        <w:t>инди</w:t>
+      </w:r>
+      <w:proofErr w:type="spellEnd"/>
+      <w:r>
+        <w:rPr>
+          <w:szCs w:val="24"/>
+        </w:rPr>
+        <w:t>-игры в этом жанре способны принести немалую прибыль</w:t>
       </w:r>
       <w:r>
         <w:rPr>
@@ -20130,7 +20814,7 @@
           <w:szCs w:val="24"/>
         </w:rPr>
       </w:pPr>
-      <w:bookmarkStart w:id="86" w:name="_Toc56885811"/>
+      <w:bookmarkStart w:id="87" w:name="_Toc56885811"/>
       <w:r>
         <w:rPr>
           <w:b/>
@@ -20677,7 +21361,7 @@
         </w:rPr>
         <w:t>ми</w:t>
       </w:r>
-      <w:bookmarkEnd w:id="86"/>
+      <w:bookmarkEnd w:id="87"/>
     </w:p>
     <w:p>
       <w:pPr>
@@ -20721,10 +21405,10 @@
           <w:szCs w:val="24"/>
         </w:rPr>
       </w:pPr>
-      <w:bookmarkStart w:id="87" w:name="_Toc39316091"/>
-      <w:bookmarkStart w:id="88" w:name="_Toc40088331"/>
-      <w:bookmarkStart w:id="89" w:name="_Toc40346500"/>
-      <w:bookmarkStart w:id="90" w:name="_Toc56885812"/>
+      <w:bookmarkStart w:id="88" w:name="_Toc39316091"/>
+      <w:bookmarkStart w:id="89" w:name="_Toc40088331"/>
+      <w:bookmarkStart w:id="90" w:name="_Toc40346500"/>
+      <w:bookmarkStart w:id="91" w:name="_Toc56885812"/>
       <w:r>
         <w:rPr>
           <w:spacing w:val="1"/>
@@ -20767,9 +21451,9 @@
         </w:rPr>
         <w:t>.</w:t>
       </w:r>
-      <w:bookmarkEnd w:id="87"/>
       <w:bookmarkEnd w:id="88"/>
       <w:bookmarkEnd w:id="89"/>
+      <w:bookmarkEnd w:id="90"/>
       <w:r>
         <w:rPr>
           <w:spacing w:val="1"/>
@@ -20777,7 +21461,7 @@
         </w:rPr>
         <w:t xml:space="preserve"> За счет нейронных сетей в игре будет присутствовать неоднозначное ветвление сюжета. Игра будет распространяться бесплатно.</w:t>
       </w:r>
-      <w:bookmarkEnd w:id="90"/>
+      <w:bookmarkEnd w:id="91"/>
     </w:p>
     <w:p>
       <w:pPr>
@@ -20840,7 +21524,7 @@
       <w:pPr>
         <w:pStyle w:val="1"/>
       </w:pPr>
-      <w:bookmarkStart w:id="91" w:name="_Toc56885813"/>
+      <w:bookmarkStart w:id="92" w:name="_Toc56885813"/>
       <w:r>
         <w:lastRenderedPageBreak/>
         <w:t>7.</w:t>
@@ -20854,7 +21538,7 @@
       <w:r>
         <w:t>СТАДИИ И ЭТАПЫ РАЗРАБОТКИ</w:t>
       </w:r>
-      <w:bookmarkEnd w:id="91"/>
+      <w:bookmarkEnd w:id="92"/>
     </w:p>
     <w:p>
       <w:pPr>
@@ -22081,7 +22765,7 @@
         </w:rPr>
         <w:br w:type="page"/>
       </w:r>
-      <w:bookmarkStart w:id="92" w:name="_Toc56885814"/>
+      <w:bookmarkStart w:id="93" w:name="_Toc56885814"/>
       <w:r>
         <w:lastRenderedPageBreak/>
         <w:t>8.</w:t>
@@ -22158,7 +22842,7 @@
       <w:r>
         <w:t>И</w:t>
       </w:r>
-      <w:bookmarkEnd w:id="92"/>
+      <w:bookmarkEnd w:id="93"/>
     </w:p>
     <w:p>
       <w:pPr>
@@ -22200,7 +22884,7 @@
           <w:szCs w:val="24"/>
         </w:rPr>
       </w:pPr>
-      <w:bookmarkStart w:id="93" w:name="_Toc56885815"/>
+      <w:bookmarkStart w:id="94" w:name="_Toc56885815"/>
       <w:r>
         <w:rPr>
           <w:b/>
@@ -22308,7 +22992,7 @@
         </w:rPr>
         <w:t>ний</w:t>
       </w:r>
-      <w:bookmarkEnd w:id="93"/>
+      <w:bookmarkEnd w:id="94"/>
     </w:p>
     <w:p>
       <w:pPr>
@@ -22352,7 +23036,77 @@
         <w:rPr>
           <w:szCs w:val="24"/>
         </w:rPr>
-        <w:t>Компьютерная игра “Which is Real” на Unreal Engine 4</w:t>
+        <w:t>Компьютерная игра “</w:t>
+      </w:r>
+      <w:proofErr w:type="spellStart"/>
+      <w:r>
+        <w:rPr>
+          <w:szCs w:val="24"/>
+        </w:rPr>
+        <w:t>Which</w:t>
+      </w:r>
+      <w:proofErr w:type="spellEnd"/>
+      <w:r>
+        <w:rPr>
+          <w:szCs w:val="24"/>
+        </w:rPr>
+        <w:t xml:space="preserve"> </w:t>
+      </w:r>
+      <w:proofErr w:type="spellStart"/>
+      <w:r>
+        <w:rPr>
+          <w:szCs w:val="24"/>
+        </w:rPr>
+        <w:t>is</w:t>
+      </w:r>
+      <w:proofErr w:type="spellEnd"/>
+      <w:r>
+        <w:rPr>
+          <w:szCs w:val="24"/>
+        </w:rPr>
+        <w:t xml:space="preserve"> </w:t>
+      </w:r>
+      <w:proofErr w:type="spellStart"/>
+      <w:r>
+        <w:rPr>
+          <w:szCs w:val="24"/>
+        </w:rPr>
+        <w:t>Real</w:t>
+      </w:r>
+      <w:proofErr w:type="spellEnd"/>
+      <w:r>
+        <w:rPr>
+          <w:szCs w:val="24"/>
+        </w:rPr>
+        <w:t xml:space="preserve">” на </w:t>
+      </w:r>
+      <w:proofErr w:type="spellStart"/>
+      <w:r>
+        <w:rPr>
+          <w:szCs w:val="24"/>
+        </w:rPr>
+        <w:t>Unreal</w:t>
+      </w:r>
+      <w:proofErr w:type="spellEnd"/>
+      <w:r>
+        <w:rPr>
+          <w:szCs w:val="24"/>
+        </w:rPr>
+        <w:t xml:space="preserve"> </w:t>
+      </w:r>
+      <w:proofErr w:type="spellStart"/>
+      <w:r>
+        <w:rPr>
+          <w:szCs w:val="24"/>
+        </w:rPr>
+        <w:t>Engine</w:t>
+      </w:r>
+      <w:proofErr w:type="spellEnd"/>
+      <w:r>
+        <w:rPr>
+          <w:szCs w:val="24"/>
+        </w:rPr>
+        <w:t xml:space="preserve"> 4</w:t>
       </w:r>
       <w:r>
         <w:rPr>
@@ -22560,7 +23314,7 @@
           <w:szCs w:val="24"/>
         </w:rPr>
       </w:pPr>
-      <w:bookmarkStart w:id="94" w:name="_Toc56885816"/>
+      <w:bookmarkStart w:id="95" w:name="_Toc56885816"/>
       <w:r>
         <w:rPr>
           <w:b/>
@@ -22794,7 +23548,7 @@
         </w:rPr>
         <w:t>ы</w:t>
       </w:r>
-      <w:bookmarkEnd w:id="94"/>
+      <w:bookmarkEnd w:id="95"/>
     </w:p>
     <w:p>
       <w:pPr>
@@ -22852,14 +23606,14 @@
       <w:pPr>
         <w:pStyle w:val="1"/>
       </w:pPr>
-      <w:bookmarkStart w:id="95" w:name="_ПРИЛОЖЕНИЕ_1"/>
-      <w:bookmarkStart w:id="96" w:name="_Toc56885817"/>
-      <w:bookmarkEnd w:id="95"/>
+      <w:bookmarkStart w:id="96" w:name="_ПРИЛОЖЕНИЕ_1"/>
+      <w:bookmarkStart w:id="97" w:name="_Toc56885817"/>
+      <w:bookmarkEnd w:id="96"/>
       <w:r>
         <w:lastRenderedPageBreak/>
         <w:t>СПИСОК ИСПОЛЬЗУЕМОЙ ЛИТЕРАТУРЫ</w:t>
       </w:r>
-      <w:bookmarkEnd w:id="96"/>
+      <w:bookmarkEnd w:id="97"/>
     </w:p>
     <w:p>
       <w:pPr>
@@ -23144,31 +23898,59 @@
         </w:rPr>
         <w:t xml:space="preserve"> </w:t>
       </w:r>
+      <w:proofErr w:type="spellStart"/>
       <w:r>
         <w:rPr>
           <w:rFonts w:ascii="Times New Roman" w:hAnsi="Times New Roman" w:cs="Times New Roman"/>
           <w:sz w:val="24"/>
           <w:szCs w:val="24"/>
         </w:rPr>
-        <w:t>Инди-игра, ставшая очень популярной</w:t>
-      </w:r>
+        <w:t>Инди</w:t>
+      </w:r>
+      <w:proofErr w:type="spellEnd"/>
       <w:r>
         <w:rPr>
           <w:rFonts w:ascii="Times New Roman" w:hAnsi="Times New Roman" w:cs="Times New Roman"/>
           <w:sz w:val="24"/>
           <w:szCs w:val="24"/>
         </w:rPr>
-        <w:t xml:space="preserve"> </w:t>
-      </w:r>
+        <w:t xml:space="preserve">-игра, </w:t>
+      </w:r>
+      <w:proofErr w:type="gramStart"/>
       <w:r>
         <w:rPr>
           <w:rFonts w:ascii="Times New Roman" w:hAnsi="Times New Roman" w:cs="Times New Roman"/>
           <w:sz w:val="24"/>
           <w:szCs w:val="24"/>
         </w:rPr>
+        <w:t>ставшая</w:t>
+      </w:r>
+      <w:proofErr w:type="gramEnd"/>
+      <w:r>
+        <w:rPr>
+          <w:rFonts w:ascii="Times New Roman" w:hAnsi="Times New Roman" w:cs="Times New Roman"/>
+          <w:sz w:val="24"/>
+          <w:szCs w:val="24"/>
+        </w:rPr>
+        <w:t xml:space="preserve"> очень популярной</w:t>
+      </w:r>
+      <w:r>
+        <w:rPr>
+          <w:rFonts w:ascii="Times New Roman" w:hAnsi="Times New Roman" w:cs="Times New Roman"/>
+          <w:sz w:val="24"/>
+          <w:szCs w:val="24"/>
+        </w:rPr>
+        <w:t xml:space="preserve"> </w:t>
+      </w:r>
+      <w:r>
+        <w:rPr>
+          <w:rFonts w:ascii="Times New Roman" w:hAnsi="Times New Roman" w:cs="Times New Roman"/>
+          <w:sz w:val="24"/>
+          <w:szCs w:val="24"/>
+        </w:rPr>
         <w:t xml:space="preserve">[Электронный ресурс]. Режим доступа: </w:t>
       </w:r>
-      <w:hyperlink r:id="rId10" w:history="1">
+      <w:hyperlink r:id="rId11" w:history="1">
         <w:r>
           <w:rPr>
             <w:rStyle w:val="a3"/>
@@ -23185,7 +23967,43 @@
           <w:sz w:val="24"/>
           <w:szCs w:val="24"/>
         </w:rPr>
-        <w:t>, свободный. (дата обращения: 3.05.20)</w:t>
+        <w:t>, свободный</w:t>
+      </w:r>
+      <w:proofErr w:type="gramStart"/>
+      <w:r>
+        <w:rPr>
+          <w:rFonts w:ascii="Times New Roman" w:hAnsi="Times New Roman" w:cs="Times New Roman"/>
+          <w:sz w:val="24"/>
+          <w:szCs w:val="24"/>
+        </w:rPr>
+        <w:t>.</w:t>
+      </w:r>
+      <w:proofErr w:type="gramEnd"/>
+      <w:r>
+        <w:rPr>
+          <w:rFonts w:ascii="Times New Roman" w:hAnsi="Times New Roman" w:cs="Times New Roman"/>
+          <w:sz w:val="24"/>
+          <w:szCs w:val="24"/>
+        </w:rPr>
+        <w:t xml:space="preserve"> (</w:t>
+      </w:r>
+      <w:proofErr w:type="gramStart"/>
+      <w:r>
+        <w:rPr>
+          <w:rFonts w:ascii="Times New Roman" w:hAnsi="Times New Roman" w:cs="Times New Roman"/>
+          <w:sz w:val="24"/>
+          <w:szCs w:val="24"/>
+        </w:rPr>
+        <w:t>д</w:t>
+      </w:r>
+      <w:proofErr w:type="gramEnd"/>
+      <w:r>
+        <w:rPr>
+          <w:rFonts w:ascii="Times New Roman" w:hAnsi="Times New Roman" w:cs="Times New Roman"/>
+          <w:sz w:val="24"/>
+          <w:szCs w:val="24"/>
+        </w:rPr>
+        <w:t>ата обращения: 3.05.20)</w:t>
       </w:r>
     </w:p>
     <w:p>
@@ -23219,14 +24037,14 @@
         <w:pStyle w:val="1"/>
         <w:jc w:val="right"/>
       </w:pPr>
-      <w:bookmarkStart w:id="97" w:name="_Toc451475152"/>
-      <w:bookmarkStart w:id="98" w:name="_Toc56885818"/>
+      <w:bookmarkStart w:id="98" w:name="_Toc451475152"/>
+      <w:bookmarkStart w:id="99" w:name="_Toc56885818"/>
       <w:r>
         <w:lastRenderedPageBreak/>
         <w:t>ПРИЛОЖЕНИЕ 1</w:t>
       </w:r>
-      <w:bookmarkEnd w:id="97"/>
       <w:bookmarkEnd w:id="98"/>
+      <w:bookmarkEnd w:id="99"/>
     </w:p>
     <w:p>
       <w:pPr>
@@ -23249,6 +24067,7 @@
           <w:color w:val="000000" w:themeColor="text1"/>
         </w:rPr>
       </w:pPr>
+      <w:proofErr w:type="gramStart"/>
       <w:r>
         <w:rPr>
           <w:lang w:val="en-US"/>
@@ -23268,9 +24087,16 @@
         <w:rPr>
           <w:color w:val="000000" w:themeColor="text1"/>
         </w:rPr>
-        <w:t>жанр компьютерных игр, основанный на элементах игрового процесса традиционных настольных ролевых игр. В ролевой игре игрок управляет одним или несколькими персонажами, каждый из которых описан набором численных характеристик, списком способностей и умений; примерами таких характеристик могут быть </w:t>
-      </w:r>
-      <w:hyperlink r:id="rId11" w:tooltip="Очки здоровья" w:history="1">
+        <w:t>жанр компьютерных игр, основанный на элементах игрового процесса традиционных настольных ролевых игр.</w:t>
+      </w:r>
+      <w:proofErr w:type="gramEnd"/>
+      <w:r>
+        <w:rPr>
+          <w:color w:val="000000" w:themeColor="text1"/>
+        </w:rPr>
+        <w:t xml:space="preserve"> В ролевой игре игрок управляет одним или несколькими персонажами, каждый из которых описан набором численных характеристик, списком способностей и умений; примерами таких характеристик могут быть </w:t>
+      </w:r>
+      <w:hyperlink r:id="rId12" w:tooltip="Очки здоровья" w:history="1">
         <w:r>
           <w:rPr>
             <w:rStyle w:val="a3"/>
@@ -23437,8 +24263,8 @@
           <w:lang w:eastAsia="ja-JP"/>
         </w:rPr>
       </w:pPr>
-      <w:bookmarkStart w:id="99" w:name="_Toc25517719"/>
-      <w:bookmarkStart w:id="100" w:name="_Toc56885819"/>
+      <w:bookmarkStart w:id="100" w:name="_Toc25517719"/>
+      <w:bookmarkStart w:id="101" w:name="_Toc56885819"/>
       <w:r>
         <w:t>ЛИСТ</w:t>
       </w:r>
@@ -23454,8 +24280,8 @@
       <w:r>
         <w:t>ИЗМЕНЕНИЙ</w:t>
       </w:r>
-      <w:bookmarkEnd w:id="99"/>
       <w:bookmarkEnd w:id="100"/>
+      <w:bookmarkEnd w:id="101"/>
     </w:p>
     <w:tbl>
       <w:tblPr>
@@ -23583,7 +24409,23 @@
                 <w:szCs w:val="24"/>
                 <w:lang w:eastAsia="ja-JP"/>
               </w:rPr>
-              <w:t>Входящий номер сопр. документа и дата</w:t>
+              <w:t xml:space="preserve">Входящий номер </w:t>
+            </w:r>
+            <w:proofErr w:type="spellStart"/>
+            <w:r>
+              <w:rPr>
+                <w:szCs w:val="24"/>
+                <w:lang w:eastAsia="ja-JP"/>
+              </w:rPr>
+              <w:t>сопр</w:t>
+            </w:r>
+            <w:proofErr w:type="spellEnd"/>
+            <w:r>
+              <w:rPr>
+                <w:szCs w:val="24"/>
+                <w:lang w:eastAsia="ja-JP"/>
+              </w:rPr>
+              <w:t>. документа и дата</w:t>
             </w:r>
           </w:p>
         </w:tc>
@@ -23714,6 +24556,7 @@
                 <w:lang w:eastAsia="ja-JP"/>
               </w:rPr>
             </w:pPr>
+            <w:proofErr w:type="gramStart"/>
             <w:r>
               <w:rPr>
                 <w:szCs w:val="24"/>
@@ -23721,6 +24564,7 @@
               </w:rPr>
               <w:t>Замененных</w:t>
             </w:r>
+            <w:proofErr w:type="gramEnd"/>
           </w:p>
         </w:tc>
         <w:tc>
@@ -26249,7 +27093,7 @@
 </file>
 
 <file path=word/endnotes.xml><?xml version="1.0" encoding="utf-8"?>
-<w:endnotes xmlns:wpc="http://schemas.microsoft.com/office/word/2010/wordprocessingCanvas" xmlns:cx="http://schemas.microsoft.com/office/drawing/2014/chartex" xmlns:cx1="http://schemas.microsoft.com/office/drawing/2015/9/8/chartex" xmlns:cx2="http://schemas.microsoft.com/office/drawing/2015/10/21/chartex" xmlns:cx3="http://schemas.microsoft.com/office/drawing/2016/5/9/chartex" xmlns:cx4="http://schemas.microsoft.com/office/drawing/2016/5/10/chartex" xmlns:cx5="http://schemas.microsoft.com/office/drawing/2016/5/11/chartex" xmlns:cx6="http://schemas.microsoft.com/office/drawing/2016/5/12/chartex" xmlns:cx7="http://schemas.microsoft.com/office/drawing/2016/5/13/chartex" xmlns:cx8="http://schemas.microsoft.com/office/drawing/2016/5/14/chartex" xmlns:mc="http://schemas.openxmlformats.org/markup-compatibility/2006" xmlns:aink="http://schemas.microsoft.com/office/drawing/2016/ink" xmlns:am3d="http://schemas.microsoft.com/office/drawing/2017/model3d" xmlns:o="urn:schemas-microsoft-com:office:office" xmlns:r="http://schemas.openxmlformats.org/officeDocument/2006/relationships" xmlns:m="http://schemas.openxmlformats.org/officeDocument/2006/math" xmlns:v="urn:schemas-microsoft-com:vml" xmlns:wp14="http://schemas.microsoft.com/office/word/2010/wordprocessingDrawing" xmlns:wp="http://schemas.openxmlformats.org/drawingml/2006/wordprocessingDrawing" xmlns:w10="urn:schemas-microsoft-com:office:word" xmlns:w="http://schemas.openxmlformats.org/wordprocessingml/2006/main" xmlns:w14="http://schemas.microsoft.com/office/word/2010/wordml" xmlns:w15="http://schemas.microsoft.com/office/word/2012/wordml" xmlns:w16cex="http://schemas.microsoft.com/office/word/2018/wordml/cex" xmlns:w16cid="http://schemas.microsoft.com/office/word/2016/wordml/cid" xmlns:w16="http://schemas.microsoft.com/office/word/2018/wordml" xmlns:w16se="http://schemas.microsoft.com/office/word/2015/wordml/symex" xmlns:wpg="http://schemas.microsoft.com/office/word/2010/wordprocessingGroup" xmlns:wpi="http://schemas.microsoft.com/office/word/2010/wordprocessingInk" xmlns:wne="http://schemas.microsoft.com/office/word/2006/wordml" xmlns:wps="http://schemas.microsoft.com/office/word/2010/wordprocessingShape" mc:Ignorable="w14 w15 w16se w16cid w16 w16cex wp14">
+<w:endnotes xmlns:wpc="http://schemas.microsoft.com/office/word/2010/wordprocessingCanvas" xmlns:mc="http://schemas.openxmlformats.org/markup-compatibility/2006" xmlns:o="urn:schemas-microsoft-com:office:office" xmlns:r="http://schemas.openxmlformats.org/officeDocument/2006/relationships" xmlns:m="http://schemas.openxmlformats.org/officeDocument/2006/math" xmlns:v="urn:schemas-microsoft-com:vml" xmlns:wp14="http://schemas.microsoft.com/office/word/2010/wordprocessingDrawing" xmlns:wp="http://schemas.openxmlformats.org/drawingml/2006/wordprocessingDrawing" xmlns:w10="urn:schemas-microsoft-com:office:word" xmlns:w="http://schemas.openxmlformats.org/wordprocessingml/2006/main" xmlns:w14="http://schemas.microsoft.com/office/word/2010/wordml" xmlns:wpg="http://schemas.microsoft.com/office/word/2010/wordprocessingGroup" xmlns:wpi="http://schemas.microsoft.com/office/word/2010/wordprocessingInk" xmlns:wne="http://schemas.microsoft.com/office/word/2006/wordml" xmlns:wps="http://schemas.microsoft.com/office/word/2010/wordprocessingShape" mc:Ignorable="w14 wp14">
   <w:endnote w:type="separator" w:id="-1">
     <w:p>
       <w:pPr>
@@ -26274,7 +27118,7 @@
 </file>
 
 <file path=word/footer1.xml><?xml version="1.0" encoding="utf-8"?>
-<w:ftr xmlns:wpc="http://schemas.microsoft.com/office/word/2010/wordprocessingCanvas" xmlns:cx="http://schemas.microsoft.com/office/drawing/2014/chartex" xmlns:cx1="http://schemas.microsoft.com/office/drawing/2015/9/8/chartex" xmlns:cx2="http://schemas.microsoft.com/office/drawing/2015/10/21/chartex" xmlns:cx3="http://schemas.microsoft.com/office/drawing/2016/5/9/chartex" xmlns:cx4="http://schemas.microsoft.com/office/drawing/2016/5/10/chartex" xmlns:cx5="http://schemas.microsoft.com/office/drawing/2016/5/11/chartex" xmlns:cx6="http://schemas.microsoft.com/office/drawing/2016/5/12/chartex" xmlns:cx7="http://schemas.microsoft.com/office/drawing/2016/5/13/chartex" xmlns:cx8="http://schemas.microsoft.com/office/drawing/2016/5/14/chartex" xmlns:mc="http://schemas.openxmlformats.org/markup-compatibility/2006" xmlns:aink="http://schemas.microsoft.com/office/drawing/2016/ink" xmlns:am3d="http://schemas.microsoft.com/office/drawing/2017/model3d" xmlns:o="urn:schemas-microsoft-com:office:office" xmlns:r="http://schemas.openxmlformats.org/officeDocument/2006/relationships" xmlns:m="http://schemas.openxmlformats.org/officeDocument/2006/math" xmlns:v="urn:schemas-microsoft-com:vml" xmlns:wp14="http://schemas.microsoft.com/office/word/2010/wordprocessingDrawing" xmlns:wp="http://schemas.openxmlformats.org/drawingml/2006/wordprocessingDrawing" xmlns:w10="urn:schemas-microsoft-com:office:word" xmlns:w="http://schemas.openxmlformats.org/wordprocessingml/2006/main" xmlns:w14="http://schemas.microsoft.com/office/word/2010/wordml" xmlns:w15="http://schemas.microsoft.com/office/word/2012/wordml" xmlns:w16cex="http://schemas.microsoft.com/office/word/2018/wordml/cex" xmlns:w16cid="http://schemas.microsoft.com/office/word/2016/wordml/cid" xmlns:w16="http://schemas.microsoft.com/office/word/2018/wordml" xmlns:w16se="http://schemas.microsoft.com/office/word/2015/wordml/symex" xmlns:wpg="http://schemas.microsoft.com/office/word/2010/wordprocessingGroup" xmlns:wpi="http://schemas.microsoft.com/office/word/2010/wordprocessingInk" xmlns:wne="http://schemas.microsoft.com/office/word/2006/wordml" xmlns:wps="http://schemas.microsoft.com/office/word/2010/wordprocessingShape" mc:Ignorable="w14 w15 w16se w16cid w16 w16cex wp14">
+<w:ftr xmlns:wpc="http://schemas.microsoft.com/office/word/2010/wordprocessingCanvas" xmlns:mc="http://schemas.openxmlformats.org/markup-compatibility/2006" xmlns:o="urn:schemas-microsoft-com:office:office" xmlns:r="http://schemas.openxmlformats.org/officeDocument/2006/relationships" xmlns:m="http://schemas.openxmlformats.org/officeDocument/2006/math" xmlns:v="urn:schemas-microsoft-com:vml" xmlns:wp14="http://schemas.microsoft.com/office/word/2010/wordprocessingDrawing" xmlns:wp="http://schemas.openxmlformats.org/drawingml/2006/wordprocessingDrawing" xmlns:w10="urn:schemas-microsoft-com:office:word" xmlns:w="http://schemas.openxmlformats.org/wordprocessingml/2006/main" xmlns:w14="http://schemas.microsoft.com/office/word/2010/wordml" xmlns:wpg="http://schemas.microsoft.com/office/word/2010/wordprocessingGroup" xmlns:wpi="http://schemas.microsoft.com/office/word/2010/wordprocessingInk" xmlns:wne="http://schemas.microsoft.com/office/word/2006/wordml" xmlns:wps="http://schemas.microsoft.com/office/word/2010/wordprocessingShape" mc:Ignorable="w14 wp14">
   <w:p>
     <w:pPr>
       <w:pStyle w:val="a9"/>
@@ -26532,8 +27376,13 @@
           <w:pPr>
             <w:pStyle w:val="a9"/>
           </w:pPr>
+          <w:proofErr w:type="spellStart"/>
           <w:r>
-            <w:t>Взам. инв. №</w:t>
+            <w:t>Взам</w:t>
+          </w:r>
+          <w:proofErr w:type="spellEnd"/>
+          <w:r>
+            <w:t>. инв. №</w:t>
           </w:r>
         </w:p>
       </w:tc>
@@ -26546,7 +27395,15 @@
             <w:pStyle w:val="a9"/>
           </w:pPr>
           <w:r>
-            <w:t>Инв. № дубл.</w:t>
+            <w:t xml:space="preserve">Инв. № </w:t>
+          </w:r>
+          <w:proofErr w:type="spellStart"/>
+          <w:r>
+            <w:t>дубл</w:t>
+          </w:r>
+          <w:proofErr w:type="spellEnd"/>
+          <w:r>
+            <w:t>.</w:t>
           </w:r>
         </w:p>
       </w:tc>
@@ -26574,7 +27431,7 @@
 </file>
 
 <file path=word/footnotes.xml><?xml version="1.0" encoding="utf-8"?>
-<w:footnotes xmlns:wpc="http://schemas.microsoft.com/office/word/2010/wordprocessingCanvas" xmlns:cx="http://schemas.microsoft.com/office/drawing/2014/chartex" xmlns:cx1="http://schemas.microsoft.com/office/drawing/2015/9/8/chartex" xmlns:cx2="http://schemas.microsoft.com/office/drawing/2015/10/21/chartex" xmlns:cx3="http://schemas.microsoft.com/office/drawing/2016/5/9/chartex" xmlns:cx4="http://schemas.microsoft.com/office/drawing/2016/5/10/chartex" xmlns:cx5="http://schemas.microsoft.com/office/drawing/2016/5/11/chartex" xmlns:cx6="http://schemas.microsoft.com/office/drawing/2016/5/12/chartex" xmlns:cx7="http://schemas.microsoft.com/office/drawing/2016/5/13/chartex" xmlns:cx8="http://schemas.microsoft.com/office/drawing/2016/5/14/chartex" xmlns:mc="http://schemas.openxmlformats.org/markup-compatibility/2006" xmlns:aink="http://schemas.microsoft.com/office/drawing/2016/ink" xmlns:am3d="http://schemas.microsoft.com/office/drawing/2017/model3d" xmlns:o="urn:schemas-microsoft-com:office:office" xmlns:r="http://schemas.openxmlformats.org/officeDocument/2006/relationships" xmlns:m="http://schemas.openxmlformats.org/officeDocument/2006/math" xmlns:v="urn:schemas-microsoft-com:vml" xmlns:wp14="http://schemas.microsoft.com/office/word/2010/wordprocessingDrawing" xmlns:wp="http://schemas.openxmlformats.org/drawingml/2006/wordprocessingDrawing" xmlns:w10="urn:schemas-microsoft-com:office:word" xmlns:w="http://schemas.openxmlformats.org/wordprocessingml/2006/main" xmlns:w14="http://schemas.microsoft.com/office/word/2010/wordml" xmlns:w15="http://schemas.microsoft.com/office/word/2012/wordml" xmlns:w16cex="http://schemas.microsoft.com/office/word/2018/wordml/cex" xmlns:w16cid="http://schemas.microsoft.com/office/word/2016/wordml/cid" xmlns:w16="http://schemas.microsoft.com/office/word/2018/wordml" xmlns:w16se="http://schemas.microsoft.com/office/word/2015/wordml/symex" xmlns:wpg="http://schemas.microsoft.com/office/word/2010/wordprocessingGroup" xmlns:wpi="http://schemas.microsoft.com/office/word/2010/wordprocessingInk" xmlns:wne="http://schemas.microsoft.com/office/word/2006/wordml" xmlns:wps="http://schemas.microsoft.com/office/word/2010/wordprocessingShape" mc:Ignorable="w14 w15 w16se w16cid w16 w16cex wp14">
+<w:footnotes xmlns:wpc="http://schemas.microsoft.com/office/word/2010/wordprocessingCanvas" xmlns:mc="http://schemas.openxmlformats.org/markup-compatibility/2006" xmlns:o="urn:schemas-microsoft-com:office:office" xmlns:r="http://schemas.openxmlformats.org/officeDocument/2006/relationships" xmlns:m="http://schemas.openxmlformats.org/officeDocument/2006/math" xmlns:v="urn:schemas-microsoft-com:vml" xmlns:wp14="http://schemas.microsoft.com/office/word/2010/wordprocessingDrawing" xmlns:wp="http://schemas.openxmlformats.org/drawingml/2006/wordprocessingDrawing" xmlns:w10="urn:schemas-microsoft-com:office:word" xmlns:w="http://schemas.openxmlformats.org/wordprocessingml/2006/main" xmlns:w14="http://schemas.microsoft.com/office/word/2010/wordml" xmlns:wpg="http://schemas.microsoft.com/office/word/2010/wordprocessingGroup" xmlns:wpi="http://schemas.microsoft.com/office/word/2010/wordprocessingInk" xmlns:wne="http://schemas.microsoft.com/office/word/2006/wordml" xmlns:wps="http://schemas.microsoft.com/office/word/2010/wordprocessingShape" mc:Ignorable="w14 wp14">
   <w:footnote w:type="separator" w:id="-1">
     <w:p>
       <w:pPr>
@@ -26599,7 +27456,7 @@
 </file>
 
 <file path=word/header1.xml><?xml version="1.0" encoding="utf-8"?>
-<w:hdr xmlns:wpc="http://schemas.microsoft.com/office/word/2010/wordprocessingCanvas" xmlns:cx="http://schemas.microsoft.com/office/drawing/2014/chartex" xmlns:cx1="http://schemas.microsoft.com/office/drawing/2015/9/8/chartex" xmlns:cx2="http://schemas.microsoft.com/office/drawing/2015/10/21/chartex" xmlns:cx3="http://schemas.microsoft.com/office/drawing/2016/5/9/chartex" xmlns:cx4="http://schemas.microsoft.com/office/drawing/2016/5/10/chartex" xmlns:cx5="http://schemas.microsoft.com/office/drawing/2016/5/11/chartex" xmlns:cx6="http://schemas.microsoft.com/office/drawing/2016/5/12/chartex" xmlns:cx7="http://schemas.microsoft.com/office/drawing/2016/5/13/chartex" xmlns:cx8="http://schemas.microsoft.com/office/drawing/2016/5/14/chartex" xmlns:mc="http://schemas.openxmlformats.org/markup-compatibility/2006" xmlns:aink="http://schemas.microsoft.com/office/drawing/2016/ink" xmlns:am3d="http://schemas.microsoft.com/office/drawing/2017/model3d" xmlns:o="urn:schemas-microsoft-com:office:office" xmlns:r="http://schemas.openxmlformats.org/officeDocument/2006/relationships" xmlns:m="http://schemas.openxmlformats.org/officeDocument/2006/math" xmlns:v="urn:schemas-microsoft-com:vml" xmlns:wp14="http://schemas.microsoft.com/office/word/2010/wordprocessingDrawing" xmlns:wp="http://schemas.openxmlformats.org/drawingml/2006/wordprocessingDrawing" xmlns:w10="urn:schemas-microsoft-com:office:word" xmlns:w="http://schemas.openxmlformats.org/wordprocessingml/2006/main" xmlns:w14="http://schemas.microsoft.com/office/word/2010/wordml" xmlns:w15="http://schemas.microsoft.com/office/word/2012/wordml" xmlns:w16cex="http://schemas.microsoft.com/office/word/2018/wordml/cex" xmlns:w16cid="http://schemas.microsoft.com/office/word/2016/wordml/cid" xmlns:w16="http://schemas.microsoft.com/office/word/2018/wordml" xmlns:w16se="http://schemas.microsoft.com/office/word/2015/wordml/symex" xmlns:wpg="http://schemas.microsoft.com/office/word/2010/wordprocessingGroup" xmlns:wpi="http://schemas.microsoft.com/office/word/2010/wordprocessingInk" xmlns:wne="http://schemas.microsoft.com/office/word/2006/wordml" xmlns:wps="http://schemas.microsoft.com/office/word/2010/wordprocessingShape" mc:Ignorable="w14 w15 w16se w16cid w16 w16cex wp14">
+<w:hdr xmlns:wpc="http://schemas.microsoft.com/office/word/2010/wordprocessingCanvas" xmlns:mc="http://schemas.openxmlformats.org/markup-compatibility/2006" xmlns:o="urn:schemas-microsoft-com:office:office" xmlns:r="http://schemas.openxmlformats.org/officeDocument/2006/relationships" xmlns:m="http://schemas.openxmlformats.org/officeDocument/2006/math" xmlns:v="urn:schemas-microsoft-com:vml" xmlns:wp14="http://schemas.microsoft.com/office/word/2010/wordprocessingDrawing" xmlns:wp="http://schemas.openxmlformats.org/drawingml/2006/wordprocessingDrawing" xmlns:w10="urn:schemas-microsoft-com:office:word" xmlns:w="http://schemas.openxmlformats.org/wordprocessingml/2006/main" xmlns:w14="http://schemas.microsoft.com/office/word/2010/wordml" xmlns:wpg="http://schemas.microsoft.com/office/word/2010/wordprocessingGroup" xmlns:wpi="http://schemas.microsoft.com/office/word/2010/wordprocessingInk" xmlns:wne="http://schemas.microsoft.com/office/word/2006/wordml" xmlns:wps="http://schemas.microsoft.com/office/word/2010/wordprocessingShape" mc:Ignorable="w14 wp14">
   <w:sdt>
     <w:sdtPr>
       <w:rPr>
@@ -26644,7 +27501,7 @@
             <w:b/>
             <w:noProof/>
           </w:rPr>
-          <w:t>18</w:t>
+          <w:t>11</w:t>
         </w:r>
         <w:r>
           <w:rPr>
@@ -26724,8 +27581,8 @@
 </file>
 
 <file path=word/numbering.xml><?xml version="1.0" encoding="utf-8"?>
-<w:numbering xmlns:wpc="http://schemas.microsoft.com/office/word/2010/wordprocessingCanvas" xmlns:cx="http://schemas.microsoft.com/office/drawing/2014/chartex" xmlns:cx1="http://schemas.microsoft.com/office/drawing/2015/9/8/chartex" xmlns:cx2="http://schemas.microsoft.com/office/drawing/2015/10/21/chartex" xmlns:cx3="http://schemas.microsoft.com/office/drawing/2016/5/9/chartex" xmlns:cx4="http://schemas.microsoft.com/office/drawing/2016/5/10/chartex" xmlns:cx5="http://schemas.microsoft.com/office/drawing/2016/5/11/chartex" xmlns:cx6="http://schemas.microsoft.com/office/drawing/2016/5/12/chartex" xmlns:cx7="http://schemas.microsoft.com/office/drawing/2016/5/13/chartex" xmlns:cx8="http://schemas.microsoft.com/office/drawing/2016/5/14/chartex" xmlns:mc="http://schemas.openxmlformats.org/markup-compatibility/2006" xmlns:aink="http://schemas.microsoft.com/office/drawing/2016/ink" xmlns:am3d="http://schemas.microsoft.com/office/drawing/2017/model3d" xmlns:o="urn:schemas-microsoft-com:office:office" xmlns:r="http://schemas.openxmlformats.org/officeDocument/2006/relationships" xmlns:m="http://schemas.openxmlformats.org/officeDocument/2006/math" xmlns:v="urn:schemas-microsoft-com:vml" xmlns:wp14="http://schemas.microsoft.com/office/word/2010/wordprocessingDrawing" xmlns:wp="http://schemas.openxmlformats.org/drawingml/2006/wordprocessingDrawing" xmlns:w10="urn:schemas-microsoft-com:office:word" xmlns:w="http://schemas.openxmlformats.org/wordprocessingml/2006/main" xmlns:w14="http://schemas.microsoft.com/office/word/2010/wordml" xmlns:w15="http://schemas.microsoft.com/office/word/2012/wordml" xmlns:w16cex="http://schemas.microsoft.com/office/word/2018/wordml/cex" xmlns:w16cid="http://schemas.microsoft.com/office/word/2016/wordml/cid" xmlns:w16="http://schemas.microsoft.com/office/word/2018/wordml" xmlns:w16se="http://schemas.microsoft.com/office/word/2015/wordml/symex" xmlns:wpg="http://schemas.microsoft.com/office/word/2010/wordprocessingGroup" xmlns:wpi="http://schemas.microsoft.com/office/word/2010/wordprocessingInk" xmlns:wne="http://schemas.microsoft.com/office/word/2006/wordml" xmlns:wps="http://schemas.microsoft.com/office/word/2010/wordprocessingShape" mc:Ignorable="w14 w15 w16se w16cid w16 w16cex wp14">
-  <w:abstractNum w:abstractNumId="0" w15:restartNumberingAfterBreak="0">
+<w:numbering xmlns:wpc="http://schemas.microsoft.com/office/word/2010/wordprocessingCanvas" xmlns:mc="http://schemas.openxmlformats.org/markup-compatibility/2006" xmlns:o="urn:schemas-microsoft-com:office:office" xmlns:r="http://schemas.openxmlformats.org/officeDocument/2006/relationships" xmlns:m="http://schemas.openxmlformats.org/officeDocument/2006/math" xmlns:v="urn:schemas-microsoft-com:vml" xmlns:wp14="http://schemas.microsoft.com/office/word/2010/wordprocessingDrawing" xmlns:wp="http://schemas.openxmlformats.org/drawingml/2006/wordprocessingDrawing" xmlns:w10="urn:schemas-microsoft-com:office:word" xmlns:w="http://schemas.openxmlformats.org/wordprocessingml/2006/main" xmlns:w14="http://schemas.microsoft.com/office/word/2010/wordml" xmlns:wpg="http://schemas.microsoft.com/office/word/2010/wordprocessingGroup" xmlns:wpi="http://schemas.microsoft.com/office/word/2010/wordprocessingInk" xmlns:wne="http://schemas.microsoft.com/office/word/2006/wordml" xmlns:wps="http://schemas.microsoft.com/office/word/2010/wordprocessingShape" mc:Ignorable="w14 wp14">
+  <w:abstractNum w:abstractNumId="0">
     <w:nsid w:val="033E22BC"/>
     <w:multiLevelType w:val="hybridMultilevel"/>
     <w:tmpl w:val="971A370C"/>
@@ -26838,7 +27695,7 @@
       </w:rPr>
     </w:lvl>
   </w:abstractNum>
-  <w:abstractNum w:abstractNumId="1" w15:restartNumberingAfterBreak="0">
+  <w:abstractNum w:abstractNumId="1">
     <w:nsid w:val="09A35A6F"/>
     <w:multiLevelType w:val="hybridMultilevel"/>
     <w:tmpl w:val="3D38F5E0"/>
@@ -26927,7 +27784,7 @@
       </w:pPr>
     </w:lvl>
   </w:abstractNum>
-  <w:abstractNum w:abstractNumId="2" w15:restartNumberingAfterBreak="0">
+  <w:abstractNum w:abstractNumId="2">
     <w:nsid w:val="16C9464C"/>
     <w:multiLevelType w:val="hybridMultilevel"/>
     <w:tmpl w:val="EAAC492A"/>
@@ -27040,7 +27897,7 @@
       </w:rPr>
     </w:lvl>
   </w:abstractNum>
-  <w:abstractNum w:abstractNumId="3" w15:restartNumberingAfterBreak="0">
+  <w:abstractNum w:abstractNumId="3">
     <w:nsid w:val="198B2F60"/>
     <w:multiLevelType w:val="hybridMultilevel"/>
     <w:tmpl w:val="4F7250B4"/>
@@ -27153,7 +28010,7 @@
       </w:rPr>
     </w:lvl>
   </w:abstractNum>
-  <w:abstractNum w:abstractNumId="4" w15:restartNumberingAfterBreak="0">
+  <w:abstractNum w:abstractNumId="4">
     <w:nsid w:val="2463152D"/>
     <w:multiLevelType w:val="hybridMultilevel"/>
     <w:tmpl w:val="03D6A840"/>
@@ -27266,7 +28123,7 @@
       </w:rPr>
     </w:lvl>
   </w:abstractNum>
-  <w:abstractNum w:abstractNumId="5" w15:restartNumberingAfterBreak="0">
+  <w:abstractNum w:abstractNumId="5">
     <w:nsid w:val="273D7F7F"/>
     <w:multiLevelType w:val="hybridMultilevel"/>
     <w:tmpl w:val="DE74A358"/>
@@ -27352,7 +28209,7 @@
       </w:pPr>
     </w:lvl>
   </w:abstractNum>
-  <w:abstractNum w:abstractNumId="6" w15:restartNumberingAfterBreak="0">
+  <w:abstractNum w:abstractNumId="6">
     <w:nsid w:val="2874361F"/>
     <w:multiLevelType w:val="hybridMultilevel"/>
     <w:tmpl w:val="1A546030"/>
@@ -27465,7 +28322,7 @@
       </w:rPr>
     </w:lvl>
   </w:abstractNum>
-  <w:abstractNum w:abstractNumId="7" w15:restartNumberingAfterBreak="0">
+  <w:abstractNum w:abstractNumId="7">
     <w:nsid w:val="3CAC54F9"/>
     <w:multiLevelType w:val="hybridMultilevel"/>
     <w:tmpl w:val="0CDCD7AC"/>
@@ -27554,7 +28411,7 @@
       </w:pPr>
     </w:lvl>
   </w:abstractNum>
-  <w:abstractNum w:abstractNumId="8" w15:restartNumberingAfterBreak="0">
+  <w:abstractNum w:abstractNumId="8">
     <w:nsid w:val="3DB75DB4"/>
     <w:multiLevelType w:val="hybridMultilevel"/>
     <w:tmpl w:val="0CB840B8"/>
@@ -27667,7 +28524,7 @@
       </w:rPr>
     </w:lvl>
   </w:abstractNum>
-  <w:abstractNum w:abstractNumId="9" w15:restartNumberingAfterBreak="0">
+  <w:abstractNum w:abstractNumId="9">
     <w:nsid w:val="4275574E"/>
     <w:multiLevelType w:val="hybridMultilevel"/>
     <w:tmpl w:val="2D6E1A50"/>
@@ -27780,7 +28637,7 @@
       </w:rPr>
     </w:lvl>
   </w:abstractNum>
-  <w:abstractNum w:abstractNumId="10" w15:restartNumberingAfterBreak="0">
+  <w:abstractNum w:abstractNumId="10">
     <w:nsid w:val="49435409"/>
     <w:multiLevelType w:val="hybridMultilevel"/>
     <w:tmpl w:val="2304AE54"/>
@@ -27866,7 +28723,7 @@
       </w:pPr>
     </w:lvl>
   </w:abstractNum>
-  <w:abstractNum w:abstractNumId="11" w15:restartNumberingAfterBreak="0">
+  <w:abstractNum w:abstractNumId="11">
     <w:nsid w:val="5A716135"/>
     <w:multiLevelType w:val="hybridMultilevel"/>
     <w:tmpl w:val="D17ADC1E"/>
@@ -27979,7 +28836,7 @@
       </w:rPr>
     </w:lvl>
   </w:abstractNum>
-  <w:abstractNum w:abstractNumId="12" w15:restartNumberingAfterBreak="0">
+  <w:abstractNum w:abstractNumId="12">
     <w:nsid w:val="6CF52F52"/>
     <w:multiLevelType w:val="hybridMultilevel"/>
     <w:tmpl w:val="2B0E10D0"/>
@@ -28092,7 +28949,7 @@
       </w:rPr>
     </w:lvl>
   </w:abstractNum>
-  <w:abstractNum w:abstractNumId="13" w15:restartNumberingAfterBreak="0">
+  <w:abstractNum w:abstractNumId="13">
     <w:nsid w:val="6E5A3461"/>
     <w:multiLevelType w:val="hybridMultilevel"/>
     <w:tmpl w:val="76762124"/>
@@ -28205,7 +29062,7 @@
       </w:rPr>
     </w:lvl>
   </w:abstractNum>
-  <w:abstractNum w:abstractNumId="14" w15:restartNumberingAfterBreak="0">
+  <w:abstractNum w:abstractNumId="14">
     <w:nsid w:val="6EEA64C0"/>
     <w:multiLevelType w:val="hybridMultilevel"/>
     <w:tmpl w:val="ECB2F4BE"/>
@@ -28318,7 +29175,7 @@
       </w:rPr>
     </w:lvl>
   </w:abstractNum>
-  <w:abstractNum w:abstractNumId="15" w15:restartNumberingAfterBreak="0">
+  <w:abstractNum w:abstractNumId="15">
     <w:nsid w:val="75854963"/>
     <w:multiLevelType w:val="hybridMultilevel"/>
     <w:tmpl w:val="2B7A2D08"/>
@@ -28457,7 +29314,7 @@
 </file>
 
 <file path=word/styles.xml><?xml version="1.0" encoding="utf-8"?>
-<w:styles xmlns:mc="http://schemas.openxmlformats.org/markup-compatibility/2006" xmlns:r="http://schemas.openxmlformats.org/officeDocument/2006/relationships" xmlns:w="http://schemas.openxmlformats.org/wordprocessingml/2006/main" xmlns:w14="http://schemas.microsoft.com/office/word/2010/wordml" xmlns:w15="http://schemas.microsoft.com/office/word/2012/wordml" xmlns:w16cex="http://schemas.microsoft.com/office/word/2018/wordml/cex" xmlns:w16cid="http://schemas.microsoft.com/office/word/2016/wordml/cid" xmlns:w16="http://schemas.microsoft.com/office/word/2018/wordml" xmlns:w16se="http://schemas.microsoft.com/office/word/2015/wordml/symex" mc:Ignorable="w14 w15 w16se w16cid w16 w16cex">
+<w:styles xmlns:mc="http://schemas.openxmlformats.org/markup-compatibility/2006" xmlns:r="http://schemas.openxmlformats.org/officeDocument/2006/relationships" xmlns:w="http://schemas.openxmlformats.org/wordprocessingml/2006/main" xmlns:w14="http://schemas.microsoft.com/office/word/2010/wordml" mc:Ignorable="w14">
   <w:docDefaults>
     <w:rPrDefault>
       <w:rPr>
@@ -28473,383 +29330,145 @@
       </w:pPr>
     </w:pPrDefault>
   </w:docDefaults>
-  <w:latentStyles w:defLockedState="0" w:defUIPriority="99" w:defSemiHidden="0" w:defUnhideWhenUsed="0" w:defQFormat="0" w:count="376">
-    <w:lsdException w:name="Normal" w:uiPriority="0" w:qFormat="1"/>
-    <w:lsdException w:name="heading 1" w:uiPriority="9" w:qFormat="1"/>
-    <w:lsdException w:name="heading 2" w:semiHidden="1" w:uiPriority="9" w:unhideWhenUsed="1" w:qFormat="1"/>
-    <w:lsdException w:name="heading 3" w:semiHidden="1" w:uiPriority="9" w:unhideWhenUsed="1" w:qFormat="1"/>
-    <w:lsdException w:name="heading 4" w:semiHidden="1" w:uiPriority="9" w:unhideWhenUsed="1" w:qFormat="1"/>
-    <w:lsdException w:name="heading 5" w:semiHidden="1" w:uiPriority="9" w:unhideWhenUsed="1" w:qFormat="1"/>
-    <w:lsdException w:name="heading 6" w:semiHidden="1" w:uiPriority="9" w:unhideWhenUsed="1" w:qFormat="1"/>
-    <w:lsdException w:name="heading 7" w:semiHidden="1" w:uiPriority="9" w:unhideWhenUsed="1" w:qFormat="1"/>
-    <w:lsdException w:name="heading 8" w:semiHidden="1" w:uiPriority="9" w:unhideWhenUsed="1" w:qFormat="1"/>
-    <w:lsdException w:name="heading 9" w:semiHidden="1" w:uiPriority="9" w:unhideWhenUsed="1" w:qFormat="1"/>
-    <w:lsdException w:name="index 1" w:semiHidden="1" w:unhideWhenUsed="1"/>
-    <w:lsdException w:name="index 2" w:semiHidden="1" w:unhideWhenUsed="1"/>
-    <w:lsdException w:name="index 3" w:semiHidden="1" w:unhideWhenUsed="1"/>
-    <w:lsdException w:name="index 4" w:semiHidden="1" w:unhideWhenUsed="1"/>
-    <w:lsdException w:name="index 5" w:semiHidden="1" w:unhideWhenUsed="1"/>
-    <w:lsdException w:name="index 6" w:semiHidden="1" w:unhideWhenUsed="1"/>
-    <w:lsdException w:name="index 7" w:semiHidden="1" w:unhideWhenUsed="1"/>
-    <w:lsdException w:name="index 8" w:semiHidden="1" w:unhideWhenUsed="1"/>
-    <w:lsdException w:name="index 9" w:semiHidden="1" w:unhideWhenUsed="1"/>
-    <w:lsdException w:name="toc 1" w:semiHidden="1" w:uiPriority="39" w:unhideWhenUsed="1"/>
-    <w:lsdException w:name="toc 2" w:semiHidden="1" w:uiPriority="39" w:unhideWhenUsed="1"/>
-    <w:lsdException w:name="toc 3" w:semiHidden="1" w:uiPriority="39" w:unhideWhenUsed="1"/>
-    <w:lsdException w:name="toc 4" w:semiHidden="1" w:uiPriority="39" w:unhideWhenUsed="1"/>
-    <w:lsdException w:name="toc 5" w:semiHidden="1" w:uiPriority="39" w:unhideWhenUsed="1"/>
-    <w:lsdException w:name="toc 6" w:semiHidden="1" w:uiPriority="39" w:unhideWhenUsed="1"/>
-    <w:lsdException w:name="toc 7" w:semiHidden="1" w:uiPriority="39" w:unhideWhenUsed="1"/>
-    <w:lsdException w:name="toc 8" w:semiHidden="1" w:uiPriority="39" w:unhideWhenUsed="1"/>
-    <w:lsdException w:name="toc 9" w:semiHidden="1" w:uiPriority="39" w:unhideWhenUsed="1"/>
-    <w:lsdException w:name="Normal Indent" w:semiHidden="1" w:unhideWhenUsed="1"/>
-    <w:lsdException w:name="footnote text" w:semiHidden="1" w:unhideWhenUsed="1"/>
-    <w:lsdException w:name="annotation text" w:semiHidden="1" w:unhideWhenUsed="1"/>
-    <w:lsdException w:name="header" w:semiHidden="1" w:unhideWhenUsed="1"/>
-    <w:lsdException w:name="footer" w:semiHidden="1" w:unhideWhenUsed="1"/>
-    <w:lsdException w:name="index heading" w:semiHidden="1" w:unhideWhenUsed="1"/>
-    <w:lsdException w:name="caption" w:semiHidden="1" w:uiPriority="35" w:unhideWhenUsed="1" w:qFormat="1"/>
-    <w:lsdException w:name="table of figures" w:semiHidden="1" w:unhideWhenUsed="1"/>
-    <w:lsdException w:name="envelope address" w:semiHidden="1" w:unhideWhenUsed="1"/>
-    <w:lsdException w:name="envelope return" w:semiHidden="1" w:unhideWhenUsed="1"/>
-    <w:lsdException w:name="footnote reference" w:semiHidden="1" w:unhideWhenUsed="1"/>
-    <w:lsdException w:name="annotation reference" w:semiHidden="1" w:unhideWhenUsed="1"/>
-    <w:lsdException w:name="line number" w:semiHidden="1" w:unhideWhenUsed="1"/>
-    <w:lsdException w:name="page number" w:semiHidden="1" w:unhideWhenUsed="1"/>
-    <w:lsdException w:name="endnote reference" w:semiHidden="1" w:unhideWhenUsed="1"/>
-    <w:lsdException w:name="endnote text" w:semiHidden="1" w:unhideWhenUsed="1"/>
-    <w:lsdException w:name="table of authorities" w:semiHidden="1" w:unhideWhenUsed="1"/>
-    <w:lsdException w:name="macro" w:semiHidden="1" w:unhideWhenUsed="1"/>
-    <w:lsdException w:name="toa heading" w:semiHidden="1" w:unhideWhenUsed="1"/>
-    <w:lsdException w:name="List" w:semiHidden="1" w:unhideWhenUsed="1"/>
-    <w:lsdException w:name="List Bullet" w:semiHidden="1" w:unhideWhenUsed="1"/>
-    <w:lsdException w:name="List Number" w:semiHidden="1" w:unhideWhenUsed="1"/>
-    <w:lsdException w:name="List 2" w:semiHidden="1" w:unhideWhenUsed="1"/>
-    <w:lsdException w:name="List 3" w:semiHidden="1" w:unhideWhenUsed="1"/>
-    <w:lsdException w:name="List 4" w:semiHidden="1" w:unhideWhenUsed="1"/>
-    <w:lsdException w:name="List 5" w:semiHidden="1" w:unhideWhenUsed="1"/>
-    <w:lsdException w:name="List Bullet 2" w:semiHidden="1" w:unhideWhenUsed="1"/>
-    <w:lsdException w:name="List Bullet 3" w:semiHidden="1" w:unhideWhenUsed="1"/>
-    <w:lsdException w:name="List Bullet 4" w:semiHidden="1" w:unhideWhenUsed="1"/>
-    <w:lsdException w:name="List Bullet 5" w:semiHidden="1" w:unhideWhenUsed="1"/>
-    <w:lsdException w:name="List Number 2" w:semiHidden="1" w:unhideWhenUsed="1"/>
-    <w:lsdException w:name="List Number 3" w:semiHidden="1" w:unhideWhenUsed="1"/>
-    <w:lsdException w:name="List Number 4" w:semiHidden="1" w:unhideWhenUsed="1"/>
-    <w:lsdException w:name="List Number 5" w:semiHidden="1" w:unhideWhenUsed="1"/>
-    <w:lsdException w:name="Title" w:uiPriority="10" w:qFormat="1"/>
-    <w:lsdException w:name="Closing" w:semiHidden="1" w:unhideWhenUsed="1"/>
-    <w:lsdException w:name="Signature" w:semiHidden="1" w:unhideWhenUsed="1"/>
-    <w:lsdException w:name="Default Paragraph Font" w:semiHidden="1" w:uiPriority="1" w:unhideWhenUsed="1"/>
-    <w:lsdException w:name="Body Text" w:semiHidden="1" w:unhideWhenUsed="1"/>
-    <w:lsdException w:name="Body Text Indent" w:semiHidden="1" w:unhideWhenUsed="1"/>
-    <w:lsdException w:name="List Continue" w:semiHidden="1" w:unhideWhenUsed="1"/>
-    <w:lsdException w:name="List Continue 2" w:semiHidden="1" w:unhideWhenUsed="1"/>
-    <w:lsdException w:name="List Continue 3" w:semiHidden="1" w:unhideWhenUsed="1"/>
-    <w:lsdException w:name="List Continue 4" w:semiHidden="1" w:unhideWhenUsed="1"/>
-    <w:lsdException w:name="List Continue 5" w:semiHidden="1" w:unhideWhenUsed="1"/>
-    <w:lsdException w:name="Message Header" w:semiHidden="1" w:unhideWhenUsed="1"/>
-    <w:lsdException w:name="Subtitle" w:uiPriority="11" w:qFormat="1"/>
-    <w:lsdException w:name="Salutation" w:semiHidden="1" w:unhideWhenUsed="1"/>
-    <w:lsdException w:name="Date" w:semiHidden="1" w:unhideWhenUsed="1"/>
-    <w:lsdException w:name="Body Text First Indent" w:semiHidden="1" w:unhideWhenUsed="1"/>
-    <w:lsdException w:name="Body Text First Indent 2" w:semiHidden="1" w:unhideWhenUsed="1"/>
-    <w:lsdException w:name="Note Heading" w:semiHidden="1" w:unhideWhenUsed="1"/>
-    <w:lsdException w:name="Body Text 2" w:semiHidden="1" w:unhideWhenUsed="1"/>
-    <w:lsdException w:name="Body Text 3" w:semiHidden="1" w:unhideWhenUsed="1"/>
-    <w:lsdException w:name="Body Text Indent 2" w:semiHidden="1" w:unhideWhenUsed="1"/>
-    <w:lsdException w:name="Body Text Indent 3" w:semiHidden="1" w:unhideWhenUsed="1"/>
-    <w:lsdException w:name="Block Text" w:semiHidden="1" w:unhideWhenUsed="1"/>
-    <w:lsdException w:name="Hyperlink" w:semiHidden="1" w:unhideWhenUsed="1"/>
-    <w:lsdException w:name="FollowedHyperlink" w:semiHidden="1" w:unhideWhenUsed="1"/>
-    <w:lsdException w:name="Strong" w:uiPriority="22" w:qFormat="1"/>
-    <w:lsdException w:name="Emphasis" w:uiPriority="20" w:qFormat="1"/>
-    <w:lsdException w:name="Document Map" w:semiHidden="1" w:unhideWhenUsed="1"/>
-    <w:lsdException w:name="Plain Text" w:semiHidden="1" w:unhideWhenUsed="1"/>
-    <w:lsdException w:name="E-mail Signature" w:semiHidden="1" w:unhideWhenUsed="1"/>
-    <w:lsdException w:name="HTML Top of Form" w:semiHidden="1" w:unhideWhenUsed="1"/>
-    <w:lsdException w:name="HTML Bottom of Form" w:semiHidden="1" w:unhideWhenUsed="1"/>
-    <w:lsdException w:name="Normal (Web)" w:semiHidden="1" w:uiPriority="0" w:unhideWhenUsed="1"/>
-    <w:lsdException w:name="HTML Acronym" w:semiHidden="1" w:unhideWhenUsed="1"/>
-    <w:lsdException w:name="HTML Address" w:semiHidden="1" w:unhideWhenUsed="1"/>
-    <w:lsdException w:name="HTML Cite" w:semiHidden="1" w:unhideWhenUsed="1"/>
-    <w:lsdException w:name="HTML Code" w:semiHidden="1" w:unhideWhenUsed="1"/>
-    <w:lsdException w:name="HTML Definition" w:semiHidden="1" w:unhideWhenUsed="1"/>
-    <w:lsdException w:name="HTML Keyboard" w:semiHidden="1" w:unhideWhenUsed="1"/>
-    <w:lsdException w:name="HTML Preformatted" w:semiHidden="1" w:unhideWhenUsed="1"/>
-    <w:lsdException w:name="HTML Sample" w:semiHidden="1" w:unhideWhenUsed="1"/>
-    <w:lsdException w:name="HTML Typewriter" w:semiHidden="1" w:unhideWhenUsed="1"/>
-    <w:lsdException w:name="HTML Variable" w:semiHidden="1" w:unhideWhenUsed="1"/>
-    <w:lsdException w:name="Normal Table" w:semiHidden="1" w:unhideWhenUsed="1"/>
-    <w:lsdException w:name="annotation subject" w:semiHidden="1" w:unhideWhenUsed="1"/>
-    <w:lsdException w:name="No List" w:semiHidden="1" w:unhideWhenUsed="1"/>
-    <w:lsdException w:name="Outline List 1" w:semiHidden="1" w:unhideWhenUsed="1"/>
-    <w:lsdException w:name="Outline List 2" w:semiHidden="1" w:unhideWhenUsed="1"/>
-    <w:lsdException w:name="Outline List 3" w:semiHidden="1" w:unhideWhenUsed="1"/>
-    <w:lsdException w:name="Table Simple 1" w:semiHidden="1" w:unhideWhenUsed="1"/>
-    <w:lsdException w:name="Table Simple 2" w:semiHidden="1" w:unhideWhenUsed="1"/>
-    <w:lsdException w:name="Table Simple 3" w:semiHidden="1" w:unhideWhenUsed="1"/>
-    <w:lsdException w:name="Table Classic 1" w:semiHidden="1" w:unhideWhenUsed="1"/>
-    <w:lsdException w:name="Table Classic 2" w:semiHidden="1" w:unhideWhenUsed="1"/>
-    <w:lsdException w:name="Table Classic 3" w:semiHidden="1" w:unhideWhenUsed="1"/>
-    <w:lsdException w:name="Table Classic 4" w:semiHidden="1" w:unhideWhenUsed="1"/>
-    <w:lsdException w:name="Table Colorful 1" w:semiHidden="1" w:unhideWhenUsed="1"/>
-    <w:lsdException w:name="Table Colorful 2" w:semiHidden="1" w:unhideWhenUsed="1"/>
-    <w:lsdException w:name="Table Colorful 3" w:semiHidden="1" w:unhideWhenUsed="1"/>
-    <w:lsdException w:name="Table Columns 1" w:semiHidden="1" w:unhideWhenUsed="1"/>
-    <w:lsdException w:name="Table Columns 2" w:semiHidden="1" w:unhideWhenUsed="1"/>
-    <w:lsdException w:name="Table Columns 3" w:semiHidden="1" w:unhideWhenUsed="1"/>
-    <w:lsdException w:name="Table Columns 4" w:semiHidden="1" w:unhideWhenUsed="1"/>
-    <w:lsdException w:name="Table Columns 5" w:semiHidden="1" w:unhideWhenUsed="1"/>
-    <w:lsdException w:name="Table Grid 1" w:semiHidden="1" w:unhideWhenUsed="1"/>
-    <w:lsdException w:name="Table Grid 2" w:semiHidden="1" w:unhideWhenUsed="1"/>
-    <w:lsdException w:name="Table Grid 3" w:semiHidden="1" w:unhideWhenUsed="1"/>
-    <w:lsdException w:name="Table Grid 4" w:semiHidden="1" w:unhideWhenUsed="1"/>
-    <w:lsdException w:name="Table Grid 5" w:semiHidden="1" w:unhideWhenUsed="1"/>
-    <w:lsdException w:name="Table Grid 6" w:semiHidden="1" w:unhideWhenUsed="1"/>
-    <w:lsdException w:name="Table Grid 7" w:semiHidden="1" w:unhideWhenUsed="1"/>
-    <w:lsdException w:name="Table Grid 8" w:semiHidden="1" w:unhideWhenUsed="1"/>
-    <w:lsdException w:name="Table List 1" w:semiHidden="1" w:unhideWhenUsed="1"/>
-    <w:lsdException w:name="Table List 2" w:semiHidden="1" w:unhideWhenUsed="1"/>
-    <w:lsdException w:name="Table List 3" w:semiHidden="1" w:unhideWhenUsed="1"/>
-    <w:lsdException w:name="Table List 4" w:semiHidden="1" w:unhideWhenUsed="1"/>
-    <w:lsdException w:name="Table List 5" w:semiHidden="1" w:unhideWhenUsed="1"/>
-    <w:lsdException w:name="Table List 6" w:semiHidden="1" w:unhideWhenUsed="1"/>
-    <w:lsdException w:name="Table List 7" w:semiHidden="1" w:unhideWhenUsed="1"/>
-    <w:lsdException w:name="Table List 8" w:semiHidden="1" w:unhideWhenUsed="1"/>
-    <w:lsdException w:name="Table 3D effects 1" w:semiHidden="1" w:unhideWhenUsed="1"/>
-    <w:lsdException w:name="Table 3D effects 2" w:semiHidden="1" w:unhideWhenUsed="1"/>
-    <w:lsdException w:name="Table 3D effects 3" w:semiHidden="1" w:unhideWhenUsed="1"/>
-    <w:lsdException w:name="Table Contemporary" w:semiHidden="1" w:unhideWhenUsed="1"/>
-    <w:lsdException w:name="Table Elegant" w:semiHidden="1" w:unhideWhenUsed="1"/>
-    <w:lsdException w:name="Table Professional" w:semiHidden="1" w:unhideWhenUsed="1"/>
-    <w:lsdException w:name="Table Subtle 1" w:semiHidden="1" w:unhideWhenUsed="1"/>
-    <w:lsdException w:name="Table Subtle 2" w:semiHidden="1" w:unhideWhenUsed="1"/>
-    <w:lsdException w:name="Table Web 1" w:semiHidden="1" w:unhideWhenUsed="1"/>
-    <w:lsdException w:name="Table Web 2" w:semiHidden="1" w:unhideWhenUsed="1"/>
-    <w:lsdException w:name="Table Web 3" w:semiHidden="1" w:unhideWhenUsed="1"/>
-    <w:lsdException w:name="Balloon Text" w:semiHidden="1" w:unhideWhenUsed="1"/>
-    <w:lsdException w:name="Table Grid" w:semiHidden="1" w:uiPriority="59" w:unhideWhenUsed="1"/>
-    <w:lsdException w:name="Table Theme" w:semiHidden="1" w:unhideWhenUsed="1"/>
-    <w:lsdException w:name="Placeholder Text" w:semiHidden="1"/>
-    <w:lsdException w:name="No Spacing" w:uiPriority="1" w:qFormat="1"/>
-    <w:lsdException w:name="Light Shading" w:uiPriority="60"/>
-    <w:lsdException w:name="Light List" w:uiPriority="61"/>
-    <w:lsdException w:name="Light Grid" w:uiPriority="62"/>
-    <w:lsdException w:name="Medium Shading 1" w:uiPriority="63"/>
-    <w:lsdException w:name="Medium Shading 2" w:uiPriority="64"/>
-    <w:lsdException w:name="Medium List 1" w:uiPriority="65"/>
-    <w:lsdException w:name="Medium List 2" w:uiPriority="66"/>
-    <w:lsdException w:name="Medium Grid 1" w:uiPriority="67"/>
-    <w:lsdException w:name="Medium Grid 2" w:uiPriority="68"/>
-    <w:lsdException w:name="Medium Grid 3" w:uiPriority="69"/>
-    <w:lsdException w:name="Dark List" w:uiPriority="70"/>
-    <w:lsdException w:name="Colorful Shading" w:uiPriority="71"/>
-    <w:lsdException w:name="Colorful List" w:uiPriority="72"/>
-    <w:lsdException w:name="Colorful Grid" w:uiPriority="73"/>
-    <w:lsdException w:name="Light Shading Accent 1" w:uiPriority="60"/>
-    <w:lsdException w:name="Light List Accent 1" w:uiPriority="61"/>
-    <w:lsdException w:name="Light Grid Accent 1" w:uiPriority="62"/>
-    <w:lsdException w:name="Medium Shading 1 Accent 1" w:uiPriority="63"/>
-    <w:lsdException w:name="Medium Shading 2 Accent 1" w:uiPriority="64"/>
-    <w:lsdException w:name="Medium List 1 Accent 1" w:uiPriority="65"/>
-    <w:lsdException w:name="Revision" w:semiHidden="1"/>
-    <w:lsdException w:name="List Paragraph" w:uiPriority="34" w:qFormat="1"/>
-    <w:lsdException w:name="Quote" w:uiPriority="29" w:qFormat="1"/>
-    <w:lsdException w:name="Intense Quote" w:uiPriority="30" w:qFormat="1"/>
-    <w:lsdException w:name="Medium List 2 Accent 1" w:uiPriority="66"/>
-    <w:lsdException w:name="Medium Grid 1 Accent 1" w:uiPriority="67"/>
-    <w:lsdException w:name="Medium Grid 2 Accent 1" w:uiPriority="68"/>
-    <w:lsdException w:name="Medium Grid 3 Accent 1" w:uiPriority="69"/>
-    <w:lsdException w:name="Dark List Accent 1" w:uiPriority="70"/>
-    <w:lsdException w:name="Colorful Shading Accent 1" w:uiPriority="71"/>
-    <w:lsdException w:name="Colorful List Accent 1" w:uiPriority="72"/>
-    <w:lsdException w:name="Colorful Grid Accent 1" w:uiPriority="73"/>
-    <w:lsdException w:name="Light Shading Accent 2" w:uiPriority="60"/>
-    <w:lsdException w:name="Light List Accent 2" w:uiPriority="61"/>
-    <w:lsdException w:name="Light Grid Accent 2" w:uiPriority="62"/>
-    <w:lsdException w:name="Medium Shading 1 Accent 2" w:uiPriority="63"/>
-    <w:lsdException w:name="Medium Shading 2 Accent 2" w:uiPriority="64"/>
-    <w:lsdException w:name="Medium List 1 Accent 2" w:uiPriority="65"/>
-    <w:lsdException w:name="Medium List 2 Accent 2" w:uiPriority="66"/>
-    <w:lsdException w:name="Medium Grid 1 Accent 2" w:uiPriority="67"/>
-    <w:lsdException w:name="Medium Grid 2 Accent 2" w:uiPriority="68"/>
-    <w:lsdException w:name="Medium Grid 3 Accent 2" w:uiPriority="69"/>
-    <w:lsdException w:name="Dark List Accent 2" w:uiPriority="70"/>
-    <w:lsdException w:name="Colorful Shading Accent 2" w:uiPriority="71"/>
-    <w:lsdException w:name="Colorful List Accent 2" w:uiPriority="72"/>
-    <w:lsdException w:name="Colorful Grid Accent 2" w:uiPriority="73"/>
-    <w:lsdException w:name="Light Shading Accent 3" w:uiPriority="60"/>
-    <w:lsdException w:name="Light List Accent 3" w:uiPriority="61"/>
-    <w:lsdException w:name="Light Grid Accent 3" w:uiPriority="62"/>
-    <w:lsdException w:name="Medium Shading 1 Accent 3" w:uiPriority="63"/>
-    <w:lsdException w:name="Medium Shading 2 Accent 3" w:uiPriority="64"/>
-    <w:lsdException w:name="Medium List 1 Accent 3" w:uiPriority="65"/>
-    <w:lsdException w:name="Medium List 2 Accent 3" w:uiPriority="66"/>
-    <w:lsdException w:name="Medium Grid 1 Accent 3" w:uiPriority="67"/>
-    <w:lsdException w:name="Medium Grid 2 Accent 3" w:uiPriority="68"/>
-    <w:lsdException w:name="Medium Grid 3 Accent 3" w:uiPriority="69"/>
-    <w:lsdException w:name="Dark List Accent 3" w:uiPriority="70"/>
-    <w:lsdException w:name="Colorful Shading Accent 3" w:uiPriority="71"/>
-    <w:lsdException w:name="Colorful List Accent 3" w:uiPriority="72"/>
-    <w:lsdException w:name="Colorful Grid Accent 3" w:uiPriority="73"/>
-    <w:lsdException w:name="Light Shading Accent 4" w:uiPriority="60"/>
-    <w:lsdException w:name="Light List Accent 4" w:uiPriority="61"/>
-    <w:lsdException w:name="Light Grid Accent 4" w:uiPriority="62"/>
-    <w:lsdException w:name="Medium Shading 1 Accent 4" w:uiPriority="63"/>
-    <w:lsdException w:name="Medium Shading 2 Accent 4" w:uiPriority="64"/>
-    <w:lsdException w:name="Medium List 1 Accent 4" w:uiPriority="65"/>
-    <w:lsdException w:name="Medium List 2 Accent 4" w:uiPriority="66"/>
-    <w:lsdException w:name="Medium Grid 1 Accent 4" w:uiPriority="67"/>
-    <w:lsdException w:name="Medium Grid 2 Accent 4" w:uiPriority="68"/>
-    <w:lsdException w:name="Medium Grid 3 Accent 4" w:uiPriority="69"/>
-    <w:lsdException w:name="Dark List Accent 4" w:uiPriority="70"/>
-    <w:lsdException w:name="Colorful Shading Accent 4" w:uiPriority="71"/>
-    <w:lsdException w:name="Colorful List Accent 4" w:uiPriority="72"/>
-    <w:lsdException w:name="Colorful Grid Accent 4" w:uiPriority="73"/>
-    <w:lsdException w:name="Light Shading Accent 5" w:uiPriority="60"/>
-    <w:lsdException w:name="Light List Accent 5" w:uiPriority="61"/>
-    <w:lsdException w:name="Light Grid Accent 5" w:uiPriority="62"/>
-    <w:lsdException w:name="Medium Shading 1 Accent 5" w:uiPriority="63"/>
-    <w:lsdException w:name="Medium Shading 2 Accent 5" w:uiPriority="64"/>
-    <w:lsdException w:name="Medium List 1 Accent 5" w:uiPriority="65"/>
-    <w:lsdException w:name="Medium List 2 Accent 5" w:uiPriority="66"/>
-    <w:lsdException w:name="Medium Grid 1 Accent 5" w:uiPriority="67"/>
-    <w:lsdException w:name="Medium Grid 2 Accent 5" w:uiPriority="68"/>
-    <w:lsdException w:name="Medium Grid 3 Accent 5" w:uiPriority="69"/>
-    <w:lsdException w:name="Dark List Accent 5" w:uiPriority="70"/>
-    <w:lsdException w:name="Colorful Shading Accent 5" w:uiPriority="71"/>
-    <w:lsdException w:name="Colorful List Accent 5" w:uiPriority="72"/>
-    <w:lsdException w:name="Colorful Grid Accent 5" w:uiPriority="73"/>
-    <w:lsdException w:name="Light Shading Accent 6" w:uiPriority="60"/>
-    <w:lsdException w:name="Light List Accent 6" w:uiPriority="61"/>
-    <w:lsdException w:name="Light Grid Accent 6" w:uiPriority="62"/>
-    <w:lsdException w:name="Medium Shading 1 Accent 6" w:uiPriority="63"/>
-    <w:lsdException w:name="Medium Shading 2 Accent 6" w:uiPriority="64"/>
-    <w:lsdException w:name="Medium List 1 Accent 6" w:uiPriority="65"/>
-    <w:lsdException w:name="Medium List 2 Accent 6" w:uiPriority="66"/>
-    <w:lsdException w:name="Medium Grid 1 Accent 6" w:uiPriority="67"/>
-    <w:lsdException w:name="Medium Grid 2 Accent 6" w:uiPriority="68"/>
-    <w:lsdException w:name="Medium Grid 3 Accent 6" w:uiPriority="69"/>
-    <w:lsdException w:name="Dark List Accent 6" w:uiPriority="70"/>
-    <w:lsdException w:name="Colorful Shading Accent 6" w:uiPriority="71"/>
-    <w:lsdException w:name="Colorful List Accent 6" w:uiPriority="72"/>
-    <w:lsdException w:name="Colorful Grid Accent 6" w:uiPriority="73"/>
-    <w:lsdException w:name="Subtle Emphasis" w:uiPriority="19" w:qFormat="1"/>
-    <w:lsdException w:name="Intense Emphasis" w:uiPriority="21" w:qFormat="1"/>
-    <w:lsdException w:name="Subtle Reference" w:uiPriority="31" w:qFormat="1"/>
-    <w:lsdException w:name="Intense Reference" w:uiPriority="32" w:qFormat="1"/>
-    <w:lsdException w:name="Book Title" w:uiPriority="33" w:qFormat="1"/>
-    <w:lsdException w:name="Bibliography" w:semiHidden="1" w:uiPriority="37" w:unhideWhenUsed="1"/>
-    <w:lsdException w:name="TOC Heading" w:semiHidden="1" w:uiPriority="39" w:unhideWhenUsed="1" w:qFormat="1"/>
-    <w:lsdException w:name="Plain Table 1" w:uiPriority="41"/>
-    <w:lsdException w:name="Plain Table 2" w:uiPriority="42"/>
-    <w:lsdException w:name="Plain Table 3" w:uiPriority="43"/>
-    <w:lsdException w:name="Plain Table 4" w:uiPriority="44"/>
-    <w:lsdException w:name="Plain Table 5" w:uiPriority="45"/>
-    <w:lsdException w:name="Grid Table Light" w:uiPriority="40"/>
-    <w:lsdException w:name="Grid Table 1 Light" w:uiPriority="46"/>
-    <w:lsdException w:name="Grid Table 2" w:uiPriority="47"/>
-    <w:lsdException w:name="Grid Table 3" w:uiPriority="48"/>
-    <w:lsdException w:name="Grid Table 4" w:uiPriority="49"/>
-    <w:lsdException w:name="Grid Table 5 Dark" w:uiPriority="50"/>
-    <w:lsdException w:name="Grid Table 6 Colorful" w:uiPriority="51"/>
-    <w:lsdException w:name="Grid Table 7 Colorful" w:uiPriority="52"/>
-    <w:lsdException w:name="Grid Table 1 Light Accent 1" w:uiPriority="46"/>
-    <w:lsdException w:name="Grid Table 2 Accent 1" w:uiPriority="47"/>
-    <w:lsdException w:name="Grid Table 3 Accent 1" w:uiPriority="48"/>
-    <w:lsdException w:name="Grid Table 4 Accent 1" w:uiPriority="49"/>
-    <w:lsdException w:name="Grid Table 5 Dark Accent 1" w:uiPriority="50"/>
-    <w:lsdException w:name="Grid Table 6 Colorful Accent 1" w:uiPriority="51"/>
-    <w:lsdException w:name="Grid Table 7 Colorful Accent 1" w:uiPriority="52"/>
-    <w:lsdException w:name="Grid Table 1 Light Accent 2" w:uiPriority="46"/>
-    <w:lsdException w:name="Grid Table 2 Accent 2" w:uiPriority="47"/>
-    <w:lsdException w:name="Grid Table 3 Accent 2" w:uiPriority="48"/>
-    <w:lsdException w:name="Grid Table 4 Accent 2" w:uiPriority="49"/>
-    <w:lsdException w:name="Grid Table 5 Dark Accent 2" w:uiPriority="50"/>
-    <w:lsdException w:name="Grid Table 6 Colorful Accent 2" w:uiPriority="51"/>
-    <w:lsdException w:name="Grid Table 7 Colorful Accent 2" w:uiPriority="52"/>
-    <w:lsdException w:name="Grid Table 1 Light Accent 3" w:uiPriority="46"/>
-    <w:lsdException w:name="Grid Table 2 Accent 3" w:uiPriority="47"/>
-    <w:lsdException w:name="Grid Table 3 Accent 3" w:uiPriority="48"/>
-    <w:lsdException w:name="Grid Table 4 Accent 3" w:uiPriority="49"/>
-    <w:lsdException w:name="Grid Table 5 Dark Accent 3" w:uiPriority="50"/>
-    <w:lsdException w:name="Grid Table 6 Colorful Accent 3" w:uiPriority="51"/>
-    <w:lsdException w:name="Grid Table 7 Colorful Accent 3" w:uiPriority="52"/>
-    <w:lsdException w:name="Grid Table 1 Light Accent 4" w:uiPriority="46"/>
-    <w:lsdException w:name="Grid Table 2 Accent 4" w:uiPriority="47"/>
-    <w:lsdException w:name="Grid Table 3 Accent 4" w:uiPriority="48"/>
-    <w:lsdException w:name="Grid Table 4 Accent 4" w:uiPriority="49"/>
-    <w:lsdException w:name="Grid Table 5 Dark Accent 4" w:uiPriority="50"/>
-    <w:lsdException w:name="Grid Table 6 Colorful Accent 4" w:uiPriority="51"/>
-    <w:lsdException w:name="Grid Table 7 Colorful Accent 4" w:uiPriority="52"/>
-    <w:lsdException w:name="Grid Table 1 Light Accent 5" w:uiPriority="46"/>
-    <w:lsdException w:name="Grid Table 2 Accent 5" w:uiPriority="47"/>
-    <w:lsdException w:name="Grid Table 3 Accent 5" w:uiPriority="48"/>
-    <w:lsdException w:name="Grid Table 4 Accent 5" w:uiPriority="49"/>
-    <w:lsdException w:name="Grid Table 5 Dark Accent 5" w:uiPriority="50"/>
-    <w:lsdException w:name="Grid Table 6 Colorful Accent 5" w:uiPriority="51"/>
-    <w:lsdException w:name="Grid Table 7 Colorful Accent 5" w:uiPriority="52"/>
-    <w:lsdException w:name="Grid Table 1 Light Accent 6" w:uiPriority="46"/>
-    <w:lsdException w:name="Grid Table 2 Accent 6" w:uiPriority="47"/>
-    <w:lsdException w:name="Grid Table 3 Accent 6" w:uiPriority="48"/>
-    <w:lsdException w:name="Grid Table 4 Accent 6" w:uiPriority="49"/>
-    <w:lsdException w:name="Grid Table 5 Dark Accent 6" w:uiPriority="50"/>
-    <w:lsdException w:name="Grid Table 6 Colorful Accent 6" w:uiPriority="51"/>
-    <w:lsdException w:name="Grid Table 7 Colorful Accent 6" w:uiPriority="52"/>
-    <w:lsdException w:name="List Table 1 Light" w:uiPriority="46"/>
-    <w:lsdException w:name="List Table 2" w:uiPriority="47"/>
-    <w:lsdException w:name="List Table 3" w:uiPriority="48"/>
-    <w:lsdException w:name="List Table 4" w:uiPriority="49"/>
-    <w:lsdException w:name="List Table 5 Dark" w:uiPriority="50"/>
-    <w:lsdException w:name="List Table 6 Colorful" w:uiPriority="51"/>
-    <w:lsdException w:name="List Table 7 Colorful" w:uiPriority="52"/>
-    <w:lsdException w:name="List Table 1 Light Accent 1" w:uiPriority="46"/>
-    <w:lsdException w:name="List Table 2 Accent 1" w:uiPriority="47"/>
-    <w:lsdException w:name="List Table 3 Accent 1" w:uiPriority="48"/>
-    <w:lsdException w:name="List Table 4 Accent 1" w:uiPriority="49"/>
-    <w:lsdException w:name="List Table 5 Dark Accent 1" w:uiPriority="50"/>
-    <w:lsdException w:name="List Table 6 Colorful Accent 1" w:uiPriority="51"/>
-    <w:lsdException w:name="List Table 7 Colorful Accent 1" w:uiPriority="52"/>
-    <w:lsdException w:name="List Table 1 Light Accent 2" w:uiPriority="46"/>
-    <w:lsdException w:name="List Table 2 Accent 2" w:uiPriority="47"/>
-    <w:lsdException w:name="List Table 3 Accent 2" w:uiPriority="48"/>
-    <w:lsdException w:name="List Table 4 Accent 2" w:uiPriority="49"/>
-    <w:lsdException w:name="List Table 5 Dark Accent 2" w:uiPriority="50"/>
-    <w:lsdException w:name="List Table 6 Colorful Accent 2" w:uiPriority="51"/>
-    <w:lsdException w:name="List Table 7 Colorful Accent 2" w:uiPriority="52"/>
-    <w:lsdException w:name="List Table 1 Light Accent 3" w:uiPriority="46"/>
-    <w:lsdException w:name="List Table 2 Accent 3" w:uiPriority="47"/>
-    <w:lsdException w:name="List Table 3 Accent 3" w:uiPriority="48"/>
-    <w:lsdException w:name="List Table 4 Accent 3" w:uiPriority="49"/>
-    <w:lsdException w:name="List Table 5 Dark Accent 3" w:uiPriority="50"/>
-    <w:lsdException w:name="List Table 6 Colorful Accent 3" w:uiPriority="51"/>
-    <w:lsdException w:name="List Table 7 Colorful Accent 3" w:uiPriority="52"/>
-    <w:lsdException w:name="List Table 1 Light Accent 4" w:uiPriority="46"/>
-    <w:lsdException w:name="List Table 2 Accent 4" w:uiPriority="47"/>
-    <w:lsdException w:name="List Table 3 Accent 4" w:uiPriority="48"/>
-    <w:lsdException w:name="List Table 4 Accent 4" w:uiPriority="49"/>
-    <w:lsdException w:name="List Table 5 Dark Accent 4" w:uiPriority="50"/>
-    <w:lsdException w:name="List Table 6 Colorful Accent 4" w:uiPriority="51"/>
-    <w:lsdException w:name="List Table 7 Colorful Accent 4" w:uiPriority="52"/>
-    <w:lsdException w:name="List Table 1 Light Accent 5" w:uiPriority="46"/>
-    <w:lsdException w:name="List Table 2 Accent 5" w:uiPriority="47"/>
-    <w:lsdException w:name="List Table 3 Accent 5" w:uiPriority="48"/>
-    <w:lsdException w:name="List Table 4 Accent 5" w:uiPriority="49"/>
-    <w:lsdException w:name="List Table 5 Dark Accent 5" w:uiPriority="50"/>
-    <w:lsdException w:name="List Table 6 Colorful Accent 5" w:uiPriority="51"/>
-    <w:lsdException w:name="List Table 7 Colorful Accent 5" w:uiPriority="52"/>
-    <w:lsdException w:name="List Table 1 Light Accent 6" w:uiPriority="46"/>
-    <w:lsdException w:name="List Table 2 Accent 6" w:uiPriority="47"/>
-    <w:lsdException w:name="List Table 3 Accent 6" w:uiPriority="48"/>
-    <w:lsdException w:name="List Table 4 Accent 6" w:uiPriority="49"/>
-    <w:lsdException w:name="List Table 5 Dark Accent 6" w:uiPriority="50"/>
-    <w:lsdException w:name="List Table 6 Colorful Accent 6" w:uiPriority="51"/>
-    <w:lsdException w:name="List Table 7 Colorful Accent 6" w:uiPriority="52"/>
-    <w:lsdException w:name="Mention" w:semiHidden="1" w:unhideWhenUsed="1"/>
-    <w:lsdException w:name="Smart Hyperlink" w:semiHidden="1" w:unhideWhenUsed="1"/>
-    <w:lsdException w:name="Hashtag" w:semiHidden="1" w:unhideWhenUsed="1"/>
-    <w:lsdException w:name="Unresolved Mention" w:semiHidden="1" w:unhideWhenUsed="1"/>
-    <w:lsdException w:name="Smart Link" w:semiHidden="1" w:unhideWhenUsed="1"/>
+  <w:latentStyles w:defLockedState="0" w:defUIPriority="99" w:defSemiHidden="1" w:defUnhideWhenUsed="1" w:defQFormat="0" w:count="267">
+    <w:lsdException w:name="Normal" w:semiHidden="0" w:uiPriority="0" w:unhideWhenUsed="0" w:qFormat="1"/>
+    <w:lsdException w:name="heading 1" w:semiHidden="0" w:uiPriority="9" w:unhideWhenUsed="0" w:qFormat="1"/>
+    <w:lsdException w:name="heading 2" w:uiPriority="9" w:qFormat="1"/>
+    <w:lsdException w:name="heading 3" w:uiPriority="9" w:qFormat="1"/>
+    <w:lsdException w:name="heading 4" w:uiPriority="9" w:qFormat="1"/>
+    <w:lsdException w:name="heading 5" w:uiPriority="9" w:qFormat="1"/>
+    <w:lsdException w:name="heading 6" w:uiPriority="9" w:qFormat="1"/>
+    <w:lsdException w:name="heading 7" w:uiPriority="9" w:qFormat="1"/>
+    <w:lsdException w:name="heading 8" w:uiPriority="9" w:qFormat="1"/>
+    <w:lsdException w:name="heading 9" w:uiPriority="9" w:qFormat="1"/>
+    <w:lsdException w:name="toc 1" w:uiPriority="39"/>
+    <w:lsdException w:name="toc 2" w:uiPriority="39"/>
+    <w:lsdException w:name="toc 3" w:uiPriority="39"/>
+    <w:lsdException w:name="toc 4" w:uiPriority="39"/>
+    <w:lsdException w:name="toc 5" w:uiPriority="39"/>
+    <w:lsdException w:name="toc 6" w:uiPriority="39"/>
+    <w:lsdException w:name="toc 7" w:uiPriority="39"/>
+    <w:lsdException w:name="toc 8" w:uiPriority="39"/>
+    <w:lsdException w:name="toc 9" w:uiPriority="39"/>
+    <w:lsdException w:name="caption" w:uiPriority="35" w:qFormat="1"/>
+    <w:lsdException w:name="Title" w:semiHidden="0" w:uiPriority="10" w:unhideWhenUsed="0" w:qFormat="1"/>
+    <w:lsdException w:name="Default Paragraph Font" w:uiPriority="1"/>
+    <w:lsdException w:name="Subtitle" w:semiHidden="0" w:uiPriority="11" w:unhideWhenUsed="0" w:qFormat="1"/>
+    <w:lsdException w:name="Strong" w:semiHidden="0" w:uiPriority="22" w:unhideWhenUsed="0" w:qFormat="1"/>
+    <w:lsdException w:name="Emphasis" w:semiHidden="0" w:uiPriority="20" w:unhideWhenUsed="0" w:qFormat="1"/>
+    <w:lsdException w:name="Normal (Web)" w:uiPriority="0"/>
+    <w:lsdException w:name="Table Grid" w:uiPriority="59"/>
+    <w:lsdException w:name="Placeholder Text" w:unhideWhenUsed="0"/>
+    <w:lsdException w:name="No Spacing" w:semiHidden="0" w:uiPriority="1" w:unhideWhenUsed="0" w:qFormat="1"/>
+    <w:lsdException w:name="Light Shading" w:semiHidden="0" w:uiPriority="60" w:unhideWhenUsed="0"/>
+    <w:lsdException w:name="Light List" w:semiHidden="0" w:uiPriority="61" w:unhideWhenUsed="0"/>
+    <w:lsdException w:name="Light Grid" w:semiHidden="0" w:uiPriority="62" w:unhideWhenUsed="0"/>
+    <w:lsdException w:name="Medium Shading 1" w:semiHidden="0" w:uiPriority="63" w:unhideWhenUsed="0"/>
+    <w:lsdException w:name="Medium Shading 2" w:semiHidden="0" w:uiPriority="64" w:unhideWhenUsed="0"/>
+    <w:lsdException w:name="Medium List 1" w:semiHidden="0" w:uiPriority="65" w:unhideWhenUsed="0"/>
+    <w:lsdException w:name="Medium List 2" w:semiHidden="0" w:uiPriority="66" w:unhideWhenUsed="0"/>
+    <w:lsdException w:name="Medium Grid 1" w:semiHidden="0" w:uiPriority="67" w:unhideWhenUsed="0"/>
+    <w:lsdException w:name="Medium Grid 2" w:semiHidden="0" w:uiPriority="68" w:unhideWhenUsed="0"/>
+    <w:lsdException w:name="Medium Grid 3" w:semiHidden="0" w:uiPriority="69" w:unhideWhenUsed="0"/>
+    <w:lsdException w:name="Dark List" w:semiHidden="0" w:uiPriority="70" w:unhideWhenUsed="0"/>
+    <w:lsdException w:name="Colorful Shading" w:semiHidden="0" w:uiPriority="71" w:unhideWhenUsed="0"/>
+    <w:lsdException w:name="Colorful List" w:semiHidden="0" w:uiPriority="72" w:unhideWhenUsed="0"/>
+    <w:lsdException w:name="Colorful Grid" w:semiHidden="0" w:uiPriority="73" w:unhideWhenUsed="0"/>
+    <w:lsdException w:name="Light Shading Accent 1" w:semiHidden="0" w:uiPriority="60" w:unhideWhenUsed="0"/>
+    <w:lsdException w:name="Light List Accent 1" w:semiHidden="0" w:uiPriority="61" w:unhideWhenUsed="0"/>
+    <w:lsdException w:name="Light Grid Accent 1" w:semiHidden="0" w:uiPriority="62" w:unhideWhenUsed="0"/>
+    <w:lsdException w:name="Medium Shading 1 Accent 1" w:semiHidden="0" w:uiPriority="63" w:unhideWhenUsed="0"/>
+    <w:lsdException w:name="Medium Shading 2 Accent 1" w:semiHidden="0" w:uiPriority="64" w:unhideWhenUsed="0"/>
+    <w:lsdException w:name="Medium List 1 Accent 1" w:semiHidden="0" w:uiPriority="65" w:unhideWhenUsed="0"/>
+    <w:lsdException w:name="Revision" w:unhideWhenUsed="0"/>
+    <w:lsdException w:name="List Paragraph" w:semiHidden="0" w:uiPriority="34" w:unhideWhenUsed="0" w:qFormat="1"/>
+    <w:lsdException w:name="Quote" w:semiHidden="0" w:uiPriority="29" w:unhideWhenUsed="0" w:qFormat="1"/>
+    <w:lsdException w:name="Intense Quote" w:semiHidden="0" w:uiPriority="30" w:unhideWhenUsed="0" w:qFormat="1"/>
+    <w:lsdException w:name="Medium List 2 Accent 1" w:semiHidden="0" w:uiPriority="66" w:unhideWhenUsed="0"/>
+    <w:lsdException w:name="Medium Grid 1 Accent 1" w:semiHidden="0" w:uiPriority="67" w:unhideWhenUsed="0"/>
+    <w:lsdException w:name="Medium Grid 2 Accent 1" w:semiHidden="0" w:uiPriority="68" w:unhideWhenUsed="0"/>
+    <w:lsdException w:name="Medium Grid 3 Accent 1" w:semiHidden="0" w:uiPriority="69" w:unhideWhenUsed="0"/>
+    <w:lsdException w:name="Dark List Accent 1" w:semiHidden="0" w:uiPriority="70" w:unhideWhenUsed="0"/>
+    <w:lsdException w:name="Colorful Shading Accent 1" w:semiHidden="0" w:uiPriority="71" w:unhideWhenUsed="0"/>
+    <w:lsdException w:name="Colorful List Accent 1" w:semiHidden="0" w:uiPriority="72" w:unhideWhenUsed="0"/>
+    <w:lsdException w:name="Colorful Grid Accent 1" w:semiHidden="0" w:uiPriority="73" w:unhideWhenUsed="0"/>
+    <w:lsdException w:name="Light Shading Accent 2" w:semiHidden="0" w:uiPriority="60" w:unhideWhenUsed="0"/>
+    <w:lsdException w:name="Light List Accent 2" w:semiHidden="0" w:uiPriority="61" w:unhideWhenUsed="0"/>
+    <w:lsdException w:name="Light Grid Accent 2" w:semiHidden="0" w:uiPriority="62" w:unhideWhenUsed="0"/>
+    <w:lsdException w:name="Medium Shading 1 Accent 2" w:semiHidden="0" w:uiPriority="63" w:unhideWhenUsed="0"/>
+    <w:lsdException w:name="Medium Shading 2 Accent 2" w:semiHidden="0" w:uiPriority="64" w:unhideWhenUsed="0"/>
+    <w:lsdException w:name="Medium List 1 Accent 2" w:semiHidden="0" w:uiPriority="65" w:unhideWhenUsed="0"/>
+    <w:lsdException w:name="Medium List 2 Accent 2" w:semiHidden="0" w:uiPriority="66" w:unhideWhenUsed="0"/>
+    <w:lsdException w:name="Medium Grid 1 Accent 2" w:semiHidden="0" w:uiPriority="67" w:unhideWhenUsed="0"/>
+    <w:lsdException w:name="Medium Grid 2 Accent 2" w:semiHidden="0" w:uiPriority="68" w:unhideWhenUsed="0"/>
+    <w:lsdException w:name="Medium Grid 3 Accent 2" w:semiHidden="0" w:uiPriority="69" w:unhideWhenUsed="0"/>
+    <w:lsdException w:name="Dark List Accent 2" w:semiHidden="0" w:uiPriority="70" w:unhideWhenUsed="0"/>
+    <w:lsdException w:name="Colorful Shading Accent 2" w:semiHidden="0" w:uiPriority="71" w:unhideWhenUsed="0"/>
+    <w:lsdException w:name="Colorful List Accent 2" w:semiHidden="0" w:uiPriority="72" w:unhideWhenUsed="0"/>
+    <w:lsdException w:name="Colorful Grid Accent 2" w:semiHidden="0" w:uiPriority="73" w:unhideWhenUsed="0"/>
+    <w:lsdException w:name="Light Shading Accent 3" w:semiHidden="0" w:uiPriority="60" w:unhideWhenUsed="0"/>
+    <w:lsdException w:name="Light List Accent 3" w:semiHidden="0" w:uiPriority="61" w:unhideWhenUsed="0"/>
+    <w:lsdException w:name="Light Grid Accent 3" w:semiHidden="0" w:uiPriority="62" w:unhideWhenUsed="0"/>
+    <w:lsdException w:name="Medium Shading 1 Accent 3" w:semiHidden="0" w:uiPriority="63" w:unhideWhenUsed="0"/>
+    <w:lsdException w:name="Medium Shading 2 Accent 3" w:semiHidden="0" w:uiPriority="64" w:unhideWhenUsed="0"/>
+    <w:lsdException w:name="Medium List 1 Accent 3" w:semiHidden="0" w:uiPriority="65" w:unhideWhenUsed="0"/>
+    <w:lsdException w:name="Medium List 2 Accent 3" w:semiHidden="0" w:uiPriority="66" w:unhideWhenUsed="0"/>
+    <w:lsdException w:name="Medium Grid 1 Accent 3" w:semiHidden="0" w:uiPriority="67" w:unhideWhenUsed="0"/>
+    <w:lsdException w:name="Medium Grid 2 Accent 3" w:semiHidden="0" w:uiPriority="68" w:unhideWhenUsed="0"/>
+    <w:lsdException w:name="Medium Grid 3 Accent 3" w:semiHidden="0" w:uiPriority="69" w:unhideWhenUsed="0"/>
+    <w:lsdException w:name="Dark List Accent 3" w:semiHidden="0" w:uiPriority="70" w:unhideWhenUsed="0"/>
+    <w:lsdException w:name="Colorful Shading Accent 3" w:semiHidden="0" w:uiPriority="71" w:unhideWhenUsed="0"/>
+    <w:lsdException w:name="Colorful List Accent 3" w:semiHidden="0" w:uiPriority="72" w:unhideWhenUsed="0"/>
+    <w:lsdException w:name="Colorful Grid Accent 3" w:semiHidden="0" w:uiPriority="73" w:unhideWhenUsed="0"/>
+    <w:lsdException w:name="Light Shading Accent 4" w:semiHidden="0" w:uiPriority="60" w:unhideWhenUsed="0"/>
+    <w:lsdException w:name="Light List Accent 4" w:semiHidden="0" w:uiPriority="61" w:unhideWhenUsed="0"/>
+    <w:lsdException w:name="Light Grid Accent 4" w:semiHidden="0" w:uiPriority="62" w:unhideWhenUsed="0"/>
+    <w:lsdException w:name="Medium Shading 1 Accent 4" w:semiHidden="0" w:uiPriority="63" w:unhideWhenUsed="0"/>
+    <w:lsdException w:name="Medium Shading 2 Accent 4" w:semiHidden="0" w:uiPriority="64" w:unhideWhenUsed="0"/>
+    <w:lsdException w:name="Medium List 1 Accent 4" w:semiHidden="0" w:uiPriority="65" w:unhideWhenUsed="0"/>
+    <w:lsdException w:name="Medium List 2 Accent 4" w:semiHidden="0" w:uiPriority="66" w:unhideWhenUsed="0"/>
+    <w:lsdException w:name="Medium Grid 1 Accent 4" w:semiHidden="0" w:uiPriority="67" w:unhideWhenUsed="0"/>
+    <w:lsdException w:name="Medium Grid 2 Accent 4" w:semiHidden="0" w:uiPriority="68" w:unhideWhenUsed="0"/>
+    <w:lsdException w:name="Medium Grid 3 Accent 4" w:semiHidden="0" w:uiPriority="69" w:unhideWhenUsed="0"/>
+    <w:lsdException w:name="Dark List Accent 4" w:semiHidden="0" w:uiPriority="70" w:unhideWhenUsed="0"/>
+    <w:lsdException w:name="Colorful Shading Accent 4" w:semiHidden="0" w:uiPriority="71" w:unhideWhenUsed="0"/>
+    <w:lsdException w:name="Colorful List Accent 4" w:semiHidden="0" w:uiPriority="72" w:unhideWhenUsed="0"/>
+    <w:lsdException w:name="Colorful Grid Accent 4" w:semiHidden="0" w:uiPriority="73" w:unhideWhenUsed="0"/>
+    <w:lsdException w:name="Light Shading Accent 5" w:semiHidden="0" w:uiPriority="60" w:unhideWhenUsed="0"/>
+    <w:lsdException w:name="Light List Accent 5" w:semiHidden="0" w:uiPriority="61" w:unhideWhenUsed="0"/>
+    <w:lsdException w:name="Light Grid Accent 5" w:semiHidden="0" w:uiPriority="62" w:unhideWhenUsed="0"/>
+    <w:lsdException w:name="Medium Shading 1 Accent 5" w:semiHidden="0" w:uiPriority="63" w:unhideWhenUsed="0"/>
+    <w:lsdException w:name="Medium Shading 2 Accent 5" w:semiHidden="0" w:uiPriority="64" w:unhideWhenUsed="0"/>
+    <w:lsdException w:name="Medium List 1 Accent 5" w:semiHidden="0" w:uiPriority="65" w:unhideWhenUsed="0"/>
+    <w:lsdException w:name="Medium List 2 Accent 5" w:semiHidden="0" w:uiPriority="66" w:unhideWhenUsed="0"/>
+    <w:lsdException w:name="Medium Grid 1 Accent 5" w:semiHidden="0" w:uiPriority="67" w:unhideWhenUsed="0"/>
+    <w:lsdException w:name="Medium Grid 2 Accent 5" w:semiHidden="0" w:uiPriority="68" w:unhideWhenUsed="0"/>
+    <w:lsdException w:name="Medium Grid 3 Accent 5" w:semiHidden="0" w:uiPriority="69" w:unhideWhenUsed="0"/>
+    <w:lsdException w:name="Dark List Accent 5" w:semiHidden="0" w:uiPriority="70" w:unhideWhenUsed="0"/>
+    <w:lsdException w:name="Colorful Shading Accent 5" w:semiHidden="0" w:uiPriority="71" w:unhideWhenUsed="0"/>
+    <w:lsdException w:name="Colorful List Accent 5" w:semiHidden="0" w:uiPriority="72" w:unhideWhenUsed="0"/>
+    <w:lsdException w:name="Colorful Grid Accent 5" w:semiHidden="0" w:uiPriority="73" w:unhideWhenUsed="0"/>
+    <w:lsdException w:name="Light Shading Accent 6" w:semiHidden="0" w:uiPriority="60" w:unhideWhenUsed="0"/>
+    <w:lsdException w:name="Light List Accent 6" w:semiHidden="0" w:uiPriority="61" w:unhideWhenUsed="0"/>
+    <w:lsdException w:name="Light Grid Accent 6" w:semiHidden="0" w:uiPriority="62" w:unhideWhenUsed="0"/>
+    <w:lsdException w:name="Medium Shading 1 Accent 6" w:semiHidden="0" w:uiPriority="63" w:unhideWhenUsed="0"/>
+    <w:lsdException w:name="Medium Shading 2 Accent 6" w:semiHidden="0" w:uiPriority="64" w:unhideWhenUsed="0"/>
+    <w:lsdException w:name="Medium List 1 Accent 6" w:semiHidden="0" w:uiPriority="65" w:unhideWhenUsed="0"/>
+    <w:lsdException w:name="Medium List 2 Accent 6" w:semiHidden="0" w:uiPriority="66" w:unhideWhenUsed="0"/>
+    <w:lsdException w:name="Medium Grid 1 Accent 6" w:semiHidden="0" w:uiPriority="67" w:unhideWhenUsed="0"/>
+    <w:lsdException w:name="Medium Grid 2 Accent 6" w:semiHidden="0" w:uiPriority="68" w:unhideWhenUsed="0"/>
+    <w:lsdException w:name="Medium Grid 3 Accent 6" w:semiHidden="0" w:uiPriority="69" w:unhideWhenUsed="0"/>
+    <w:lsdException w:name="Dark List Accent 6" w:semiHidden="0" w:uiPriority="70" w:unhideWhenUsed="0"/>
+    <w:lsdException w:name="Colorful Shading Accent 6" w:semiHidden="0" w:uiPriority="71" w:unhideWhenUsed="0"/>
+    <w:lsdException w:name="Colorful List Accent 6" w:semiHidden="0" w:uiPriority="72" w:unhideWhenUsed="0"/>
+    <w:lsdException w:name="Colorful Grid Accent 6" w:semiHidden="0" w:uiPriority="73" w:unhideWhenUsed="0"/>
+    <w:lsdException w:name="Subtle Emphasis" w:semiHidden="0" w:uiPriority="19" w:unhideWhenUsed="0" w:qFormat="1"/>
+    <w:lsdException w:name="Intense Emphasis" w:semiHidden="0" w:uiPriority="21" w:unhideWhenUsed="0" w:qFormat="1"/>
+    <w:lsdException w:name="Subtle Reference" w:semiHidden="0" w:uiPriority="31" w:unhideWhenUsed="0" w:qFormat="1"/>
+    <w:lsdException w:name="Intense Reference" w:semiHidden="0" w:uiPriority="32" w:unhideWhenUsed="0" w:qFormat="1"/>
+    <w:lsdException w:name="Book Title" w:semiHidden="0" w:uiPriority="33" w:unhideWhenUsed="0" w:qFormat="1"/>
+    <w:lsdException w:name="Bibliography" w:uiPriority="37"/>
+    <w:lsdException w:name="TOC Heading" w:uiPriority="39" w:qFormat="1"/>
   </w:latentStyles>
   <w:style w:type="paragraph" w:default="1" w:styleId="a">
     <w:name w:val="Normal"/>
@@ -28984,7 +29603,721 @@
     </w:rPr>
   </w:style>
   <w:style w:type="character" w:customStyle="1" w:styleId="a5">
-    <w:name w:val="Обычный (Интернет) Знак"/>
+    <w:name w:val="Обычный (веб) Знак"/>
+    <w:basedOn w:val="a0"/>
+    <w:link w:val="a4"/>
+    <w:rsid w:val="005B606B"/>
+    <w:rPr>
+      <w:rFonts w:ascii="Times New Roman" w:eastAsia="Times New Roman" w:hAnsi="Times New Roman" w:cs="Times New Roman"/>
+      <w:sz w:val="24"/>
+      <w:szCs w:val="24"/>
+      <w:lang w:eastAsia="ru-RU"/>
+    </w:rPr>
+  </w:style>
+  <w:style w:type="table" w:styleId="a6">
+    <w:name w:val="Table Grid"/>
+    <w:basedOn w:val="a1"/>
+    <w:uiPriority w:val="59"/>
+    <w:rsid w:val="005B606B"/>
+    <w:pPr>
+      <w:spacing w:after="0" w:line="240" w:lineRule="auto"/>
+    </w:pPr>
+    <w:rPr>
+      <w:rFonts w:eastAsia="MS Mincho" w:cs="Times New Roman"/>
+    </w:rPr>
+    <w:tblPr>
+      <w:tblBorders>
+        <w:top w:val="single" w:sz="4" w:space="0" w:color="auto"/>
+        <w:left w:val="single" w:sz="4" w:space="0" w:color="auto"/>
+        <w:bottom w:val="single" w:sz="4" w:space="0" w:color="auto"/>
+        <w:right w:val="single" w:sz="4" w:space="0" w:color="auto"/>
+        <w:insideH w:val="single" w:sz="4" w:space="0" w:color="auto"/>
+        <w:insideV w:val="single" w:sz="4" w:space="0" w:color="auto"/>
+      </w:tblBorders>
+    </w:tblPr>
+  </w:style>
+  <w:style w:type="paragraph" w:styleId="a7">
+    <w:name w:val="header"/>
+    <w:basedOn w:val="a"/>
+    <w:link w:val="a8"/>
+    <w:uiPriority w:val="99"/>
+    <w:unhideWhenUsed/>
+    <w:rsid w:val="005B606B"/>
+    <w:pPr>
+      <w:tabs>
+        <w:tab w:val="center" w:pos="4677"/>
+        <w:tab w:val="right" w:pos="9355"/>
+      </w:tabs>
+      <w:spacing w:after="0" w:line="240" w:lineRule="auto"/>
+    </w:pPr>
+  </w:style>
+  <w:style w:type="character" w:customStyle="1" w:styleId="a8">
+    <w:name w:val="Верхний колонтитул Знак"/>
+    <w:basedOn w:val="a0"/>
+    <w:link w:val="a7"/>
+    <w:uiPriority w:val="99"/>
+    <w:rsid w:val="005B606B"/>
+    <w:rPr>
+      <w:rFonts w:ascii="Times New Roman" w:eastAsia="MS Mincho" w:hAnsi="Times New Roman" w:cs="Times New Roman"/>
+      <w:sz w:val="24"/>
+      <w:lang w:eastAsia="ru-RU"/>
+    </w:rPr>
+  </w:style>
+  <w:style w:type="paragraph" w:styleId="a9">
+    <w:name w:val="footer"/>
+    <w:basedOn w:val="a"/>
+    <w:link w:val="aa"/>
+    <w:uiPriority w:val="99"/>
+    <w:unhideWhenUsed/>
+    <w:rsid w:val="005B606B"/>
+    <w:pPr>
+      <w:tabs>
+        <w:tab w:val="center" w:pos="4677"/>
+        <w:tab w:val="right" w:pos="9355"/>
+      </w:tabs>
+      <w:spacing w:after="0" w:line="240" w:lineRule="auto"/>
+    </w:pPr>
+  </w:style>
+  <w:style w:type="character" w:customStyle="1" w:styleId="aa">
+    <w:name w:val="Нижний колонтитул Знак"/>
+    <w:basedOn w:val="a0"/>
+    <w:link w:val="a9"/>
+    <w:uiPriority w:val="99"/>
+    <w:rsid w:val="005B606B"/>
+    <w:rPr>
+      <w:rFonts w:ascii="Times New Roman" w:eastAsia="MS Mincho" w:hAnsi="Times New Roman" w:cs="Times New Roman"/>
+      <w:sz w:val="24"/>
+      <w:lang w:eastAsia="ru-RU"/>
+    </w:rPr>
+  </w:style>
+  <w:style w:type="paragraph" w:styleId="ab">
+    <w:name w:val="TOC Heading"/>
+    <w:basedOn w:val="1"/>
+    <w:next w:val="a"/>
+    <w:uiPriority w:val="39"/>
+    <w:unhideWhenUsed/>
+    <w:qFormat/>
+    <w:rsid w:val="004C2E21"/>
+    <w:pPr>
+      <w:spacing w:before="480"/>
+      <w:outlineLvl w:val="9"/>
+    </w:pPr>
+    <w:rPr>
+      <w:b w:val="0"/>
+      <w:bCs/>
+      <w:sz w:val="28"/>
+      <w:szCs w:val="28"/>
+    </w:rPr>
+  </w:style>
+  <w:style w:type="paragraph" w:styleId="11">
+    <w:name w:val="toc 1"/>
+    <w:basedOn w:val="a"/>
+    <w:next w:val="a"/>
+    <w:autoRedefine/>
+    <w:uiPriority w:val="39"/>
+    <w:unhideWhenUsed/>
+    <w:rsid w:val="004C2E21"/>
+    <w:pPr>
+      <w:spacing w:before="120" w:after="0"/>
+    </w:pPr>
+    <w:rPr>
+      <w:rFonts w:asciiTheme="minorHAnsi" w:hAnsiTheme="minorHAnsi"/>
+      <w:b/>
+      <w:szCs w:val="24"/>
+    </w:rPr>
+  </w:style>
+  <w:style w:type="paragraph" w:styleId="2">
+    <w:name w:val="toc 2"/>
+    <w:basedOn w:val="a"/>
+    <w:next w:val="a"/>
+    <w:autoRedefine/>
+    <w:uiPriority w:val="39"/>
+    <w:unhideWhenUsed/>
+    <w:rsid w:val="004C2E21"/>
+    <w:pPr>
+      <w:spacing w:after="0"/>
+      <w:ind w:left="240"/>
+    </w:pPr>
+    <w:rPr>
+      <w:rFonts w:asciiTheme="minorHAnsi" w:hAnsiTheme="minorHAnsi"/>
+      <w:b/>
+      <w:sz w:val="22"/>
+    </w:rPr>
+  </w:style>
+  <w:style w:type="paragraph" w:styleId="3">
+    <w:name w:val="toc 3"/>
+    <w:basedOn w:val="a"/>
+    <w:next w:val="a"/>
+    <w:autoRedefine/>
+    <w:uiPriority w:val="39"/>
+    <w:unhideWhenUsed/>
+    <w:rsid w:val="004C2E21"/>
+    <w:pPr>
+      <w:spacing w:after="0"/>
+      <w:ind w:left="480"/>
+    </w:pPr>
+    <w:rPr>
+      <w:rFonts w:asciiTheme="minorHAnsi" w:hAnsiTheme="minorHAnsi"/>
+      <w:sz w:val="22"/>
+    </w:rPr>
+  </w:style>
+  <w:style w:type="paragraph" w:styleId="4">
+    <w:name w:val="toc 4"/>
+    <w:basedOn w:val="a"/>
+    <w:next w:val="a"/>
+    <w:autoRedefine/>
+    <w:uiPriority w:val="39"/>
+    <w:unhideWhenUsed/>
+    <w:rsid w:val="004C2E21"/>
+    <w:pPr>
+      <w:spacing w:after="0"/>
+      <w:ind w:left="720"/>
+    </w:pPr>
+    <w:rPr>
+      <w:rFonts w:asciiTheme="minorHAnsi" w:hAnsiTheme="minorHAnsi"/>
+      <w:sz w:val="20"/>
+      <w:szCs w:val="20"/>
+    </w:rPr>
+  </w:style>
+  <w:style w:type="paragraph" w:styleId="5">
+    <w:name w:val="toc 5"/>
+    <w:basedOn w:val="a"/>
+    <w:next w:val="a"/>
+    <w:autoRedefine/>
+    <w:uiPriority w:val="39"/>
+    <w:unhideWhenUsed/>
+    <w:rsid w:val="004C2E21"/>
+    <w:pPr>
+      <w:spacing w:after="0"/>
+      <w:ind w:left="960"/>
+    </w:pPr>
+    <w:rPr>
+      <w:rFonts w:asciiTheme="minorHAnsi" w:hAnsiTheme="minorHAnsi"/>
+      <w:sz w:val="20"/>
+      <w:szCs w:val="20"/>
+    </w:rPr>
+  </w:style>
+  <w:style w:type="paragraph" w:styleId="6">
+    <w:name w:val="toc 6"/>
+    <w:basedOn w:val="a"/>
+    <w:next w:val="a"/>
+    <w:autoRedefine/>
+    <w:uiPriority w:val="39"/>
+    <w:unhideWhenUsed/>
+    <w:rsid w:val="004C2E21"/>
+    <w:pPr>
+      <w:spacing w:after="0"/>
+      <w:ind w:left="1200"/>
+    </w:pPr>
+    <w:rPr>
+      <w:rFonts w:asciiTheme="minorHAnsi" w:hAnsiTheme="minorHAnsi"/>
+      <w:sz w:val="20"/>
+      <w:szCs w:val="20"/>
+    </w:rPr>
+  </w:style>
+  <w:style w:type="paragraph" w:styleId="7">
+    <w:name w:val="toc 7"/>
+    <w:basedOn w:val="a"/>
+    <w:next w:val="a"/>
+    <w:autoRedefine/>
+    <w:uiPriority w:val="39"/>
+    <w:unhideWhenUsed/>
+    <w:rsid w:val="004C2E21"/>
+    <w:pPr>
+      <w:spacing w:after="0"/>
+      <w:ind w:left="1440"/>
+    </w:pPr>
+    <w:rPr>
+      <w:rFonts w:asciiTheme="minorHAnsi" w:hAnsiTheme="minorHAnsi"/>
+      <w:sz w:val="20"/>
+      <w:szCs w:val="20"/>
+    </w:rPr>
+  </w:style>
+  <w:style w:type="paragraph" w:styleId="8">
+    <w:name w:val="toc 8"/>
+    <w:basedOn w:val="a"/>
+    <w:next w:val="a"/>
+    <w:autoRedefine/>
+    <w:uiPriority w:val="39"/>
+    <w:unhideWhenUsed/>
+    <w:rsid w:val="004C2E21"/>
+    <w:pPr>
+      <w:spacing w:after="0"/>
+      <w:ind w:left="1680"/>
+    </w:pPr>
+    <w:rPr>
+      <w:rFonts w:asciiTheme="minorHAnsi" w:hAnsiTheme="minorHAnsi"/>
+      <w:sz w:val="20"/>
+      <w:szCs w:val="20"/>
+    </w:rPr>
+  </w:style>
+  <w:style w:type="paragraph" w:styleId="9">
+    <w:name w:val="toc 9"/>
+    <w:basedOn w:val="a"/>
+    <w:next w:val="a"/>
+    <w:autoRedefine/>
+    <w:uiPriority w:val="39"/>
+    <w:unhideWhenUsed/>
+    <w:rsid w:val="004C2E21"/>
+    <w:pPr>
+      <w:spacing w:after="0"/>
+      <w:ind w:left="1920"/>
+    </w:pPr>
+    <w:rPr>
+      <w:rFonts w:asciiTheme="minorHAnsi" w:hAnsiTheme="minorHAnsi"/>
+      <w:sz w:val="20"/>
+      <w:szCs w:val="20"/>
+    </w:rPr>
+  </w:style>
+  <w:style w:type="character" w:styleId="ac">
+    <w:name w:val="FollowedHyperlink"/>
+    <w:basedOn w:val="a0"/>
+    <w:uiPriority w:val="99"/>
+    <w:semiHidden/>
+    <w:unhideWhenUsed/>
+    <w:rsid w:val="00B6331A"/>
+    <w:rPr>
+      <w:color w:val="954F72" w:themeColor="followedHyperlink"/>
+      <w:u w:val="single"/>
+    </w:rPr>
+  </w:style>
+  <w:style w:type="character" w:styleId="ad">
+    <w:name w:val="annotation reference"/>
+    <w:basedOn w:val="a0"/>
+    <w:uiPriority w:val="99"/>
+    <w:semiHidden/>
+    <w:unhideWhenUsed/>
+    <w:rsid w:val="00B91872"/>
+    <w:rPr>
+      <w:sz w:val="18"/>
+      <w:szCs w:val="18"/>
+    </w:rPr>
+  </w:style>
+  <w:style w:type="paragraph" w:styleId="ae">
+    <w:name w:val="annotation text"/>
+    <w:basedOn w:val="a"/>
+    <w:link w:val="af"/>
+    <w:uiPriority w:val="99"/>
+    <w:semiHidden/>
+    <w:unhideWhenUsed/>
+    <w:rsid w:val="00B91872"/>
+    <w:pPr>
+      <w:spacing w:line="240" w:lineRule="auto"/>
+    </w:pPr>
+    <w:rPr>
+      <w:szCs w:val="24"/>
+    </w:rPr>
+  </w:style>
+  <w:style w:type="character" w:customStyle="1" w:styleId="af">
+    <w:name w:val="Текст примечания Знак"/>
+    <w:basedOn w:val="a0"/>
+    <w:link w:val="ae"/>
+    <w:uiPriority w:val="99"/>
+    <w:semiHidden/>
+    <w:rsid w:val="00B91872"/>
+    <w:rPr>
+      <w:rFonts w:ascii="Times New Roman" w:eastAsia="MS Mincho" w:hAnsi="Times New Roman" w:cs="Times New Roman"/>
+      <w:sz w:val="24"/>
+      <w:szCs w:val="24"/>
+      <w:lang w:eastAsia="ru-RU"/>
+    </w:rPr>
+  </w:style>
+  <w:style w:type="paragraph" w:styleId="af0">
+    <w:name w:val="annotation subject"/>
+    <w:basedOn w:val="ae"/>
+    <w:next w:val="ae"/>
+    <w:link w:val="af1"/>
+    <w:uiPriority w:val="99"/>
+    <w:semiHidden/>
+    <w:unhideWhenUsed/>
+    <w:rsid w:val="00B91872"/>
+    <w:rPr>
+      <w:b/>
+      <w:bCs/>
+      <w:sz w:val="20"/>
+      <w:szCs w:val="20"/>
+    </w:rPr>
+  </w:style>
+  <w:style w:type="character" w:customStyle="1" w:styleId="af1">
+    <w:name w:val="Тема примечания Знак"/>
+    <w:basedOn w:val="af"/>
+    <w:link w:val="af0"/>
+    <w:uiPriority w:val="99"/>
+    <w:semiHidden/>
+    <w:rsid w:val="00B91872"/>
+    <w:rPr>
+      <w:rFonts w:ascii="Times New Roman" w:eastAsia="MS Mincho" w:hAnsi="Times New Roman" w:cs="Times New Roman"/>
+      <w:b/>
+      <w:bCs/>
+      <w:sz w:val="20"/>
+      <w:szCs w:val="20"/>
+      <w:lang w:eastAsia="ru-RU"/>
+    </w:rPr>
+  </w:style>
+  <w:style w:type="paragraph" w:styleId="af2">
+    <w:name w:val="Balloon Text"/>
+    <w:basedOn w:val="a"/>
+    <w:link w:val="af3"/>
+    <w:uiPriority w:val="99"/>
+    <w:semiHidden/>
+    <w:unhideWhenUsed/>
+    <w:rsid w:val="00B91872"/>
+    <w:pPr>
+      <w:spacing w:after="0" w:line="240" w:lineRule="auto"/>
+    </w:pPr>
+    <w:rPr>
+      <w:sz w:val="18"/>
+      <w:szCs w:val="18"/>
+    </w:rPr>
+  </w:style>
+  <w:style w:type="character" w:customStyle="1" w:styleId="af3">
+    <w:name w:val="Текст выноски Знак"/>
+    <w:basedOn w:val="a0"/>
+    <w:link w:val="af2"/>
+    <w:uiPriority w:val="99"/>
+    <w:semiHidden/>
+    <w:rsid w:val="00B91872"/>
+    <w:rPr>
+      <w:rFonts w:ascii="Times New Roman" w:eastAsia="MS Mincho" w:hAnsi="Times New Roman" w:cs="Times New Roman"/>
+      <w:sz w:val="18"/>
+      <w:szCs w:val="18"/>
+      <w:lang w:eastAsia="ru-RU"/>
+    </w:rPr>
+  </w:style>
+  <w:style w:type="paragraph" w:styleId="af4">
+    <w:name w:val="List Paragraph"/>
+    <w:basedOn w:val="a"/>
+    <w:uiPriority w:val="34"/>
+    <w:qFormat/>
+    <w:rsid w:val="00266FCD"/>
+    <w:pPr>
+      <w:spacing w:after="160" w:line="259" w:lineRule="auto"/>
+      <w:ind w:left="720"/>
+      <w:contextualSpacing/>
+    </w:pPr>
+    <w:rPr>
+      <w:rFonts w:asciiTheme="minorHAnsi" w:eastAsiaTheme="minorHAnsi" w:hAnsiTheme="minorHAnsi" w:cstheme="minorBidi"/>
+      <w:sz w:val="22"/>
+      <w:lang w:eastAsia="en-US"/>
+    </w:rPr>
+  </w:style>
+  <w:style w:type="character" w:styleId="af5">
+    <w:name w:val="Strong"/>
+    <w:basedOn w:val="a0"/>
+    <w:uiPriority w:val="22"/>
+    <w:qFormat/>
+    <w:rsid w:val="006E7095"/>
+    <w:rPr>
+      <w:b/>
+      <w:bCs/>
+    </w:rPr>
+  </w:style>
+  <w:style w:type="character" w:customStyle="1" w:styleId="12">
+    <w:name w:val="Неразрешенное упоминание1"/>
+    <w:basedOn w:val="a0"/>
+    <w:uiPriority w:val="99"/>
+    <w:semiHidden/>
+    <w:unhideWhenUsed/>
+    <w:rsid w:val="00FE03FD"/>
+    <w:rPr>
+      <w:color w:val="605E5C"/>
+      <w:shd w:val="clear" w:color="auto" w:fill="E1DFDD"/>
+    </w:rPr>
+  </w:style>
+</w:styles>
+</file>
+
+<file path=word/stylesWithEffects.xml><?xml version="1.0" encoding="utf-8"?>
+<w:styles xmlns:wpc="http://schemas.microsoft.com/office/word/2010/wordprocessingCanvas" xmlns:mc="http://schemas.openxmlformats.org/markup-compatibility/2006" xmlns:o="urn:schemas-microsoft-com:office:office" xmlns:r="http://schemas.openxmlformats.org/officeDocument/2006/relationships" xmlns:m="http://schemas.openxmlformats.org/officeDocument/2006/math" xmlns:v="urn:schemas-microsoft-com:vml" xmlns:wp14="http://schemas.microsoft.com/office/word/2010/wordprocessingDrawing" xmlns:wp="http://schemas.openxmlformats.org/drawingml/2006/wordprocessingDrawing" xmlns:w10="urn:schemas-microsoft-com:office:word" xmlns:w="http://schemas.openxmlformats.org/wordprocessingml/2006/main" xmlns:w14="http://schemas.microsoft.com/office/word/2010/wordml" xmlns:wpg="http://schemas.microsoft.com/office/word/2010/wordprocessingGroup" xmlns:wpi="http://schemas.microsoft.com/office/word/2010/wordprocessingInk" xmlns:wne="http://schemas.microsoft.com/office/word/2006/wordml" xmlns:wps="http://schemas.microsoft.com/office/word/2010/wordprocessingShape" mc:Ignorable="w14 wp14">
+  <w:docDefaults>
+    <w:rPrDefault>
+      <w:rPr>
+        <w:rFonts w:asciiTheme="minorHAnsi" w:eastAsiaTheme="minorEastAsia" w:hAnsiTheme="minorHAnsi" w:cstheme="minorBidi"/>
+        <w:sz w:val="22"/>
+        <w:szCs w:val="22"/>
+        <w:lang w:val="ru-RU" w:eastAsia="ja-JP" w:bidi="ar-SA"/>
+      </w:rPr>
+    </w:rPrDefault>
+    <w:pPrDefault>
+      <w:pPr>
+        <w:spacing w:after="160" w:line="259" w:lineRule="auto"/>
+      </w:pPr>
+    </w:pPrDefault>
+  </w:docDefaults>
+  <w:latentStyles w:defLockedState="0" w:defUIPriority="99" w:defSemiHidden="1" w:defUnhideWhenUsed="1" w:defQFormat="0" w:count="267">
+    <w:lsdException w:name="Normal" w:semiHidden="0" w:uiPriority="0" w:unhideWhenUsed="0" w:qFormat="1"/>
+    <w:lsdException w:name="heading 1" w:semiHidden="0" w:uiPriority="9" w:unhideWhenUsed="0" w:qFormat="1"/>
+    <w:lsdException w:name="heading 2" w:uiPriority="9" w:qFormat="1"/>
+    <w:lsdException w:name="heading 3" w:uiPriority="9" w:qFormat="1"/>
+    <w:lsdException w:name="heading 4" w:uiPriority="9" w:qFormat="1"/>
+    <w:lsdException w:name="heading 5" w:uiPriority="9" w:qFormat="1"/>
+    <w:lsdException w:name="heading 6" w:uiPriority="9" w:qFormat="1"/>
+    <w:lsdException w:name="heading 7" w:uiPriority="9" w:qFormat="1"/>
+    <w:lsdException w:name="heading 8" w:uiPriority="9" w:qFormat="1"/>
+    <w:lsdException w:name="heading 9" w:uiPriority="9" w:qFormat="1"/>
+    <w:lsdException w:name="toc 1" w:uiPriority="39"/>
+    <w:lsdException w:name="toc 2" w:uiPriority="39"/>
+    <w:lsdException w:name="toc 3" w:uiPriority="39"/>
+    <w:lsdException w:name="toc 4" w:uiPriority="39"/>
+    <w:lsdException w:name="toc 5" w:uiPriority="39"/>
+    <w:lsdException w:name="toc 6" w:uiPriority="39"/>
+    <w:lsdException w:name="toc 7" w:uiPriority="39"/>
+    <w:lsdException w:name="toc 8" w:uiPriority="39"/>
+    <w:lsdException w:name="toc 9" w:uiPriority="39"/>
+    <w:lsdException w:name="caption" w:uiPriority="35" w:qFormat="1"/>
+    <w:lsdException w:name="Title" w:semiHidden="0" w:uiPriority="10" w:unhideWhenUsed="0" w:qFormat="1"/>
+    <w:lsdException w:name="Default Paragraph Font" w:uiPriority="1"/>
+    <w:lsdException w:name="Subtitle" w:semiHidden="0" w:uiPriority="11" w:unhideWhenUsed="0" w:qFormat="1"/>
+    <w:lsdException w:name="Strong" w:semiHidden="0" w:uiPriority="22" w:unhideWhenUsed="0" w:qFormat="1"/>
+    <w:lsdException w:name="Emphasis" w:semiHidden="0" w:uiPriority="20" w:unhideWhenUsed="0" w:qFormat="1"/>
+    <w:lsdException w:name="Normal (Web)" w:uiPriority="0"/>
+    <w:lsdException w:name="Table Grid" w:uiPriority="59"/>
+    <w:lsdException w:name="Placeholder Text" w:unhideWhenUsed="0"/>
+    <w:lsdException w:name="No Spacing" w:semiHidden="0" w:uiPriority="1" w:unhideWhenUsed="0" w:qFormat="1"/>
+    <w:lsdException w:name="Light Shading" w:semiHidden="0" w:uiPriority="60" w:unhideWhenUsed="0"/>
+    <w:lsdException w:name="Light List" w:semiHidden="0" w:uiPriority="61" w:unhideWhenUsed="0"/>
+    <w:lsdException w:name="Light Grid" w:semiHidden="0" w:uiPriority="62" w:unhideWhenUsed="0"/>
+    <w:lsdException w:name="Medium Shading 1" w:semiHidden="0" w:uiPriority="63" w:unhideWhenUsed="0"/>
+    <w:lsdException w:name="Medium Shading 2" w:semiHidden="0" w:uiPriority="64" w:unhideWhenUsed="0"/>
+    <w:lsdException w:name="Medium List 1" w:semiHidden="0" w:uiPriority="65" w:unhideWhenUsed="0"/>
+    <w:lsdException w:name="Medium List 2" w:semiHidden="0" w:uiPriority="66" w:unhideWhenUsed="0"/>
+    <w:lsdException w:name="Medium Grid 1" w:semiHidden="0" w:uiPriority="67" w:unhideWhenUsed="0"/>
+    <w:lsdException w:name="Medium Grid 2" w:semiHidden="0" w:uiPriority="68" w:unhideWhenUsed="0"/>
+    <w:lsdException w:name="Medium Grid 3" w:semiHidden="0" w:uiPriority="69" w:unhideWhenUsed="0"/>
+    <w:lsdException w:name="Dark List" w:semiHidden="0" w:uiPriority="70" w:unhideWhenUsed="0"/>
+    <w:lsdException w:name="Colorful Shading" w:semiHidden="0" w:uiPriority="71" w:unhideWhenUsed="0"/>
+    <w:lsdException w:name="Colorful List" w:semiHidden="0" w:uiPriority="72" w:unhideWhenUsed="0"/>
+    <w:lsdException w:name="Colorful Grid" w:semiHidden="0" w:uiPriority="73" w:unhideWhenUsed="0"/>
+    <w:lsdException w:name="Light Shading Accent 1" w:semiHidden="0" w:uiPriority="60" w:unhideWhenUsed="0"/>
+    <w:lsdException w:name="Light List Accent 1" w:semiHidden="0" w:uiPriority="61" w:unhideWhenUsed="0"/>
+    <w:lsdException w:name="Light Grid Accent 1" w:semiHidden="0" w:uiPriority="62" w:unhideWhenUsed="0"/>
+    <w:lsdException w:name="Medium Shading 1 Accent 1" w:semiHidden="0" w:uiPriority="63" w:unhideWhenUsed="0"/>
+    <w:lsdException w:name="Medium Shading 2 Accent 1" w:semiHidden="0" w:uiPriority="64" w:unhideWhenUsed="0"/>
+    <w:lsdException w:name="Medium List 1 Accent 1" w:semiHidden="0" w:uiPriority="65" w:unhideWhenUsed="0"/>
+    <w:lsdException w:name="Revision" w:unhideWhenUsed="0"/>
+    <w:lsdException w:name="List Paragraph" w:semiHidden="0" w:uiPriority="34" w:unhideWhenUsed="0" w:qFormat="1"/>
+    <w:lsdException w:name="Quote" w:semiHidden="0" w:uiPriority="29" w:unhideWhenUsed="0" w:qFormat="1"/>
+    <w:lsdException w:name="Intense Quote" w:semiHidden="0" w:uiPriority="30" w:unhideWhenUsed="0" w:qFormat="1"/>
+    <w:lsdException w:name="Medium List 2 Accent 1" w:semiHidden="0" w:uiPriority="66" w:unhideWhenUsed="0"/>
+    <w:lsdException w:name="Medium Grid 1 Accent 1" w:semiHidden="0" w:uiPriority="67" w:unhideWhenUsed="0"/>
+    <w:lsdException w:name="Medium Grid 2 Accent 1" w:semiHidden="0" w:uiPriority="68" w:unhideWhenUsed="0"/>
+    <w:lsdException w:name="Medium Grid 3 Accent 1" w:semiHidden="0" w:uiPriority="69" w:unhideWhenUsed="0"/>
+    <w:lsdException w:name="Dark List Accent 1" w:semiHidden="0" w:uiPriority="70" w:unhideWhenUsed="0"/>
+    <w:lsdException w:name="Colorful Shading Accent 1" w:semiHidden="0" w:uiPriority="71" w:unhideWhenUsed="0"/>
+    <w:lsdException w:name="Colorful List Accent 1" w:semiHidden="0" w:uiPriority="72" w:unhideWhenUsed="0"/>
+    <w:lsdException w:name="Colorful Grid Accent 1" w:semiHidden="0" w:uiPriority="73" w:unhideWhenUsed="0"/>
+    <w:lsdException w:name="Light Shading Accent 2" w:semiHidden="0" w:uiPriority="60" w:unhideWhenUsed="0"/>
+    <w:lsdException w:name="Light List Accent 2" w:semiHidden="0" w:uiPriority="61" w:unhideWhenUsed="0"/>
+    <w:lsdException w:name="Light Grid Accent 2" w:semiHidden="0" w:uiPriority="62" w:unhideWhenUsed="0"/>
+    <w:lsdException w:name="Medium Shading 1 Accent 2" w:semiHidden="0" w:uiPriority="63" w:unhideWhenUsed="0"/>
+    <w:lsdException w:name="Medium Shading 2 Accent 2" w:semiHidden="0" w:uiPriority="64" w:unhideWhenUsed="0"/>
+    <w:lsdException w:name="Medium List 1 Accent 2" w:semiHidden="0" w:uiPriority="65" w:unhideWhenUsed="0"/>
+    <w:lsdException w:name="Medium List 2 Accent 2" w:semiHidden="0" w:uiPriority="66" w:unhideWhenUsed="0"/>
+    <w:lsdException w:name="Medium Grid 1 Accent 2" w:semiHidden="0" w:uiPriority="67" w:unhideWhenUsed="0"/>
+    <w:lsdException w:name="Medium Grid 2 Accent 2" w:semiHidden="0" w:uiPriority="68" w:unhideWhenUsed="0"/>
+    <w:lsdException w:name="Medium Grid 3 Accent 2" w:semiHidden="0" w:uiPriority="69" w:unhideWhenUsed="0"/>
+    <w:lsdException w:name="Dark List Accent 2" w:semiHidden="0" w:uiPriority="70" w:unhideWhenUsed="0"/>
+    <w:lsdException w:name="Colorful Shading Accent 2" w:semiHidden="0" w:uiPriority="71" w:unhideWhenUsed="0"/>
+    <w:lsdException w:name="Colorful List Accent 2" w:semiHidden="0" w:uiPriority="72" w:unhideWhenUsed="0"/>
+    <w:lsdException w:name="Colorful Grid Accent 2" w:semiHidden="0" w:uiPriority="73" w:unhideWhenUsed="0"/>
+    <w:lsdException w:name="Light Shading Accent 3" w:semiHidden="0" w:uiPriority="60" w:unhideWhenUsed="0"/>
+    <w:lsdException w:name="Light List Accent 3" w:semiHidden="0" w:uiPriority="61" w:unhideWhenUsed="0"/>
+    <w:lsdException w:name="Light Grid Accent 3" w:semiHidden="0" w:uiPriority="62" w:unhideWhenUsed="0"/>
+    <w:lsdException w:name="Medium Shading 1 Accent 3" w:semiHidden="0" w:uiPriority="63" w:unhideWhenUsed="0"/>
+    <w:lsdException w:name="Medium Shading 2 Accent 3" w:semiHidden="0" w:uiPriority="64" w:unhideWhenUsed="0"/>
+    <w:lsdException w:name="Medium List 1 Accent 3" w:semiHidden="0" w:uiPriority="65" w:unhideWhenUsed="0"/>
+    <w:lsdException w:name="Medium List 2 Accent 3" w:semiHidden="0" w:uiPriority="66" w:unhideWhenUsed="0"/>
+    <w:lsdException w:name="Medium Grid 1 Accent 3" w:semiHidden="0" w:uiPriority="67" w:unhideWhenUsed="0"/>
+    <w:lsdException w:name="Medium Grid 2 Accent 3" w:semiHidden="0" w:uiPriority="68" w:unhideWhenUsed="0"/>
+    <w:lsdException w:name="Medium Grid 3 Accent 3" w:semiHidden="0" w:uiPriority="69" w:unhideWhenUsed="0"/>
+    <w:lsdException w:name="Dark List Accent 3" w:semiHidden="0" w:uiPriority="70" w:unhideWhenUsed="0"/>
+    <w:lsdException w:name="Colorful Shading Accent 3" w:semiHidden="0" w:uiPriority="71" w:unhideWhenUsed="0"/>
+    <w:lsdException w:name="Colorful List Accent 3" w:semiHidden="0" w:uiPriority="72" w:unhideWhenUsed="0"/>
+    <w:lsdException w:name="Colorful Grid Accent 3" w:semiHidden="0" w:uiPriority="73" w:unhideWhenUsed="0"/>
+    <w:lsdException w:name="Light Shading Accent 4" w:semiHidden="0" w:uiPriority="60" w:unhideWhenUsed="0"/>
+    <w:lsdException w:name="Light List Accent 4" w:semiHidden="0" w:uiPriority="61" w:unhideWhenUsed="0"/>
+    <w:lsdException w:name="Light Grid Accent 4" w:semiHidden="0" w:uiPriority="62" w:unhideWhenUsed="0"/>
+    <w:lsdException w:name="Medium Shading 1 Accent 4" w:semiHidden="0" w:uiPriority="63" w:unhideWhenUsed="0"/>
+    <w:lsdException w:name="Medium Shading 2 Accent 4" w:semiHidden="0" w:uiPriority="64" w:unhideWhenUsed="0"/>
+    <w:lsdException w:name="Medium List 1 Accent 4" w:semiHidden="0" w:uiPriority="65" w:unhideWhenUsed="0"/>
+    <w:lsdException w:name="Medium List 2 Accent 4" w:semiHidden="0" w:uiPriority="66" w:unhideWhenUsed="0"/>
+    <w:lsdException w:name="Medium Grid 1 Accent 4" w:semiHidden="0" w:uiPriority="67" w:unhideWhenUsed="0"/>
+    <w:lsdException w:name="Medium Grid 2 Accent 4" w:semiHidden="0" w:uiPriority="68" w:unhideWhenUsed="0"/>
+    <w:lsdException w:name="Medium Grid 3 Accent 4" w:semiHidden="0" w:uiPriority="69" w:unhideWhenUsed="0"/>
+    <w:lsdException w:name="Dark List Accent 4" w:semiHidden="0" w:uiPriority="70" w:unhideWhenUsed="0"/>
+    <w:lsdException w:name="Colorful Shading Accent 4" w:semiHidden="0" w:uiPriority="71" w:unhideWhenUsed="0"/>
+    <w:lsdException w:name="Colorful List Accent 4" w:semiHidden="0" w:uiPriority="72" w:unhideWhenUsed="0"/>
+    <w:lsdException w:name="Colorful Grid Accent 4" w:semiHidden="0" w:uiPriority="73" w:unhideWhenUsed="0"/>
+    <w:lsdException w:name="Light Shading Accent 5" w:semiHidden="0" w:uiPriority="60" w:unhideWhenUsed="0"/>
+    <w:lsdException w:name="Light List Accent 5" w:semiHidden="0" w:uiPriority="61" w:unhideWhenUsed="0"/>
+    <w:lsdException w:name="Light Grid Accent 5" w:semiHidden="0" w:uiPriority="62" w:unhideWhenUsed="0"/>
+    <w:lsdException w:name="Medium Shading 1 Accent 5" w:semiHidden="0" w:uiPriority="63" w:unhideWhenUsed="0"/>
+    <w:lsdException w:name="Medium Shading 2 Accent 5" w:semiHidden="0" w:uiPriority="64" w:unhideWhenUsed="0"/>
+    <w:lsdException w:name="Medium List 1 Accent 5" w:semiHidden="0" w:uiPriority="65" w:unhideWhenUsed="0"/>
+    <w:lsdException w:name="Medium List 2 Accent 5" w:semiHidden="0" w:uiPriority="66" w:unhideWhenUsed="0"/>
+    <w:lsdException w:name="Medium Grid 1 Accent 5" w:semiHidden="0" w:uiPriority="67" w:unhideWhenUsed="0"/>
+    <w:lsdException w:name="Medium Grid 2 Accent 5" w:semiHidden="0" w:uiPriority="68" w:unhideWhenUsed="0"/>
+    <w:lsdException w:name="Medium Grid 3 Accent 5" w:semiHidden="0" w:uiPriority="69" w:unhideWhenUsed="0"/>
+    <w:lsdException w:name="Dark List Accent 5" w:semiHidden="0" w:uiPriority="70" w:unhideWhenUsed="0"/>
+    <w:lsdException w:name="Colorful Shading Accent 5" w:semiHidden="0" w:uiPriority="71" w:unhideWhenUsed="0"/>
+    <w:lsdException w:name="Colorful List Accent 5" w:semiHidden="0" w:uiPriority="72" w:unhideWhenUsed="0"/>
+    <w:lsdException w:name="Colorful Grid Accent 5" w:semiHidden="0" w:uiPriority="73" w:unhideWhenUsed="0"/>
+    <w:lsdException w:name="Light Shading Accent 6" w:semiHidden="0" w:uiPriority="60" w:unhideWhenUsed="0"/>
+    <w:lsdException w:name="Light List Accent 6" w:semiHidden="0" w:uiPriority="61" w:unhideWhenUsed="0"/>
+    <w:lsdException w:name="Light Grid Accent 6" w:semiHidden="0" w:uiPriority="62" w:unhideWhenUsed="0"/>
+    <w:lsdException w:name="Medium Shading 1 Accent 6" w:semiHidden="0" w:uiPriority="63" w:unhideWhenUsed="0"/>
+    <w:lsdException w:name="Medium Shading 2 Accent 6" w:semiHidden="0" w:uiPriority="64" w:unhideWhenUsed="0"/>
+    <w:lsdException w:name="Medium List 1 Accent 6" w:semiHidden="0" w:uiPriority="65" w:unhideWhenUsed="0"/>
+    <w:lsdException w:name="Medium List 2 Accent 6" w:semiHidden="0" w:uiPriority="66" w:unhideWhenUsed="0"/>
+    <w:lsdException w:name="Medium Grid 1 Accent 6" w:semiHidden="0" w:uiPriority="67" w:unhideWhenUsed="0"/>
+    <w:lsdException w:name="Medium Grid 2 Accent 6" w:semiHidden="0" w:uiPriority="68" w:unhideWhenUsed="0"/>
+    <w:lsdException w:name="Medium Grid 3 Accent 6" w:semiHidden="0" w:uiPriority="69" w:unhideWhenUsed="0"/>
+    <w:lsdException w:name="Dark List Accent 6" w:semiHidden="0" w:uiPriority="70" w:unhideWhenUsed="0"/>
+    <w:lsdException w:name="Colorful Shading Accent 6" w:semiHidden="0" w:uiPriority="71" w:unhideWhenUsed="0"/>
+    <w:lsdException w:name="Colorful List Accent 6" w:semiHidden="0" w:uiPriority="72" w:unhideWhenUsed="0"/>
+    <w:lsdException w:name="Colorful Grid Accent 6" w:semiHidden="0" w:uiPriority="73" w:unhideWhenUsed="0"/>
+    <w:lsdException w:name="Subtle Emphasis" w:semiHidden="0" w:uiPriority="19" w:unhideWhenUsed="0" w:qFormat="1"/>
+    <w:lsdException w:name="Intense Emphasis" w:semiHidden="0" w:uiPriority="21" w:unhideWhenUsed="0" w:qFormat="1"/>
+    <w:lsdException w:name="Subtle Reference" w:semiHidden="0" w:uiPriority="31" w:unhideWhenUsed="0" w:qFormat="1"/>
+    <w:lsdException w:name="Intense Reference" w:semiHidden="0" w:uiPriority="32" w:unhideWhenUsed="0" w:qFormat="1"/>
+    <w:lsdException w:name="Book Title" w:semiHidden="0" w:uiPriority="33" w:unhideWhenUsed="0" w:qFormat="1"/>
+    <w:lsdException w:name="Bibliography" w:uiPriority="37"/>
+    <w:lsdException w:name="TOC Heading" w:uiPriority="39" w:qFormat="1"/>
+  </w:latentStyles>
+  <w:style w:type="paragraph" w:default="1" w:styleId="a">
+    <w:name w:val="Normal"/>
+    <w:qFormat/>
+    <w:rsid w:val="005B606B"/>
+    <w:pPr>
+      <w:spacing w:after="200" w:line="276" w:lineRule="auto"/>
+    </w:pPr>
+    <w:rPr>
+      <w:rFonts w:ascii="Times New Roman" w:eastAsia="MS Mincho" w:hAnsi="Times New Roman" w:cs="Times New Roman"/>
+      <w:sz w:val="24"/>
+      <w:lang w:eastAsia="ru-RU"/>
+    </w:rPr>
+  </w:style>
+  <w:style w:type="paragraph" w:styleId="1">
+    <w:name w:val="heading 1"/>
+    <w:basedOn w:val="a"/>
+    <w:next w:val="a"/>
+    <w:link w:val="10"/>
+    <w:uiPriority w:val="9"/>
+    <w:qFormat/>
+    <w:rsid w:val="00CC5A0A"/>
+    <w:pPr>
+      <w:keepNext/>
+      <w:keepLines/>
+      <w:spacing w:before="240" w:after="0"/>
+      <w:jc w:val="center"/>
+      <w:outlineLvl w:val="0"/>
+    </w:pPr>
+    <w:rPr>
+      <w:rFonts w:eastAsiaTheme="majorEastAsia"/>
+      <w:b/>
+      <w:szCs w:val="24"/>
+    </w:rPr>
+  </w:style>
+  <w:style w:type="character" w:default="1" w:styleId="a0">
+    <w:name w:val="Default Paragraph Font"/>
+    <w:uiPriority w:val="1"/>
+    <w:semiHidden/>
+    <w:unhideWhenUsed/>
+  </w:style>
+  <w:style w:type="table" w:default="1" w:styleId="a1">
+    <w:name w:val="Normal Table"/>
+    <w:uiPriority w:val="99"/>
+    <w:semiHidden/>
+    <w:unhideWhenUsed/>
+    <w:tblPr>
+      <w:tblInd w:w="0" w:type="dxa"/>
+      <w:tblCellMar>
+        <w:top w:w="0" w:type="dxa"/>
+        <w:left w:w="108" w:type="dxa"/>
+        <w:bottom w:w="0" w:type="dxa"/>
+        <w:right w:w="108" w:type="dxa"/>
+      </w:tblCellMar>
+    </w:tblPr>
+  </w:style>
+  <w:style w:type="numbering" w:default="1" w:styleId="a2">
+    <w:name w:val="No List"/>
+    <w:uiPriority w:val="99"/>
+    <w:semiHidden/>
+    <w:unhideWhenUsed/>
+  </w:style>
+  <w:style w:type="character" w:customStyle="1" w:styleId="10">
+    <w:name w:val="Заголовок 1 Знак"/>
+    <w:basedOn w:val="a0"/>
+    <w:link w:val="1"/>
+    <w:uiPriority w:val="9"/>
+    <w:rsid w:val="00CC5A0A"/>
+    <w:rPr>
+      <w:rFonts w:ascii="Times New Roman" w:eastAsiaTheme="majorEastAsia" w:hAnsi="Times New Roman" w:cs="Times New Roman"/>
+      <w:b/>
+      <w:sz w:val="24"/>
+      <w:szCs w:val="24"/>
+      <w:lang w:eastAsia="ru-RU"/>
+    </w:rPr>
+  </w:style>
+  <w:style w:type="paragraph" w:customStyle="1" w:styleId="Default">
+    <w:name w:val="Default"/>
+    <w:rsid w:val="005B606B"/>
+    <w:pPr>
+      <w:autoSpaceDE w:val="0"/>
+      <w:autoSpaceDN w:val="0"/>
+      <w:adjustRightInd w:val="0"/>
+      <w:spacing w:after="0" w:line="240" w:lineRule="auto"/>
+    </w:pPr>
+    <w:rPr>
+      <w:rFonts w:ascii="Times New Roman" w:eastAsia="MS Mincho" w:hAnsi="Times New Roman" w:cs="Times New Roman"/>
+      <w:color w:val="000000"/>
+      <w:sz w:val="24"/>
+      <w:szCs w:val="24"/>
+      <w:lang w:eastAsia="ru-RU"/>
+    </w:rPr>
+  </w:style>
+  <w:style w:type="character" w:styleId="a3">
+    <w:name w:val="Hyperlink"/>
+    <w:uiPriority w:val="99"/>
+    <w:unhideWhenUsed/>
+    <w:rsid w:val="005B606B"/>
+    <w:rPr>
+      <w:color w:val="0000FF"/>
+      <w:u w:val="single"/>
+    </w:rPr>
+  </w:style>
+  <w:style w:type="paragraph" w:customStyle="1" w:styleId="bodytext">
+    <w:name w:val="bodytext"/>
+    <w:basedOn w:val="a"/>
+    <w:rsid w:val="005B606B"/>
+    <w:pPr>
+      <w:spacing w:before="100" w:beforeAutospacing="1" w:after="100" w:afterAutospacing="1" w:line="240" w:lineRule="auto"/>
+    </w:pPr>
+    <w:rPr>
+      <w:rFonts w:eastAsia="Times New Roman"/>
+      <w:szCs w:val="24"/>
+      <w:lang w:eastAsia="ja-JP"/>
+    </w:rPr>
+  </w:style>
+  <w:style w:type="character" w:customStyle="1" w:styleId="apple-converted-space">
+    <w:name w:val="apple-converted-space"/>
+    <w:rsid w:val="005B606B"/>
+  </w:style>
+  <w:style w:type="paragraph" w:styleId="a4">
+    <w:name w:val="Normal (Web)"/>
+    <w:basedOn w:val="a"/>
+    <w:link w:val="a5"/>
+    <w:rsid w:val="005B606B"/>
+    <w:pPr>
+      <w:spacing w:before="100" w:beforeAutospacing="1" w:after="100" w:afterAutospacing="1" w:line="240" w:lineRule="auto"/>
+    </w:pPr>
+    <w:rPr>
+      <w:rFonts w:eastAsia="Times New Roman"/>
+      <w:szCs w:val="24"/>
+    </w:rPr>
+  </w:style>
+  <w:style w:type="character" w:customStyle="1" w:styleId="a5">
+    <w:name w:val="Обычный (веб) Знак"/>
     <w:basedOn w:val="a0"/>
     <w:link w:val="a4"/>
     <w:rsid w:val="005B606B"/>
@@ -29663,7 +30996,7 @@
   <a:extraClrSchemeLst/>
   <a:extLst>
     <a:ext uri="{05A4C25C-085E-4340-85A3-A5531E510DB2}">
-      <thm15:themeFamily xmlns:thm15="http://schemas.microsoft.com/office/thememl/2012/main" name="Office Theme" id="{62F939B6-93AF-4DB8-9C6B-D6C7DFDC589F}" vid="{4A3C46E8-61CC-4603-A589-7422A47A8E4A}"/>
+      <thm15:themeFamily xmlns:thm15="http://schemas.microsoft.com/office/thememl/2012/main" xmlns="" name="Office Theme" id="{62F939B6-93AF-4DB8-9C6B-D6C7DFDC589F}" vid="{4A3C46E8-61CC-4603-A589-7422A47A8E4A}"/>
     </a:ext>
   </a:extLst>
 </a:theme>
@@ -29674,7 +31007,7 @@
 </file>
 
 <file path=customXml/itemProps1.xml><?xml version="1.0" encoding="utf-8"?>
-<ds:datastoreItem xmlns:ds="http://schemas.openxmlformats.org/officeDocument/2006/customXml" ds:itemID="{FAC23404-4738-4F11-AAFC-F97C351E5C91}">
+<ds:datastoreItem xmlns:ds="http://schemas.openxmlformats.org/officeDocument/2006/customXml" ds:itemID="{3D1EC5BC-6D3C-4815-BD87-AADE0167EEBD}">
   <ds:schemaRefs>
     <ds:schemaRef ds:uri="http://schemas.openxmlformats.org/officeDocument/2006/bibliography"/>
   </ds:schemaRefs>

</xml_diff>

<commit_message>
redacted TZ rexar and common TZ
</commit_message>
<xml_diff>
--- a/TZ.docx
+++ b/TZ.docx
@@ -19719,17 +19719,7 @@
           <w:sz w:val="24"/>
           <w:szCs w:val="24"/>
         </w:rPr>
-        <w:t xml:space="preserve">Вся </w:t>
-      </w:r>
-      <w:bookmarkStart w:id="83" w:name="_GoBack"/>
-      <w:bookmarkEnd w:id="83"/>
-      <w:r>
-        <w:rPr>
-          <w:rFonts w:ascii="Times New Roman" w:hAnsi="Times New Roman" w:cs="Times New Roman"/>
-          <w:sz w:val="24"/>
-          <w:szCs w:val="24"/>
-        </w:rPr>
-        <w:t xml:space="preserve">должна быть обязательно подписана академическим руководителем образовательной программы 09.03.04 «Программная инженерия», руководителем разработки и исполнителем перед сдачей курсовой работы в учебный офис не позже одного дня до защиты. </w:t>
+        <w:t xml:space="preserve">Вся должна быть обязательно подписана академическим руководителем образовательной программы 09.03.04 «Программная инженерия», руководителем разработки и исполнителем перед сдачей курсовой работы в учебный офис не позже одного дня до защиты. </w:t>
       </w:r>
     </w:p>
     <w:p>
@@ -19934,7 +19924,7 @@
       <w:pPr>
         <w:pStyle w:val="1"/>
       </w:pPr>
-      <w:bookmarkStart w:id="84" w:name="_Toc56885808"/>
+      <w:bookmarkStart w:id="83" w:name="_Toc56885808"/>
       <w:r>
         <w:lastRenderedPageBreak/>
         <w:t>6.</w:t>
@@ -19948,7 +19938,7 @@
       <w:r>
         <w:t>ТЕХНИКО-ЭКОНОМИЧЕСКИЕ ПОКАЗАТЕЛИ</w:t>
       </w:r>
-      <w:bookmarkEnd w:id="84"/>
+      <w:bookmarkEnd w:id="83"/>
     </w:p>
     <w:p>
       <w:pPr>
@@ -19995,7 +19985,7 @@
           <w:szCs w:val="24"/>
         </w:rPr>
       </w:pPr>
-      <w:bookmarkStart w:id="85" w:name="_Toc56885809"/>
+      <w:bookmarkStart w:id="84" w:name="_Toc56885809"/>
       <w:r>
         <w:rPr>
           <w:b/>
@@ -20353,7 +20343,7 @@
         </w:rPr>
         <w:t>ь</w:t>
       </w:r>
-      <w:bookmarkEnd w:id="85"/>
+      <w:bookmarkEnd w:id="84"/>
     </w:p>
     <w:p>
       <w:pPr>
@@ -20440,7 +20430,7 @@
           <w:szCs w:val="24"/>
         </w:rPr>
       </w:pPr>
-      <w:bookmarkStart w:id="86" w:name="_Toc56885810"/>
+      <w:bookmarkStart w:id="85" w:name="_Toc56885810"/>
       <w:r>
         <w:rPr>
           <w:b/>
@@ -20661,7 +20651,7 @@
         </w:rPr>
         <w:t>ь</w:t>
       </w:r>
-      <w:bookmarkEnd w:id="86"/>
+      <w:bookmarkEnd w:id="85"/>
     </w:p>
     <w:p>
       <w:pPr>
@@ -20705,7 +20695,21 @@
         <w:rPr>
           <w:szCs w:val="24"/>
         </w:rPr>
-        <w:t xml:space="preserve">Данный продукт будут популярен среди геймеров, которые интересуются таким жанром игры как </w:t>
+        <w:t>Данный продукт буд</w:t>
+      </w:r>
+      <w:r>
+        <w:rPr>
+          <w:szCs w:val="24"/>
+        </w:rPr>
+        <w:t>е</w:t>
+      </w:r>
+      <w:bookmarkStart w:id="86" w:name="_GoBack"/>
+      <w:bookmarkEnd w:id="86"/>
+      <w:r>
+        <w:rPr>
+          <w:szCs w:val="24"/>
+        </w:rPr>
+        <w:t xml:space="preserve">т популярен среди геймеров, которые интересуются таким жанром игры как </w:t>
       </w:r>
       <w:r>
         <w:rPr>
@@ -27501,7 +27505,7 @@
             <w:b/>
             <w:noProof/>
           </w:rPr>
-          <w:t>11</w:t>
+          <w:t>12</w:t>
         </w:r>
         <w:r>
           <w:rPr>
@@ -31007,7 +31011,7 @@
 </file>
 
 <file path=customXml/itemProps1.xml><?xml version="1.0" encoding="utf-8"?>
-<ds:datastoreItem xmlns:ds="http://schemas.openxmlformats.org/officeDocument/2006/customXml" ds:itemID="{3D1EC5BC-6D3C-4815-BD87-AADE0167EEBD}">
+<ds:datastoreItem xmlns:ds="http://schemas.openxmlformats.org/officeDocument/2006/customXml" ds:itemID="{E8CBF400-6DA2-4274-9842-1D0DB684DA9D}">
   <ds:schemaRefs>
     <ds:schemaRef ds:uri="http://schemas.openxmlformats.org/officeDocument/2006/bibliography"/>
   </ds:schemaRefs>

</xml_diff>